<commit_message>
Add class documentation to project and design document
</commit_message>
<xml_diff>
--- a/Documents/Design Document - almost/Document/DesignDocument.docx
+++ b/Documents/Design Document - almost/Document/DesignDocument.docx
@@ -1,16 +1,17 @@
 
 <file path=word/document.xml><?xml version="1.0" encoding="utf-8"?>
-<w:document xmlns:wpc="http://schemas.microsoft.com/office/word/2010/wordprocessingCanvas" xmlns:mc="http://schemas.openxmlformats.org/markup-compatibility/2006" xmlns:o="urn:schemas-microsoft-com:office:office" xmlns:r="http://schemas.openxmlformats.org/officeDocument/2006/relationships" xmlns:m="http://schemas.openxmlformats.org/officeDocument/2006/math" xmlns:v="urn:schemas-microsoft-com:vml" xmlns:wp14="http://schemas.microsoft.com/office/word/2010/wordprocessingDrawing" xmlns:wp="http://schemas.openxmlformats.org/drawingml/2006/wordprocessingDrawing" xmlns:w10="urn:schemas-microsoft-com:office:word" xmlns:w="http://schemas.openxmlformats.org/wordprocessingml/2006/main" xmlns:w14="http://schemas.microsoft.com/office/word/2010/wordml" xmlns:w15="http://schemas.microsoft.com/office/word/2012/wordml" xmlns:wpg="http://schemas.microsoft.com/office/word/2010/wordprocessingGroup" xmlns:wpi="http://schemas.microsoft.com/office/word/2010/wordprocessingInk" xmlns:wne="http://schemas.microsoft.com/office/word/2006/wordml" xmlns:wps="http://schemas.microsoft.com/office/word/2010/wordprocessingShape" mc:Ignorable="w14 w15 wp14">
+<w:document xmlns:ve="http://schemas.openxmlformats.org/markup-compatibility/2006" xmlns:o="urn:schemas-microsoft-com:office:office" xmlns:r="http://schemas.openxmlformats.org/officeDocument/2006/relationships" xmlns:m="http://schemas.openxmlformats.org/officeDocument/2006/math" xmlns:v="urn:schemas-microsoft-com:vml" xmlns:wp="http://schemas.openxmlformats.org/drawingml/2006/wordprocessingDrawing" xmlns:w10="urn:schemas-microsoft-com:office:word" xmlns:w="http://schemas.openxmlformats.org/wordprocessingml/2006/main" xmlns:wne="http://schemas.microsoft.com/office/word/2006/wordml">
   <w:body>
     <w:p>
       <w:pPr>
-        <w:pStyle w:val="NoSpacing"/>
+        <w:pStyle w:val="a3"/>
         <w:spacing w:before="1540" w:after="120"/>
         <w:jc w:val="center"/>
       </w:pPr>
       <w:r>
         <w:rPr>
           <w:noProof/>
+          <w:lang w:val="bg-BG" w:eastAsia="bg-BG"/>
         </w:rPr>
         <w:drawing>
           <wp:inline distT="0" distB="0" distL="0" distR="0">
@@ -38,7 +39,7 @@
                       </a:duotone>
                       <a:extLst>
                         <a:ext uri="{28A0092B-C50C-407E-A947-70E740481C1C}">
-                          <a14:useLocalDpi xmlns:a14="http://schemas.microsoft.com/office/drawing/2010/main" val="0"/>
+                          <a14:useLocalDpi xmlns:a14="http://schemas.microsoft.com/office/drawing/2010/main" xmlns:wps="http://schemas.microsoft.com/office/word/2010/wordprocessingShape" xmlns:wpi="http://schemas.microsoft.com/office/word/2010/wordprocessingInk" xmlns:wpg="http://schemas.microsoft.com/office/word/2010/wordprocessingGroup" xmlns:w15="http://schemas.microsoft.com/office/word/2012/wordml" xmlns:w14="http://schemas.microsoft.com/office/word/2010/wordml" xmlns:w="http://schemas.openxmlformats.org/wordprocessingml/2006/main" xmlns:w10="urn:schemas-microsoft-com:office:word" xmlns:wp14="http://schemas.microsoft.com/office/word/2010/wordprocessingDrawing" xmlns:v="urn:schemas-microsoft-com:vml" xmlns:o="urn:schemas-microsoft-com:office:office" xmlns:mc="http://schemas.openxmlformats.org/markup-compatibility/2006" xmlns:wpc="http://schemas.microsoft.com/office/word/2010/wordprocessingCanvas" xmlns="" val="0"/>
                         </a:ext>
                       </a:extLst>
                     </a:blip>
@@ -92,7 +93,7 @@
       <w:sdtContent>
         <w:p>
           <w:pPr>
-            <w:pStyle w:val="NoSpacing"/>
+            <w:pStyle w:val="a3"/>
             <w:pBdr>
               <w:top w:val="single" w:sz="6" w:space="6" w:color="5B9BD5" w:themeColor="accent1"/>
               <w:bottom w:val="single" w:sz="6" w:space="6" w:color="5B9BD5" w:themeColor="accent1"/>
@@ -130,11 +131,10 @@
         <w:dataBinding w:prefixMappings="xmlns:ns0='http://purl.org/dc/elements/1.1/' xmlns:ns1='http://schemas.openxmlformats.org/package/2006/metadata/core-properties' " w:xpath="/ns1:coreProperties[1]/ns0:subject[1]" w:storeItemID="{6C3C8BC8-F283-45AE-878A-BAB7291924A1}"/>
         <w:text/>
       </w:sdtPr>
-      <w:sdtEndPr/>
       <w:sdtContent>
         <w:p>
           <w:pPr>
-            <w:pStyle w:val="NoSpacing"/>
+            <w:pStyle w:val="a3"/>
             <w:spacing w:after="120"/>
             <w:jc w:val="center"/>
             <w:rPr>
@@ -147,20 +147,28 @@
               <w:sz w:val="28"/>
               <w:szCs w:val="28"/>
             </w:rPr>
-            <w:t>First version</w:t>
+            <w:t>Final</w:t>
+          </w:r>
+          <w:r>
+            <w:rPr>
+              <w:sz w:val="28"/>
+              <w:szCs w:val="28"/>
+            </w:rPr>
+            <w:t xml:space="preserve"> version</w:t>
           </w:r>
         </w:p>
       </w:sdtContent>
     </w:sdt>
     <w:p>
       <w:pPr>
-        <w:pStyle w:val="NoSpacing"/>
+        <w:pStyle w:val="a3"/>
         <w:spacing w:before="480" w:after="120"/>
         <w:jc w:val="center"/>
       </w:pPr>
       <w:r>
         <w:rPr>
           <w:noProof/>
+          <w:lang w:val="bg-BG" w:eastAsia="bg-BG"/>
         </w:rPr>
         <w:drawing>
           <wp:inline distT="0" distB="0" distL="0" distR="0">
@@ -188,7 +196,7 @@
                       </a:duotone>
                       <a:extLst>
                         <a:ext uri="{28A0092B-C50C-407E-A947-70E740481C1C}">
-                          <a14:useLocalDpi xmlns:a14="http://schemas.microsoft.com/office/drawing/2010/main" val="0"/>
+                          <a14:useLocalDpi xmlns:a14="http://schemas.microsoft.com/office/drawing/2010/main" xmlns:wps="http://schemas.microsoft.com/office/word/2010/wordprocessingShape" xmlns:wpi="http://schemas.microsoft.com/office/word/2010/wordprocessingInk" xmlns:wpg="http://schemas.microsoft.com/office/word/2010/wordprocessingGroup" xmlns:w15="http://schemas.microsoft.com/office/word/2012/wordml" xmlns:w14="http://schemas.microsoft.com/office/word/2010/wordml" xmlns:w="http://schemas.openxmlformats.org/wordprocessingml/2006/main" xmlns:w10="urn:schemas-microsoft-com:office:word" xmlns:wp14="http://schemas.microsoft.com/office/word/2010/wordprocessingDrawing" xmlns:v="urn:schemas-microsoft-com:vml" xmlns:o="urn:schemas-microsoft-com:office:office" xmlns:mc="http://schemas.openxmlformats.org/markup-compatibility/2006" xmlns:wpc="http://schemas.microsoft.com/office/word/2010/wordprocessingCanvas" xmlns="" val="0"/>
                         </a:ext>
                       </a:extLst>
                     </a:blip>
@@ -232,7 +240,7 @@
               <w:txbxContent>
                 <w:p>
                   <w:pPr>
-                    <w:pStyle w:val="NoSpacing"/>
+                    <w:pStyle w:val="a3"/>
                     <w:jc w:val="center"/>
                     <w:rPr>
                       <w:caps/>
@@ -253,7 +261,7 @@
                 </w:p>
                 <w:p>
                   <w:pPr>
-                    <w:pStyle w:val="NoSpacing"/>
+                    <w:pStyle w:val="a3"/>
                     <w:jc w:val="center"/>
                     <w:rPr>
                       <w:caps/>
@@ -274,7 +282,7 @@
                 </w:p>
                 <w:p>
                   <w:pPr>
-                    <w:pStyle w:val="NoSpacing"/>
+                    <w:pStyle w:val="a3"/>
                     <w:jc w:val="center"/>
                     <w:rPr>
                       <w:caps/>
@@ -295,7 +303,7 @@
                 </w:p>
                 <w:p>
                   <w:pPr>
-                    <w:pStyle w:val="NoSpacing"/>
+                    <w:pStyle w:val="a3"/>
                     <w:jc w:val="center"/>
                     <w:rPr>
                       <w:caps/>
@@ -316,7 +324,7 @@
                 </w:p>
                 <w:p>
                   <w:pPr>
-                    <w:pStyle w:val="NoSpacing"/>
+                    <w:pStyle w:val="a3"/>
                     <w:jc w:val="center"/>
                     <w:rPr>
                       <w:caps/>
@@ -337,7 +345,7 @@
                 </w:p>
                 <w:p>
                   <w:pPr>
-                    <w:pStyle w:val="NoSpacing"/>
+                    <w:pStyle w:val="a3"/>
                     <w:jc w:val="center"/>
                     <w:rPr>
                       <w:color w:val="323E4F" w:themeColor="text2" w:themeShade="BF"/>
@@ -355,7 +363,7 @@
                 </w:p>
                 <w:p>
                   <w:pPr>
-                    <w:pStyle w:val="NoSpacing"/>
+                    <w:pStyle w:val="a3"/>
                     <w:jc w:val="center"/>
                     <w:rPr>
                       <w:color w:val="5B9BD5" w:themeColor="accent1"/>
@@ -418,7 +426,7 @@
       <w:sdtContent>
         <w:p>
           <w:pPr>
-            <w:pStyle w:val="TOCHeading"/>
+            <w:pStyle w:val="a5"/>
           </w:pPr>
           <w:r>
             <w:t>Table of Contents</w:t>
@@ -426,7 +434,7 @@
         </w:p>
         <w:p>
           <w:pPr>
-            <w:pStyle w:val="TOC1"/>
+            <w:pStyle w:val="11"/>
             <w:tabs>
               <w:tab w:val="right" w:leader="dot" w:pos="9350"/>
             </w:tabs>
@@ -448,7 +456,7 @@
           <w:hyperlink w:anchor="_Toc446449952" w:history="1">
             <w:r>
               <w:rPr>
-                <w:rStyle w:val="Hyperlink"/>
+                <w:rStyle w:val="a6"/>
                 <w:noProof/>
               </w:rPr>
               <w:t>Introduction</w:t>
@@ -505,7 +513,7 @@
         </w:p>
         <w:p>
           <w:pPr>
-            <w:pStyle w:val="TOC1"/>
+            <w:pStyle w:val="11"/>
             <w:tabs>
               <w:tab w:val="right" w:leader="dot" w:pos="9350"/>
             </w:tabs>
@@ -518,7 +526,7 @@
           <w:hyperlink w:anchor="_Toc446449953" w:history="1">
             <w:r>
               <w:rPr>
-                <w:rStyle w:val="Hyperlink"/>
+                <w:rStyle w:val="a6"/>
                 <w:noProof/>
               </w:rPr>
               <w:t>Class Diagram</w:t>
@@ -575,7 +583,7 @@
         </w:p>
         <w:p>
           <w:pPr>
-            <w:pStyle w:val="TOC2"/>
+            <w:pStyle w:val="21"/>
             <w:tabs>
               <w:tab w:val="right" w:leader="dot" w:pos="9350"/>
             </w:tabs>
@@ -587,7 +595,7 @@
           <w:hyperlink w:anchor="_Toc446449954" w:history="1">
             <w:r>
               <w:rPr>
-                <w:rStyle w:val="Hyperlink"/>
+                <w:rStyle w:val="a6"/>
                 <w:noProof/>
               </w:rPr>
               <w:t>Renderable inheritance overview</w:t>
@@ -644,7 +652,7 @@
         </w:p>
         <w:p>
           <w:pPr>
-            <w:pStyle w:val="TOC2"/>
+            <w:pStyle w:val="21"/>
             <w:tabs>
               <w:tab w:val="right" w:leader="dot" w:pos="9350"/>
             </w:tabs>
@@ -656,7 +664,7 @@
           <w:hyperlink w:anchor="_Toc446449955" w:history="1">
             <w:r>
               <w:rPr>
-                <w:rStyle w:val="Hyperlink"/>
+                <w:rStyle w:val="a6"/>
                 <w:noProof/>
               </w:rPr>
               <w:t>Component classes</w:t>
@@ -713,7 +721,7 @@
         </w:p>
         <w:p>
           <w:pPr>
-            <w:pStyle w:val="TOC2"/>
+            <w:pStyle w:val="21"/>
             <w:tabs>
               <w:tab w:val="right" w:leader="dot" w:pos="9350"/>
             </w:tabs>
@@ -725,7 +733,7 @@
           <w:hyperlink w:anchor="_Toc446449956" w:history="1">
             <w:r>
               <w:rPr>
-                <w:rStyle w:val="Hyperlink"/>
+                <w:rStyle w:val="a6"/>
                 <w:noProof/>
               </w:rPr>
               <w:t>Crossing classes</w:t>
@@ -782,7 +790,7 @@
         </w:p>
         <w:p>
           <w:pPr>
-            <w:pStyle w:val="TOC2"/>
+            <w:pStyle w:val="21"/>
             <w:tabs>
               <w:tab w:val="right" w:leader="dot" w:pos="9350"/>
             </w:tabs>
@@ -794,7 +802,7 @@
           <w:hyperlink w:anchor="_Toc446449957" w:history="1">
             <w:r>
               <w:rPr>
-                <w:rStyle w:val="Hyperlink"/>
+                <w:rStyle w:val="a6"/>
                 <w:noProof/>
               </w:rPr>
               <w:t>Simulation classes</w:t>
@@ -851,7 +859,7 @@
         </w:p>
         <w:p>
           <w:pPr>
-            <w:pStyle w:val="TOC2"/>
+            <w:pStyle w:val="21"/>
             <w:tabs>
               <w:tab w:val="right" w:leader="dot" w:pos="9350"/>
             </w:tabs>
@@ -863,7 +871,7 @@
           <w:hyperlink w:anchor="_Toc446449958" w:history="1">
             <w:r>
               <w:rPr>
-                <w:rStyle w:val="Hyperlink"/>
+                <w:rStyle w:val="a6"/>
                 <w:noProof/>
               </w:rPr>
               <w:t>Crossing container (Recycle bin and saved crossings)</w:t>
@@ -920,7 +928,7 @@
         </w:p>
         <w:p>
           <w:pPr>
-            <w:pStyle w:val="TOC2"/>
+            <w:pStyle w:val="21"/>
             <w:tabs>
               <w:tab w:val="right" w:leader="dot" w:pos="9350"/>
             </w:tabs>
@@ -982,7 +990,7 @@
         </w:p>
         <w:p>
           <w:pPr>
-            <w:pStyle w:val="TOC2"/>
+            <w:pStyle w:val="21"/>
             <w:tabs>
               <w:tab w:val="right" w:leader="dot" w:pos="9350"/>
             </w:tabs>
@@ -994,7 +1002,7 @@
           <w:hyperlink w:anchor="_Toc446449960" w:history="1">
             <w:r>
               <w:rPr>
-                <w:rStyle w:val="Hyperlink"/>
+                <w:rStyle w:val="a6"/>
                 <w:noProof/>
               </w:rPr>
               <w:t>Undo classes</w:t>
@@ -1051,7 +1059,7 @@
         </w:p>
         <w:p>
           <w:pPr>
-            <w:pStyle w:val="TOC2"/>
+            <w:pStyle w:val="21"/>
             <w:tabs>
               <w:tab w:val="right" w:leader="dot" w:pos="9350"/>
             </w:tabs>
@@ -1113,7 +1121,7 @@
         </w:p>
         <w:p>
           <w:pPr>
-            <w:pStyle w:val="TOC2"/>
+            <w:pStyle w:val="21"/>
             <w:tabs>
               <w:tab w:val="right" w:leader="dot" w:pos="9350"/>
             </w:tabs>
@@ -1125,7 +1133,7 @@
           <w:hyperlink w:anchor="_Toc446449962" w:history="1">
             <w:r>
               <w:rPr>
-                <w:rStyle w:val="Hyperlink"/>
+                <w:rStyle w:val="a6"/>
                 <w:noProof/>
               </w:rPr>
               <w:t>Traffic manager Grid and System state classes</w:t>
@@ -1182,7 +1190,7 @@
         </w:p>
         <w:p>
           <w:pPr>
-            <w:pStyle w:val="TOC1"/>
+            <w:pStyle w:val="11"/>
             <w:tabs>
               <w:tab w:val="right" w:leader="dot" w:pos="9350"/>
             </w:tabs>
@@ -1195,7 +1203,7 @@
           <w:hyperlink w:anchor="_Toc446449963" w:history="1">
             <w:r>
               <w:rPr>
-                <w:rStyle w:val="Hyperlink"/>
+                <w:rStyle w:val="a6"/>
                 <w:noProof/>
               </w:rPr>
               <w:t>Description of the classes and their members</w:t>
@@ -1252,7 +1260,7 @@
         </w:p>
         <w:p>
           <w:pPr>
-            <w:pStyle w:val="TOC1"/>
+            <w:pStyle w:val="11"/>
             <w:tabs>
               <w:tab w:val="right" w:leader="dot" w:pos="9350"/>
             </w:tabs>
@@ -1265,7 +1273,7 @@
           <w:hyperlink w:anchor="_Toc446449964" w:history="1">
             <w:r>
               <w:rPr>
-                <w:rStyle w:val="Hyperlink"/>
+                <w:rStyle w:val="a6"/>
                 <w:noProof/>
               </w:rPr>
               <w:t>Sequence Diagrams</w:t>
@@ -1322,7 +1330,7 @@
         </w:p>
         <w:p>
           <w:pPr>
-            <w:pStyle w:val="TOC2"/>
+            <w:pStyle w:val="21"/>
             <w:tabs>
               <w:tab w:val="right" w:leader="dot" w:pos="9350"/>
             </w:tabs>
@@ -1334,7 +1342,7 @@
           <w:hyperlink w:anchor="_Toc446449965" w:history="1">
             <w:r>
               <w:rPr>
-                <w:rStyle w:val="Hyperlink"/>
+                <w:rStyle w:val="a6"/>
                 <w:noProof/>
               </w:rPr>
               <w:t>Select a crossing to place</w:t>
@@ -1391,7 +1399,7 @@
         </w:p>
         <w:p>
           <w:pPr>
-            <w:pStyle w:val="TOC2"/>
+            <w:pStyle w:val="21"/>
             <w:tabs>
               <w:tab w:val="right" w:leader="dot" w:pos="9350"/>
             </w:tabs>
@@ -1403,7 +1411,7 @@
           <w:hyperlink w:anchor="_Toc446449966" w:history="1">
             <w:r>
               <w:rPr>
-                <w:rStyle w:val="Hyperlink"/>
+                <w:rStyle w:val="a6"/>
                 <w:noProof/>
               </w:rPr>
               <w:t>Place a crossing</w:t>
@@ -1460,7 +1468,7 @@
         </w:p>
         <w:p>
           <w:pPr>
-            <w:pStyle w:val="TOC2"/>
+            <w:pStyle w:val="21"/>
             <w:tabs>
               <w:tab w:val="right" w:leader="dot" w:pos="9350"/>
             </w:tabs>
@@ -1472,7 +1480,7 @@
           <w:hyperlink w:anchor="_Toc446449967" w:history="1">
             <w:r>
               <w:rPr>
-                <w:rStyle w:val="Hyperlink"/>
+                <w:rStyle w:val="a6"/>
                 <w:noProof/>
               </w:rPr>
               <w:t>Remove a crossing</w:t>
@@ -1529,7 +1537,7 @@
         </w:p>
         <w:p>
           <w:pPr>
-            <w:pStyle w:val="TOC2"/>
+            <w:pStyle w:val="21"/>
             <w:tabs>
               <w:tab w:val="right" w:leader="dot" w:pos="9350"/>
             </w:tabs>
@@ -1541,7 +1549,7 @@
           <w:hyperlink w:anchor="_Toc446449968" w:history="1">
             <w:r>
               <w:rPr>
-                <w:rStyle w:val="Hyperlink"/>
+                <w:rStyle w:val="a6"/>
                 <w:noProof/>
               </w:rPr>
               <w:t>Create a simulation</w:t>
@@ -1598,7 +1606,7 @@
         </w:p>
         <w:p>
           <w:pPr>
-            <w:pStyle w:val="TOC2"/>
+            <w:pStyle w:val="21"/>
             <w:tabs>
               <w:tab w:val="right" w:leader="dot" w:pos="9350"/>
             </w:tabs>
@@ -1610,7 +1618,7 @@
           <w:hyperlink w:anchor="_Toc446449969" w:history="1">
             <w:r>
               <w:rPr>
-                <w:rStyle w:val="Hyperlink"/>
+                <w:rStyle w:val="a6"/>
                 <w:noProof/>
               </w:rPr>
               <w:t>Save a simulation</w:t>
@@ -1667,7 +1675,7 @@
         </w:p>
         <w:p>
           <w:pPr>
-            <w:pStyle w:val="TOC2"/>
+            <w:pStyle w:val="21"/>
             <w:tabs>
               <w:tab w:val="right" w:leader="dot" w:pos="9350"/>
             </w:tabs>
@@ -1679,7 +1687,7 @@
           <w:hyperlink w:anchor="_Toc446449970" w:history="1">
             <w:r>
               <w:rPr>
-                <w:rStyle w:val="Hyperlink"/>
+                <w:rStyle w:val="a6"/>
                 <w:noProof/>
               </w:rPr>
               <w:t>Load a simulation</w:t>
@@ -1736,7 +1744,7 @@
         </w:p>
         <w:p>
           <w:pPr>
-            <w:pStyle w:val="TOC2"/>
+            <w:pStyle w:val="21"/>
             <w:tabs>
               <w:tab w:val="right" w:leader="dot" w:pos="9350"/>
             </w:tabs>
@@ -1748,7 +1756,7 @@
           <w:hyperlink w:anchor="_Toc446449971" w:history="1">
             <w:r>
               <w:rPr>
-                <w:rStyle w:val="Hyperlink"/>
+                <w:rStyle w:val="a6"/>
                 <w:noProof/>
               </w:rPr>
               <w:t>Edit a road traffic flow</w:t>
@@ -1805,7 +1813,7 @@
         </w:p>
         <w:p>
           <w:pPr>
-            <w:pStyle w:val="TOC2"/>
+            <w:pStyle w:val="21"/>
             <w:tabs>
               <w:tab w:val="right" w:leader="dot" w:pos="9350"/>
             </w:tabs>
@@ -1817,7 +1825,7 @@
           <w:hyperlink w:anchor="_Toc446449972" w:history="1">
             <w:r>
               <w:rPr>
-                <w:rStyle w:val="Hyperlink"/>
+                <w:rStyle w:val="a6"/>
                 <w:noProof/>
               </w:rPr>
               <w:t>Start a simulation</w:t>
@@ -1874,7 +1882,7 @@
         </w:p>
         <w:p>
           <w:pPr>
-            <w:pStyle w:val="TOC2"/>
+            <w:pStyle w:val="21"/>
             <w:tabs>
               <w:tab w:val="right" w:leader="dot" w:pos="9350"/>
             </w:tabs>
@@ -1886,7 +1894,7 @@
           <w:hyperlink w:anchor="_Toc446449973" w:history="1">
             <w:r>
               <w:rPr>
-                <w:rStyle w:val="Hyperlink"/>
+                <w:rStyle w:val="a6"/>
                 <w:noProof/>
               </w:rPr>
               <w:t>Stop a simulation</w:t>
@@ -1943,7 +1951,7 @@
         </w:p>
         <w:p>
           <w:pPr>
-            <w:pStyle w:val="TOC2"/>
+            <w:pStyle w:val="21"/>
             <w:tabs>
               <w:tab w:val="right" w:leader="dot" w:pos="9350"/>
             </w:tabs>
@@ -1955,7 +1963,7 @@
           <w:hyperlink w:anchor="_Toc446449974" w:history="1">
             <w:r>
               <w:rPr>
-                <w:rStyle w:val="Hyperlink"/>
+                <w:rStyle w:val="a6"/>
                 <w:noProof/>
               </w:rPr>
               <w:t>Pause a simulation</w:t>
@@ -2012,7 +2020,7 @@
         </w:p>
         <w:p>
           <w:pPr>
-            <w:pStyle w:val="TOC2"/>
+            <w:pStyle w:val="21"/>
             <w:tabs>
               <w:tab w:val="right" w:leader="dot" w:pos="9350"/>
             </w:tabs>
@@ -2024,7 +2032,7 @@
           <w:hyperlink w:anchor="_Toc446449975" w:history="1">
             <w:r>
               <w:rPr>
-                <w:rStyle w:val="Hyperlink"/>
+                <w:rStyle w:val="a6"/>
                 <w:noProof/>
               </w:rPr>
               <w:t>Restart a simulation</w:t>
@@ -2081,7 +2089,7 @@
         </w:p>
         <w:p>
           <w:pPr>
-            <w:pStyle w:val="TOC2"/>
+            <w:pStyle w:val="21"/>
             <w:tabs>
               <w:tab w:val="right" w:leader="dot" w:pos="9350"/>
             </w:tabs>
@@ -2093,7 +2101,7 @@
           <w:hyperlink w:anchor="_Toc446449976" w:history="1">
             <w:r>
               <w:rPr>
-                <w:rStyle w:val="Hyperlink"/>
+                <w:rStyle w:val="a6"/>
                 <w:noProof/>
               </w:rPr>
               <w:t>Undo an action</w:t>
@@ -2150,7 +2158,7 @@
         </w:p>
         <w:p>
           <w:pPr>
-            <w:pStyle w:val="TOC2"/>
+            <w:pStyle w:val="21"/>
             <w:tabs>
               <w:tab w:val="right" w:leader="dot" w:pos="9350"/>
             </w:tabs>
@@ -2162,7 +2170,7 @@
           <w:hyperlink w:anchor="_Toc446449977" w:history="1">
             <w:r>
               <w:rPr>
-                <w:rStyle w:val="Hyperlink"/>
+                <w:rStyle w:val="a6"/>
                 <w:noProof/>
               </w:rPr>
               <w:t>Redo an action</w:t>
@@ -2219,7 +2227,7 @@
         </w:p>
         <w:p>
           <w:pPr>
-            <w:pStyle w:val="TOC2"/>
+            <w:pStyle w:val="21"/>
             <w:tabs>
               <w:tab w:val="right" w:leader="dot" w:pos="9350"/>
             </w:tabs>
@@ -2231,7 +2239,7 @@
           <w:hyperlink w:anchor="_Toc446449978" w:history="1">
             <w:r>
               <w:rPr>
-                <w:rStyle w:val="Hyperlink"/>
+                <w:rStyle w:val="a6"/>
                 <w:noProof/>
               </w:rPr>
               <w:t>Save simulation results</w:t>
@@ -2288,7 +2296,7 @@
         </w:p>
         <w:p>
           <w:pPr>
-            <w:pStyle w:val="TOC2"/>
+            <w:pStyle w:val="21"/>
             <w:tabs>
               <w:tab w:val="right" w:leader="dot" w:pos="9350"/>
             </w:tabs>
@@ -2300,7 +2308,7 @@
           <w:hyperlink w:anchor="_Toc446449979" w:history="1">
             <w:r>
               <w:rPr>
-                <w:rStyle w:val="Hyperlink"/>
+                <w:rStyle w:val="a6"/>
                 <w:noProof/>
               </w:rPr>
               <w:t>Show the help window</w:t>
@@ -2357,7 +2365,7 @@
         </w:p>
         <w:p>
           <w:pPr>
-            <w:pStyle w:val="TOC2"/>
+            <w:pStyle w:val="21"/>
             <w:tabs>
               <w:tab w:val="right" w:leader="dot" w:pos="9350"/>
             </w:tabs>
@@ -2369,7 +2377,7 @@
           <w:hyperlink w:anchor="_Toc446449980" w:history="1">
             <w:r>
               <w:rPr>
-                <w:rStyle w:val="Hyperlink"/>
+                <w:rStyle w:val="a6"/>
                 <w:noProof/>
               </w:rPr>
               <w:t>Exit application</w:t>
@@ -2426,7 +2434,7 @@
         </w:p>
         <w:p>
           <w:pPr>
-            <w:pStyle w:val="TOC2"/>
+            <w:pStyle w:val="21"/>
             <w:tabs>
               <w:tab w:val="right" w:leader="dot" w:pos="9350"/>
             </w:tabs>
@@ -2438,7 +2446,7 @@
           <w:hyperlink w:anchor="_Toc446449981" w:history="1">
             <w:r>
               <w:rPr>
-                <w:rStyle w:val="Hyperlink"/>
+                <w:rStyle w:val="a6"/>
                 <w:noProof/>
               </w:rPr>
               <w:t>Override simulation</w:t>
@@ -2495,7 +2503,7 @@
         </w:p>
         <w:p>
           <w:pPr>
-            <w:pStyle w:val="TOC2"/>
+            <w:pStyle w:val="21"/>
             <w:tabs>
               <w:tab w:val="right" w:leader="dot" w:pos="9350"/>
             </w:tabs>
@@ -2507,7 +2515,7 @@
           <w:hyperlink w:anchor="_Toc446449982" w:history="1">
             <w:r>
               <w:rPr>
-                <w:rStyle w:val="Hyperlink"/>
+                <w:rStyle w:val="a6"/>
                 <w:noProof/>
               </w:rPr>
               <w:t>Show simulation result</w:t>
@@ -2564,7 +2572,7 @@
         </w:p>
         <w:p>
           <w:pPr>
-            <w:pStyle w:val="TOC2"/>
+            <w:pStyle w:val="21"/>
             <w:tabs>
               <w:tab w:val="right" w:leader="dot" w:pos="9350"/>
             </w:tabs>
@@ -2576,7 +2584,7 @@
           <w:hyperlink w:anchor="_Toc446449983" w:history="1">
             <w:r>
               <w:rPr>
-                <w:rStyle w:val="Hyperlink"/>
+                <w:rStyle w:val="a6"/>
                 <w:noProof/>
               </w:rPr>
               <w:t>Select crossing’s component to make changes</w:t>
@@ -2633,7 +2641,7 @@
         </w:p>
         <w:p>
           <w:pPr>
-            <w:pStyle w:val="TOC2"/>
+            <w:pStyle w:val="21"/>
             <w:tabs>
               <w:tab w:val="right" w:leader="dot" w:pos="9350"/>
             </w:tabs>
@@ -2645,7 +2653,7 @@
           <w:hyperlink w:anchor="_Toc446449984" w:history="1">
             <w:r>
               <w:rPr>
-                <w:rStyle w:val="Hyperlink"/>
+                <w:rStyle w:val="a6"/>
                 <w:noProof/>
               </w:rPr>
               <w:t>Set current active crossing</w:t>
@@ -2702,7 +2710,7 @@
         </w:p>
         <w:p>
           <w:pPr>
-            <w:pStyle w:val="TOC2"/>
+            <w:pStyle w:val="21"/>
             <w:tabs>
               <w:tab w:val="right" w:leader="dot" w:pos="9350"/>
             </w:tabs>
@@ -2714,7 +2722,7 @@
           <w:hyperlink w:anchor="_Toc446449985" w:history="1">
             <w:r>
               <w:rPr>
-                <w:rStyle w:val="Hyperlink"/>
+                <w:rStyle w:val="a6"/>
                 <w:noProof/>
               </w:rPr>
               <w:t>Start simulating pedestrians</w:t>
@@ -2771,7 +2779,7 @@
         </w:p>
         <w:p>
           <w:pPr>
-            <w:pStyle w:val="TOC2"/>
+            <w:pStyle w:val="21"/>
             <w:tabs>
               <w:tab w:val="right" w:leader="dot" w:pos="9350"/>
             </w:tabs>
@@ -2783,7 +2791,7 @@
           <w:hyperlink w:anchor="_Toc446449986" w:history="1">
             <w:r>
               <w:rPr>
-                <w:rStyle w:val="Hyperlink"/>
+                <w:rStyle w:val="a6"/>
                 <w:noProof/>
               </w:rPr>
               <w:t>Access “Saved” crossing</w:t>
@@ -2840,7 +2848,7 @@
         </w:p>
         <w:p>
           <w:pPr>
-            <w:pStyle w:val="TOC2"/>
+            <w:pStyle w:val="21"/>
             <w:tabs>
               <w:tab w:val="right" w:leader="dot" w:pos="9350"/>
             </w:tabs>
@@ -2852,7 +2860,7 @@
           <w:hyperlink w:anchor="_Toc446449987" w:history="1">
             <w:r>
               <w:rPr>
-                <w:rStyle w:val="Hyperlink"/>
+                <w:rStyle w:val="a6"/>
                 <w:noProof/>
               </w:rPr>
               <w:t>Access “Removed” crossings</w:t>
@@ -2909,7 +2917,7 @@
         </w:p>
         <w:p>
           <w:pPr>
-            <w:pStyle w:val="TOC2"/>
+            <w:pStyle w:val="21"/>
             <w:tabs>
               <w:tab w:val="right" w:leader="dot" w:pos="9350"/>
             </w:tabs>
@@ -2921,7 +2929,7 @@
           <w:hyperlink w:anchor="_Toc446449988" w:history="1">
             <w:r>
               <w:rPr>
-                <w:rStyle w:val="Hyperlink"/>
+                <w:rStyle w:val="a6"/>
                 <w:noProof/>
               </w:rPr>
               <w:t>Empty the recycle bin</w:t>
@@ -2978,7 +2986,7 @@
         </w:p>
         <w:p>
           <w:pPr>
-            <w:pStyle w:val="TOC1"/>
+            <w:pStyle w:val="11"/>
             <w:tabs>
               <w:tab w:val="right" w:leader="dot" w:pos="9350"/>
             </w:tabs>
@@ -2991,7 +2999,7 @@
           <w:hyperlink w:anchor="_Toc446449989" w:history="1">
             <w:r>
               <w:rPr>
-                <w:rStyle w:val="Hyperlink"/>
+                <w:rStyle w:val="a6"/>
                 <w:noProof/>
               </w:rPr>
               <w:t>Graphical User Interface</w:t>
@@ -3102,7 +3110,7 @@
     </w:p>
     <w:p>
       <w:pPr>
-        <w:pStyle w:val="Heading1"/>
+        <w:pStyle w:val="1"/>
         <w:ind w:left="432" w:hanging="432"/>
       </w:pPr>
       <w:bookmarkStart w:id="1" w:name="_Toc446449952"/>
@@ -3233,7 +3241,7 @@
     </w:p>
     <w:p>
       <w:pPr>
-        <w:pStyle w:val="NormalWeb"/>
+        <w:pStyle w:val="aff3"/>
         <w:spacing w:before="0" w:beforeAutospacing="0" w:after="240" w:afterAutospacing="0" w:line="360" w:lineRule="atLeast"/>
         <w:ind w:left="48" w:right="48" w:firstLine="672"/>
         <w:jc w:val="both"/>
@@ -3265,7 +3273,7 @@
     </w:p>
     <w:p>
       <w:pPr>
-        <w:pStyle w:val="NormalWeb"/>
+        <w:pStyle w:val="aff3"/>
         <w:spacing w:before="0" w:beforeAutospacing="0" w:after="240" w:afterAutospacing="0" w:line="360" w:lineRule="atLeast"/>
         <w:ind w:left="48" w:right="48" w:firstLine="672"/>
         <w:jc w:val="both"/>
@@ -3306,7 +3314,7 @@
     </w:p>
     <w:p>
       <w:pPr>
-        <w:pStyle w:val="ListParagraph"/>
+        <w:pStyle w:val="ab"/>
         <w:numPr>
           <w:ilvl w:val="0"/>
           <w:numId w:val="1"/>
@@ -3509,7 +3517,7 @@
     </w:p>
     <w:p>
       <w:pPr>
-        <w:pStyle w:val="Heading1"/>
+        <w:pStyle w:val="1"/>
       </w:pPr>
       <w:bookmarkStart w:id="2" w:name="_Toc446449953"/>
       <w:r>
@@ -3540,15 +3548,16 @@
     </w:p>
     <w:p>
       <w:pPr>
-        <w:pStyle w:val="Heading2"/>
+        <w:pStyle w:val="2"/>
       </w:pPr>
       <w:bookmarkStart w:id="3" w:name="_Toc446449954"/>
       <w:r>
         <w:rPr>
           <w:noProof/>
+          <w:lang w:val="bg-BG" w:eastAsia="bg-BG"/>
         </w:rPr>
         <w:drawing>
-          <wp:anchor distT="0" distB="0" distL="114300" distR="114300" simplePos="0" relativeHeight="251649536" behindDoc="1" locked="0" layoutInCell="1" allowOverlap="1" wp14:anchorId="083C97E3" wp14:editId="179B9617">
+          <wp:anchor distT="0" distB="0" distL="114300" distR="114300" simplePos="0" relativeHeight="251649536" behindDoc="1" locked="0" layoutInCell="1" allowOverlap="1">
             <wp:simplePos x="0" y="0"/>
             <wp:positionH relativeFrom="column">
               <wp:posOffset>-274320</wp:posOffset>
@@ -3620,7 +3629,7 @@
     </w:p>
     <w:p>
       <w:pPr>
-        <w:pStyle w:val="Heading2"/>
+        <w:pStyle w:val="2"/>
       </w:pPr>
       <w:bookmarkStart w:id="4" w:name="_Toc446449955"/>
       <w:r>
@@ -3632,6 +3641,7 @@
       <w:r>
         <w:rPr>
           <w:noProof/>
+          <w:lang w:val="bg-BG" w:eastAsia="bg-BG"/>
         </w:rPr>
         <w:drawing>
           <wp:anchor distT="0" distB="0" distL="114300" distR="114300" simplePos="0" relativeHeight="251652608" behindDoc="1" locked="0" layoutInCell="1" allowOverlap="1">
@@ -3700,7 +3710,7 @@
     </w:p>
     <w:p>
       <w:pPr>
-        <w:pStyle w:val="Heading2"/>
+        <w:pStyle w:val="2"/>
       </w:pPr>
       <w:bookmarkStart w:id="5" w:name="_Toc446449956"/>
       <w:r>
@@ -3713,9 +3723,10 @@
       <w:r>
         <w:rPr>
           <w:noProof/>
+          <w:lang w:val="bg-BG" w:eastAsia="bg-BG"/>
         </w:rPr>
         <w:drawing>
-          <wp:anchor distT="0" distB="0" distL="114300" distR="114300" simplePos="0" relativeHeight="251655680" behindDoc="1" locked="0" layoutInCell="1" allowOverlap="1" wp14:anchorId="1EC1E645" wp14:editId="0FABB6D1">
+          <wp:anchor distT="0" distB="0" distL="114300" distR="114300" simplePos="0" relativeHeight="251655680" behindDoc="1" locked="0" layoutInCell="1" allowOverlap="1">
             <wp:simplePos x="0" y="0"/>
             <wp:positionH relativeFrom="column">
               <wp:posOffset>-895350</wp:posOffset>
@@ -3781,7 +3792,7 @@
     </w:p>
     <w:p>
       <w:pPr>
-        <w:pStyle w:val="Heading2"/>
+        <w:pStyle w:val="2"/>
       </w:pPr>
       <w:bookmarkStart w:id="6" w:name="_Toc446449957"/>
       <w:r>
@@ -3800,6 +3811,7 @@
       <w:r>
         <w:rPr>
           <w:noProof/>
+          <w:lang w:val="bg-BG" w:eastAsia="bg-BG"/>
         </w:rPr>
         <w:drawing>
           <wp:anchor distT="0" distB="0" distL="114300" distR="114300" simplePos="0" relativeHeight="251658752" behindDoc="1" locked="0" layoutInCell="1" allowOverlap="1">
@@ -3835,10 +3847,10 @@
                     </pic:cNvPicPr>
                   </pic:nvPicPr>
                   <pic:blipFill>
-                    <a:blip r:embed="rId13">
+                    <a:blip r:embed="rId13" cstate="print">
                       <a:extLst>
                         <a:ext uri="{28A0092B-C50C-407E-A947-70E740481C1C}">
-                          <a14:useLocalDpi xmlns:a14="http://schemas.microsoft.com/office/drawing/2010/main" val="0"/>
+                          <a14:useLocalDpi xmlns:a14="http://schemas.microsoft.com/office/drawing/2010/main" xmlns:wps="http://schemas.microsoft.com/office/word/2010/wordprocessingShape" xmlns:wpi="http://schemas.microsoft.com/office/word/2010/wordprocessingInk" xmlns:wpg="http://schemas.microsoft.com/office/word/2010/wordprocessingGroup" xmlns:w15="http://schemas.microsoft.com/office/word/2012/wordml" xmlns:w14="http://schemas.microsoft.com/office/word/2010/wordml" xmlns:w="http://schemas.openxmlformats.org/wordprocessingml/2006/main" xmlns:w10="urn:schemas-microsoft-com:office:word" xmlns:wp14="http://schemas.microsoft.com/office/word/2010/wordprocessingDrawing" xmlns:v="urn:schemas-microsoft-com:vml" xmlns:o="urn:schemas-microsoft-com:office:office" xmlns:mc="http://schemas.openxmlformats.org/markup-compatibility/2006" xmlns:wpc="http://schemas.microsoft.com/office/word/2010/wordprocessingCanvas" xmlns="" val="0"/>
                         </a:ext>
                       </a:extLst>
                     </a:blip>
@@ -3877,7 +3889,7 @@
     </w:p>
     <w:p>
       <w:pPr>
-        <w:pStyle w:val="Heading2"/>
+        <w:pStyle w:val="2"/>
         <w:rPr>
           <w:noProof/>
         </w:rPr>
@@ -3894,7 +3906,7 @@
     </w:p>
     <w:p>
       <w:pPr>
-        <w:pStyle w:val="Heading2"/>
+        <w:pStyle w:val="2"/>
         <w:rPr>
           <w:noProof/>
         </w:rPr>
@@ -3903,9 +3915,10 @@
       <w:r>
         <w:rPr>
           <w:noProof/>
+          <w:lang w:val="bg-BG" w:eastAsia="bg-BG"/>
         </w:rPr>
         <w:drawing>
-          <wp:anchor distT="0" distB="0" distL="114300" distR="114300" simplePos="0" relativeHeight="251661824" behindDoc="1" locked="0" layoutInCell="1" allowOverlap="1" wp14:anchorId="5B2EB4D2" wp14:editId="29DBCBC9">
+          <wp:anchor distT="0" distB="0" distL="114300" distR="114300" simplePos="0" relativeHeight="251661824" behindDoc="1" locked="0" layoutInCell="1" allowOverlap="1">
             <wp:simplePos x="0" y="0"/>
             <wp:positionH relativeFrom="column">
               <wp:posOffset>739140</wp:posOffset>
@@ -3938,10 +3951,10 @@
                     </pic:cNvPicPr>
                   </pic:nvPicPr>
                   <pic:blipFill>
-                    <a:blip r:embed="rId14">
+                    <a:blip r:embed="rId14" cstate="print">
                       <a:extLst>
                         <a:ext uri="{28A0092B-C50C-407E-A947-70E740481C1C}">
-                          <a14:useLocalDpi xmlns:a14="http://schemas.microsoft.com/office/drawing/2010/main" val="0"/>
+                          <a14:useLocalDpi xmlns:a14="http://schemas.microsoft.com/office/drawing/2010/main" xmlns:wps="http://schemas.microsoft.com/office/word/2010/wordprocessingShape" xmlns:wpi="http://schemas.microsoft.com/office/word/2010/wordprocessingInk" xmlns:wpg="http://schemas.microsoft.com/office/word/2010/wordprocessingGroup" xmlns:w15="http://schemas.microsoft.com/office/word/2012/wordml" xmlns:w14="http://schemas.microsoft.com/office/word/2010/wordml" xmlns:w="http://schemas.openxmlformats.org/wordprocessingml/2006/main" xmlns:w10="urn:schemas-microsoft-com:office:word" xmlns:wp14="http://schemas.microsoft.com/office/word/2010/wordprocessingDrawing" xmlns:v="urn:schemas-microsoft-com:vml" xmlns:o="urn:schemas-microsoft-com:office:office" xmlns:mc="http://schemas.openxmlformats.org/markup-compatibility/2006" xmlns:wpc="http://schemas.microsoft.com/office/word/2010/wordprocessingCanvas" xmlns="" val="0"/>
                         </a:ext>
                       </a:extLst>
                     </a:blip>
@@ -3975,7 +3988,7 @@
     </w:p>
     <w:p>
       <w:pPr>
-        <w:pStyle w:val="Heading2"/>
+        <w:pStyle w:val="2"/>
         <w:rPr>
           <w:noProof/>
         </w:rPr>
@@ -3983,7 +3996,7 @@
     </w:p>
     <w:p>
       <w:pPr>
-        <w:pStyle w:val="Heading2"/>
+        <w:pStyle w:val="2"/>
         <w:rPr>
           <w:noProof/>
         </w:rPr>
@@ -3991,7 +4004,7 @@
     </w:p>
     <w:p>
       <w:pPr>
-        <w:pStyle w:val="Heading2"/>
+        <w:pStyle w:val="2"/>
         <w:rPr>
           <w:noProof/>
         </w:rPr>
@@ -3999,7 +4012,7 @@
     </w:p>
     <w:p>
       <w:pPr>
-        <w:pStyle w:val="Heading2"/>
+        <w:pStyle w:val="2"/>
         <w:rPr>
           <w:noProof/>
         </w:rPr>
@@ -4007,7 +4020,7 @@
     </w:p>
     <w:p>
       <w:pPr>
-        <w:pStyle w:val="Heading2"/>
+        <w:pStyle w:val="2"/>
         <w:rPr>
           <w:noProof/>
         </w:rPr>
@@ -4015,7 +4028,7 @@
     </w:p>
     <w:p>
       <w:pPr>
-        <w:pStyle w:val="Heading2"/>
+        <w:pStyle w:val="2"/>
         <w:rPr>
           <w:noProof/>
         </w:rPr>
@@ -4023,7 +4036,7 @@
     </w:p>
     <w:p>
       <w:pPr>
-        <w:pStyle w:val="Heading2"/>
+        <w:pStyle w:val="2"/>
         <w:rPr>
           <w:noProof/>
         </w:rPr>
@@ -4031,7 +4044,7 @@
     </w:p>
     <w:p>
       <w:pPr>
-        <w:pStyle w:val="Heading2"/>
+        <w:pStyle w:val="2"/>
         <w:rPr>
           <w:noProof/>
         </w:rPr>
@@ -4039,7 +4052,7 @@
     </w:p>
     <w:p>
       <w:pPr>
-        <w:pStyle w:val="Heading2"/>
+        <w:pStyle w:val="2"/>
         <w:rPr>
           <w:noProof/>
         </w:rPr>
@@ -4047,7 +4060,7 @@
     </w:p>
     <w:p>
       <w:pPr>
-        <w:pStyle w:val="Heading2"/>
+        <w:pStyle w:val="2"/>
         <w:rPr>
           <w:noProof/>
         </w:rPr>
@@ -4055,7 +4068,7 @@
     </w:p>
     <w:p>
       <w:pPr>
-        <w:pStyle w:val="Heading2"/>
+        <w:pStyle w:val="2"/>
         <w:rPr>
           <w:noProof/>
         </w:rPr>
@@ -4071,7 +4084,7 @@
     </w:p>
     <w:p>
       <w:pPr>
-        <w:pStyle w:val="Heading2"/>
+        <w:pStyle w:val="2"/>
         <w:rPr>
           <w:noProof/>
         </w:rPr>
@@ -4080,6 +4093,7 @@
       <w:r>
         <w:rPr>
           <w:noProof/>
+          <w:lang w:val="bg-BG" w:eastAsia="bg-BG"/>
         </w:rPr>
         <w:drawing>
           <wp:anchor distT="0" distB="0" distL="114300" distR="114300" simplePos="0" relativeHeight="251664896" behindDoc="1" locked="0" layoutInCell="1" allowOverlap="1">
@@ -4115,10 +4129,10 @@
                     </pic:cNvPicPr>
                   </pic:nvPicPr>
                   <pic:blipFill>
-                    <a:blip r:embed="rId15">
+                    <a:blip r:embed="rId15" cstate="print">
                       <a:extLst>
                         <a:ext uri="{28A0092B-C50C-407E-A947-70E740481C1C}">
-                          <a14:useLocalDpi xmlns:a14="http://schemas.microsoft.com/office/drawing/2010/main" val="0"/>
+                          <a14:useLocalDpi xmlns:a14="http://schemas.microsoft.com/office/drawing/2010/main" xmlns:wps="http://schemas.microsoft.com/office/word/2010/wordprocessingShape" xmlns:wpi="http://schemas.microsoft.com/office/word/2010/wordprocessingInk" xmlns:wpg="http://schemas.microsoft.com/office/word/2010/wordprocessingGroup" xmlns:w15="http://schemas.microsoft.com/office/word/2012/wordml" xmlns:w14="http://schemas.microsoft.com/office/word/2010/wordml" xmlns:w="http://schemas.openxmlformats.org/wordprocessingml/2006/main" xmlns:w10="urn:schemas-microsoft-com:office:word" xmlns:wp14="http://schemas.microsoft.com/office/word/2010/wordprocessingDrawing" xmlns:v="urn:schemas-microsoft-com:vml" xmlns:o="urn:schemas-microsoft-com:office:office" xmlns:mc="http://schemas.openxmlformats.org/markup-compatibility/2006" xmlns:wpc="http://schemas.microsoft.com/office/word/2010/wordprocessingCanvas" xmlns="" val="0"/>
                         </a:ext>
                       </a:extLst>
                     </a:blip>
@@ -4158,7 +4172,7 @@
     </w:p>
     <w:p>
       <w:pPr>
-        <w:pStyle w:val="Heading2"/>
+        <w:pStyle w:val="2"/>
         <w:rPr>
           <w:noProof/>
         </w:rPr>
@@ -4183,9 +4197,10 @@
       <w:r>
         <w:rPr>
           <w:noProof/>
+          <w:lang w:val="bg-BG" w:eastAsia="bg-BG"/>
         </w:rPr>
         <w:drawing>
-          <wp:anchor distT="0" distB="0" distL="114300" distR="114300" simplePos="0" relativeHeight="251667968" behindDoc="1" locked="0" layoutInCell="1" allowOverlap="1" wp14:anchorId="3A3B0E55" wp14:editId="06A19425">
+          <wp:anchor distT="0" distB="0" distL="114300" distR="114300" simplePos="0" relativeHeight="251667968" behindDoc="1" locked="0" layoutInCell="1" allowOverlap="1">
             <wp:simplePos x="0" y="0"/>
             <wp:positionH relativeFrom="column">
               <wp:posOffset>-748030</wp:posOffset>
@@ -4218,10 +4233,10 @@
                     </pic:cNvPicPr>
                   </pic:nvPicPr>
                   <pic:blipFill>
-                    <a:blip r:embed="rId16">
+                    <a:blip r:embed="rId16" cstate="print">
                       <a:extLst>
                         <a:ext uri="{28A0092B-C50C-407E-A947-70E740481C1C}">
-                          <a14:useLocalDpi xmlns:a14="http://schemas.microsoft.com/office/drawing/2010/main" val="0"/>
+                          <a14:useLocalDpi xmlns:a14="http://schemas.microsoft.com/office/drawing/2010/main" xmlns:wps="http://schemas.microsoft.com/office/word/2010/wordprocessingShape" xmlns:wpi="http://schemas.microsoft.com/office/word/2010/wordprocessingInk" xmlns:wpg="http://schemas.microsoft.com/office/word/2010/wordprocessingGroup" xmlns:w15="http://schemas.microsoft.com/office/word/2012/wordml" xmlns:w14="http://schemas.microsoft.com/office/word/2010/wordml" xmlns:w="http://schemas.openxmlformats.org/wordprocessingml/2006/main" xmlns:w10="urn:schemas-microsoft-com:office:word" xmlns:wp14="http://schemas.microsoft.com/office/word/2010/wordprocessingDrawing" xmlns:v="urn:schemas-microsoft-com:vml" xmlns:o="urn:schemas-microsoft-com:office:office" xmlns:mc="http://schemas.openxmlformats.org/markup-compatibility/2006" xmlns:wpc="http://schemas.microsoft.com/office/word/2010/wordprocessingCanvas" xmlns="" val="0"/>
                         </a:ext>
                       </a:extLst>
                     </a:blip>
@@ -4274,7 +4289,7 @@
     </w:p>
     <w:p>
       <w:pPr>
-        <w:pStyle w:val="Heading1"/>
+        <w:pStyle w:val="1"/>
       </w:pPr>
       <w:bookmarkStart w:id="12" w:name="_Toc446449963"/>
       <w:r>
@@ -4303,428 +4318,18 @@
         <w:rPr>
           <w:noProof/>
         </w:rPr>
-        <w:t xml:space="preserve">ActionStack - </w:t>
+        <w:t>The description for the classes and members can be viewed in the separate folder Class documentation.</w:t>
       </w:r>
       <w:r>
         <w:rPr>
           <w:noProof/>
         </w:rPr>
-        <w:t>Container that handles Undo and Redo of actions</w:t>
-      </w:r>
-    </w:p>
-    <w:p>
-      <w:pPr>
-        <w:rPr>
-          <w:noProof/>
-        </w:rPr>
-      </w:pPr>
-    </w:p>
-    <w:p>
-      <w:pPr>
-        <w:rPr>
-          <w:noProof/>
-        </w:rPr>
-      </w:pPr>
-      <w:r>
-        <w:rPr>
-          <w:noProof/>
-        </w:rPr>
-        <w:t>AddCrosswalkAction, MoveCrosswalkAction, UpdatePropertiesAction, RotateAction – various actions that can be undone and redone in the system</w:t>
-      </w:r>
-    </w:p>
-    <w:p>
-      <w:pPr>
-        <w:rPr>
-          <w:noProof/>
-        </w:rPr>
-      </w:pPr>
-    </w:p>
-    <w:p>
-      <w:pPr>
-        <w:rPr>
-          <w:noProof/>
-        </w:rPr>
-      </w:pPr>
-      <w:r>
-        <w:rPr>
-          <w:noProof/>
-        </w:rPr>
-        <w:t>Car – a renderable component within the simulation</w:t>
-      </w:r>
-      <w:r>
-        <w:rPr>
-          <w:noProof/>
-        </w:rPr>
-        <w:t xml:space="preserve"> that moves on a road</w:t>
-      </w:r>
-    </w:p>
-    <w:p>
-      <w:pPr>
-        <w:rPr>
-          <w:noProof/>
-        </w:rPr>
-      </w:pPr>
-    </w:p>
-    <w:p>
-      <w:pPr>
-        <w:rPr>
-          <w:noProof/>
-        </w:rPr>
-      </w:pPr>
-      <w:r>
-        <w:rPr>
-          <w:noProof/>
-        </w:rPr>
-        <w:t>Component – abstract class containing coordinates for various objects within the simulation</w:t>
-      </w:r>
-    </w:p>
-    <w:p>
-      <w:pPr>
-        <w:rPr>
-          <w:noProof/>
-        </w:rPr>
-      </w:pPr>
-    </w:p>
-    <w:p>
-      <w:pPr>
-        <w:rPr>
-          <w:noProof/>
-        </w:rPr>
-      </w:pPr>
-      <w:r>
-        <w:rPr>
-          <w:noProof/>
-        </w:rPr>
-        <w:t>Crossing – abstract class</w:t>
-      </w:r>
-      <w:r>
-        <w:rPr>
-          <w:noProof/>
-        </w:rPr>
-        <w:t xml:space="preserve"> defining the basic properties and methods for the crossings </w:t>
-      </w:r>
-    </w:p>
-    <w:p>
-      <w:pPr>
-        <w:rPr>
-          <w:noProof/>
-        </w:rPr>
-      </w:pPr>
-    </w:p>
-    <w:p>
-      <w:pPr>
-        <w:rPr>
-          <w:noProof/>
-        </w:rPr>
-      </w:pPr>
-      <w:r>
-        <w:rPr>
-          <w:noProof/>
-        </w:rPr>
-        <w:t>CrossingA – implements Crossing and is the basic type, with no crosswalks</w:t>
-      </w:r>
-    </w:p>
-    <w:p>
-      <w:pPr>
-        <w:rPr>
-          <w:noProof/>
-        </w:rPr>
-      </w:pPr>
-    </w:p>
-    <w:p>
-      <w:pPr>
-        <w:rPr>
-          <w:noProof/>
-        </w:rPr>
-      </w:pPr>
-      <w:r>
-        <w:rPr>
-          <w:noProof/>
-        </w:rPr>
-        <w:t>CrossingB – implements Crossing, similar to type A but has 2 parralel crosswalks on each side</w:t>
-      </w:r>
-    </w:p>
-    <w:p>
-      <w:pPr>
-        <w:rPr>
-          <w:noProof/>
-        </w:rPr>
-      </w:pPr>
-    </w:p>
-    <w:p>
-      <w:pPr>
-        <w:rPr>
-          <w:noProof/>
-        </w:rPr>
-      </w:pPr>
-      <w:r>
-        <w:rPr>
-          <w:noProof/>
-        </w:rPr>
-        <w:t>SimulationResults – extracts the results from a simulation into an Excel</w:t>
-      </w:r>
-    </w:p>
-    <w:p>
-      <w:pPr>
-        <w:rPr>
-          <w:noProof/>
-        </w:rPr>
-      </w:pPr>
-    </w:p>
-    <w:p>
-      <w:pPr>
-        <w:rPr>
-          <w:noProof/>
-        </w:rPr>
-      </w:pPr>
-      <w:r>
-        <w:rPr>
-          <w:noProof/>
-        </w:rPr>
-        <w:t>Trafficlight – a component that controls the movement of cars and pedestrians</w:t>
-      </w:r>
-    </w:p>
-    <w:p>
-      <w:pPr>
-        <w:rPr>
-          <w:noProof/>
-        </w:rPr>
-      </w:pPr>
-    </w:p>
-    <w:p>
-      <w:pPr>
-        <w:rPr>
-          <w:noProof/>
-        </w:rPr>
-      </w:pPr>
-      <w:r>
-        <w:rPr>
-          <w:noProof/>
-        </w:rPr>
-        <w:t>UndoableAction – abstract class containing basic logic for undoing and redoing of actions</w:t>
-      </w:r>
-    </w:p>
-    <w:p>
-      <w:pPr>
-        <w:rPr>
-          <w:noProof/>
-        </w:rPr>
-      </w:pPr>
-    </w:p>
-    <w:p>
-      <w:pPr>
-        <w:rPr>
-          <w:noProof/>
-        </w:rPr>
-      </w:pPr>
-      <w:r>
-        <w:rPr>
-          <w:noProof/>
-        </w:rPr>
-        <w:t>SystemState – current state of the system</w:t>
-      </w:r>
-    </w:p>
-    <w:p>
-      <w:pPr>
-        <w:rPr>
-          <w:noProof/>
-        </w:rPr>
-      </w:pPr>
-    </w:p>
-    <w:p>
-      <w:pPr>
-        <w:rPr>
-          <w:noProof/>
-        </w:rPr>
-      </w:pPr>
-      <w:r>
-        <w:rPr>
-          <w:noProof/>
-        </w:rPr>
-        <w:t>Pedestrian – a component that moves on the sidewalks and crosswalks of the roads</w:t>
-      </w:r>
-    </w:p>
-    <w:p>
-      <w:pPr>
-        <w:rPr>
-          <w:noProof/>
-        </w:rPr>
-      </w:pPr>
-    </w:p>
-    <w:p>
-      <w:pPr>
-        <w:rPr>
-          <w:noProof/>
-        </w:rPr>
-      </w:pPr>
-      <w:r>
-        <w:rPr>
-          <w:noProof/>
-        </w:rPr>
-        <w:t>Grid – represents the 3x3 grid within the system</w:t>
-      </w:r>
-    </w:p>
-    <w:p>
-      <w:pPr>
-        <w:rPr>
-          <w:noProof/>
-        </w:rPr>
-      </w:pPr>
-    </w:p>
-    <w:p>
-      <w:pPr>
-        <w:rPr>
-          <w:noProof/>
-        </w:rPr>
-      </w:pPr>
-      <w:r>
-        <w:rPr>
-          <w:noProof/>
-        </w:rPr>
-        <w:t>RecycleManager – the recycle bin where removed crossings are stored</w:t>
-      </w:r>
-    </w:p>
-    <w:p>
-      <w:pPr>
-        <w:rPr>
-          <w:noProof/>
-        </w:rPr>
-      </w:pPr>
-    </w:p>
-    <w:p>
-      <w:pPr>
-        <w:rPr>
-          <w:noProof/>
-        </w:rPr>
-      </w:pPr>
-      <w:r>
-        <w:rPr>
-          <w:noProof/>
-        </w:rPr>
-        <w:t>SavedManager – the place where user saved crossings are stored with predefined properties</w:t>
-      </w:r>
-    </w:p>
-    <w:p>
-      <w:pPr>
-        <w:rPr>
-          <w:noProof/>
-        </w:rPr>
-      </w:pPr>
-      <w:r>
-        <w:rPr>
-          <w:noProof/>
-        </w:rPr>
-        <w:t xml:space="preserve"> </w:t>
-      </w:r>
-    </w:p>
-    <w:p>
-      <w:pPr>
-        <w:rPr>
-          <w:noProof/>
-        </w:rPr>
-      </w:pPr>
-    </w:p>
-    <w:p>
-      <w:pPr>
-        <w:rPr>
-          <w:noProof/>
-        </w:rPr>
-      </w:pPr>
-    </w:p>
-    <w:p>
-      <w:pPr>
-        <w:rPr>
-          <w:noProof/>
-        </w:rPr>
-      </w:pPr>
-    </w:p>
-    <w:p>
-      <w:pPr>
-        <w:rPr>
-          <w:noProof/>
-        </w:rPr>
-      </w:pPr>
-    </w:p>
-    <w:p>
-      <w:pPr>
-        <w:rPr>
-          <w:noProof/>
-        </w:rPr>
-      </w:pPr>
-    </w:p>
-    <w:p>
-      <w:pPr>
-        <w:rPr>
-          <w:noProof/>
-        </w:rPr>
-      </w:pPr>
-    </w:p>
-    <w:p>
-      <w:pPr>
-        <w:rPr>
-          <w:noProof/>
-        </w:rPr>
-      </w:pPr>
-    </w:p>
-    <w:p>
-      <w:pPr>
-        <w:rPr>
-          <w:noProof/>
-        </w:rPr>
-      </w:pPr>
-    </w:p>
-    <w:p>
-      <w:pPr>
-        <w:rPr>
-          <w:noProof/>
-        </w:rPr>
-      </w:pPr>
-    </w:p>
-    <w:p>
-      <w:pPr>
-        <w:rPr>
-          <w:noProof/>
-        </w:rPr>
-      </w:pPr>
-    </w:p>
-    <w:p>
-      <w:pPr>
-        <w:rPr>
-          <w:noProof/>
-        </w:rPr>
-      </w:pPr>
-    </w:p>
-    <w:p>
-      <w:pPr>
-        <w:rPr>
-          <w:noProof/>
-        </w:rPr>
-      </w:pPr>
-    </w:p>
-    <w:p>
-      <w:pPr>
-        <w:rPr>
-          <w:noProof/>
-        </w:rPr>
-      </w:pPr>
-    </w:p>
-    <w:p>
-      <w:pPr>
-        <w:rPr>
-          <w:noProof/>
-        </w:rPr>
-      </w:pPr>
-    </w:p>
-    <w:p>
-      <w:pPr>
-        <w:rPr>
-          <w:noProof/>
-        </w:rPr>
-      </w:pPr>
-    </w:p>
-    <w:p>
-      <w:pPr>
-        <w:pStyle w:val="Heading1"/>
+        <w:br w:type="page"/>
+      </w:r>
+    </w:p>
+    <w:p>
+      <w:pPr>
+        <w:pStyle w:val="1"/>
         <w:rPr>
           <w:noProof/>
         </w:rPr>
@@ -4739,7 +4344,7 @@
     <w:p/>
     <w:p>
       <w:pPr>
-        <w:pStyle w:val="Heading2"/>
+        <w:pStyle w:val="2"/>
       </w:pPr>
       <w:bookmarkStart w:id="14" w:name="_Toc446449965"/>
       <w:r>
@@ -4752,6 +4357,7 @@
       <w:r>
         <w:rPr>
           <w:noProof/>
+          <w:lang w:val="bg-BG" w:eastAsia="bg-BG"/>
         </w:rPr>
         <w:drawing>
           <wp:inline distT="0" distB="0" distL="0" distR="0">
@@ -4774,7 +4380,7 @@
                     <a:blip r:embed="rId17" cstate="print">
                       <a:extLst>
                         <a:ext uri="{28A0092B-C50C-407E-A947-70E740481C1C}">
-                          <a14:useLocalDpi xmlns:a14="http://schemas.microsoft.com/office/drawing/2010/main" val="0"/>
+                          <a14:useLocalDpi xmlns:a14="http://schemas.microsoft.com/office/drawing/2010/main" xmlns:wps="http://schemas.microsoft.com/office/word/2010/wordprocessingShape" xmlns:wpi="http://schemas.microsoft.com/office/word/2010/wordprocessingInk" xmlns:wpg="http://schemas.microsoft.com/office/word/2010/wordprocessingGroup" xmlns:w15="http://schemas.microsoft.com/office/word/2012/wordml" xmlns:w14="http://schemas.microsoft.com/office/word/2010/wordml" xmlns:w="http://schemas.openxmlformats.org/wordprocessingml/2006/main" xmlns:w10="urn:schemas-microsoft-com:office:word" xmlns:wp14="http://schemas.microsoft.com/office/word/2010/wordprocessingDrawing" xmlns:v="urn:schemas-microsoft-com:vml" xmlns:o="urn:schemas-microsoft-com:office:office" xmlns:mc="http://schemas.openxmlformats.org/markup-compatibility/2006" xmlns:wpc="http://schemas.microsoft.com/office/word/2010/wordprocessingCanvas" xmlns="" val="0"/>
                         </a:ext>
                       </a:extLst>
                     </a:blip>
@@ -4807,7 +4413,7 @@
     <w:p/>
     <w:p>
       <w:pPr>
-        <w:pStyle w:val="Heading2"/>
+        <w:pStyle w:val="2"/>
       </w:pPr>
       <w:bookmarkStart w:id="15" w:name="_Toc446449966"/>
       <w:r>
@@ -4820,6 +4426,7 @@
       <w:r>
         <w:rPr>
           <w:noProof/>
+          <w:lang w:val="bg-BG" w:eastAsia="bg-BG"/>
         </w:rPr>
         <w:drawing>
           <wp:inline distT="0" distB="0" distL="0" distR="0">
@@ -4842,7 +4449,7 @@
                     <a:blip r:embed="rId18" cstate="print">
                       <a:extLst>
                         <a:ext uri="{28A0092B-C50C-407E-A947-70E740481C1C}">
-                          <a14:useLocalDpi xmlns:a14="http://schemas.microsoft.com/office/drawing/2010/main" val="0"/>
+                          <a14:useLocalDpi xmlns:a14="http://schemas.microsoft.com/office/drawing/2010/main" xmlns:wps="http://schemas.microsoft.com/office/word/2010/wordprocessingShape" xmlns:wpi="http://schemas.microsoft.com/office/word/2010/wordprocessingInk" xmlns:wpg="http://schemas.microsoft.com/office/word/2010/wordprocessingGroup" xmlns:w15="http://schemas.microsoft.com/office/word/2012/wordml" xmlns:w14="http://schemas.microsoft.com/office/word/2010/wordml" xmlns:w="http://schemas.openxmlformats.org/wordprocessingml/2006/main" xmlns:w10="urn:schemas-microsoft-com:office:word" xmlns:wp14="http://schemas.microsoft.com/office/word/2010/wordprocessingDrawing" xmlns:v="urn:schemas-microsoft-com:vml" xmlns:o="urn:schemas-microsoft-com:office:office" xmlns:mc="http://schemas.openxmlformats.org/markup-compatibility/2006" xmlns:wpc="http://schemas.microsoft.com/office/word/2010/wordprocessingCanvas" xmlns="" val="0"/>
                         </a:ext>
                       </a:extLst>
                     </a:blip>
@@ -4874,7 +4481,7 @@
     <w:p/>
     <w:p>
       <w:pPr>
-        <w:pStyle w:val="Heading2"/>
+        <w:pStyle w:val="2"/>
       </w:pPr>
       <w:bookmarkStart w:id="16" w:name="_Toc446449967"/>
       <w:r>
@@ -4940,7 +4547,7 @@
     <w:p/>
     <w:p>
       <w:pPr>
-        <w:pStyle w:val="Heading2"/>
+        <w:pStyle w:val="2"/>
       </w:pPr>
       <w:bookmarkStart w:id="17" w:name="_Toc446449968"/>
       <w:r>
@@ -4955,6 +4562,7 @@
       <w:r>
         <w:rPr>
           <w:noProof/>
+          <w:lang w:val="bg-BG" w:eastAsia="bg-BG"/>
         </w:rPr>
         <w:drawing>
           <wp:inline distT="0" distB="0" distL="0" distR="0">
@@ -4977,7 +4585,7 @@
                     <a:blip r:embed="rId20" cstate="print">
                       <a:extLst>
                         <a:ext uri="{28A0092B-C50C-407E-A947-70E740481C1C}">
-                          <a14:useLocalDpi xmlns:a14="http://schemas.microsoft.com/office/drawing/2010/main" val="0"/>
+                          <a14:useLocalDpi xmlns:a14="http://schemas.microsoft.com/office/drawing/2010/main" xmlns:wps="http://schemas.microsoft.com/office/word/2010/wordprocessingShape" xmlns:wpi="http://schemas.microsoft.com/office/word/2010/wordprocessingInk" xmlns:wpg="http://schemas.microsoft.com/office/word/2010/wordprocessingGroup" xmlns:w15="http://schemas.microsoft.com/office/word/2012/wordml" xmlns:w14="http://schemas.microsoft.com/office/word/2010/wordml" xmlns:w="http://schemas.openxmlformats.org/wordprocessingml/2006/main" xmlns:w10="urn:schemas-microsoft-com:office:word" xmlns:wp14="http://schemas.microsoft.com/office/word/2010/wordprocessingDrawing" xmlns:v="urn:schemas-microsoft-com:vml" xmlns:o="urn:schemas-microsoft-com:office:office" xmlns:mc="http://schemas.openxmlformats.org/markup-compatibility/2006" xmlns:wpc="http://schemas.microsoft.com/office/word/2010/wordprocessingCanvas" xmlns="" val="0"/>
                         </a:ext>
                       </a:extLst>
                     </a:blip>
@@ -5017,7 +4625,7 @@
     <w:p/>
     <w:p>
       <w:pPr>
-        <w:pStyle w:val="Heading2"/>
+        <w:pStyle w:val="2"/>
       </w:pPr>
       <w:bookmarkStart w:id="18" w:name="_Toc446449969"/>
       <w:r>
@@ -5034,6 +4642,7 @@
       <w:r>
         <w:rPr>
           <w:noProof/>
+          <w:lang w:val="bg-BG" w:eastAsia="bg-BG"/>
         </w:rPr>
         <w:drawing>
           <wp:inline distT="0" distB="0" distL="0" distR="0">
@@ -5056,7 +4665,7 @@
                     <a:blip r:embed="rId21" cstate="print">
                       <a:extLst>
                         <a:ext uri="{28A0092B-C50C-407E-A947-70E740481C1C}">
-                          <a14:useLocalDpi xmlns:a14="http://schemas.microsoft.com/office/drawing/2010/main" val="0"/>
+                          <a14:useLocalDpi xmlns:a14="http://schemas.microsoft.com/office/drawing/2010/main" xmlns:wps="http://schemas.microsoft.com/office/word/2010/wordprocessingShape" xmlns:wpi="http://schemas.microsoft.com/office/word/2010/wordprocessingInk" xmlns:wpg="http://schemas.microsoft.com/office/word/2010/wordprocessingGroup" xmlns:w15="http://schemas.microsoft.com/office/word/2012/wordml" xmlns:w14="http://schemas.microsoft.com/office/word/2010/wordml" xmlns:w="http://schemas.openxmlformats.org/wordprocessingml/2006/main" xmlns:w10="urn:schemas-microsoft-com:office:word" xmlns:wp14="http://schemas.microsoft.com/office/word/2010/wordprocessingDrawing" xmlns:v="urn:schemas-microsoft-com:vml" xmlns:o="urn:schemas-microsoft-com:office:office" xmlns:mc="http://schemas.openxmlformats.org/markup-compatibility/2006" xmlns:wpc="http://schemas.microsoft.com/office/word/2010/wordprocessingCanvas" xmlns="" val="0"/>
                         </a:ext>
                       </a:extLst>
                     </a:blip>
@@ -5107,7 +4716,7 @@
     <w:p/>
     <w:p>
       <w:pPr>
-        <w:pStyle w:val="Heading2"/>
+        <w:pStyle w:val="2"/>
       </w:pPr>
       <w:bookmarkStart w:id="19" w:name="_Toc446449970"/>
       <w:r>
@@ -5123,6 +4732,7 @@
       <w:r>
         <w:rPr>
           <w:noProof/>
+          <w:lang w:val="bg-BG" w:eastAsia="bg-BG"/>
         </w:rPr>
         <w:drawing>
           <wp:inline distT="0" distB="0" distL="0" distR="0">
@@ -5145,7 +4755,7 @@
                     <a:blip r:embed="rId22" cstate="print">
                       <a:extLst>
                         <a:ext uri="{28A0092B-C50C-407E-A947-70E740481C1C}">
-                          <a14:useLocalDpi xmlns:a14="http://schemas.microsoft.com/office/drawing/2010/main" val="0"/>
+                          <a14:useLocalDpi xmlns:a14="http://schemas.microsoft.com/office/drawing/2010/main" xmlns:wps="http://schemas.microsoft.com/office/word/2010/wordprocessingShape" xmlns:wpi="http://schemas.microsoft.com/office/word/2010/wordprocessingInk" xmlns:wpg="http://schemas.microsoft.com/office/word/2010/wordprocessingGroup" xmlns:w15="http://schemas.microsoft.com/office/word/2012/wordml" xmlns:w14="http://schemas.microsoft.com/office/word/2010/wordml" xmlns:w="http://schemas.openxmlformats.org/wordprocessingml/2006/main" xmlns:w10="urn:schemas-microsoft-com:office:word" xmlns:wp14="http://schemas.microsoft.com/office/word/2010/wordprocessingDrawing" xmlns:v="urn:schemas-microsoft-com:vml" xmlns:o="urn:schemas-microsoft-com:office:office" xmlns:mc="http://schemas.openxmlformats.org/markup-compatibility/2006" xmlns:wpc="http://schemas.microsoft.com/office/word/2010/wordprocessingCanvas" xmlns="" val="0"/>
                         </a:ext>
                       </a:extLst>
                     </a:blip>
@@ -5192,7 +4802,7 @@
     <w:p/>
     <w:p>
       <w:pPr>
-        <w:pStyle w:val="Heading2"/>
+        <w:pStyle w:val="2"/>
       </w:pPr>
       <w:bookmarkStart w:id="20" w:name="_Toc446449971"/>
       <w:r>
@@ -5209,6 +4819,7 @@
       <w:r>
         <w:rPr>
           <w:noProof/>
+          <w:lang w:val="bg-BG" w:eastAsia="bg-BG"/>
         </w:rPr>
         <w:drawing>
           <wp:inline distT="0" distB="0" distL="0" distR="0">
@@ -5231,7 +4842,7 @@
                     <a:blip r:embed="rId23" cstate="print">
                       <a:extLst>
                         <a:ext uri="{28A0092B-C50C-407E-A947-70E740481C1C}">
-                          <a14:useLocalDpi xmlns:a14="http://schemas.microsoft.com/office/drawing/2010/main" val="0"/>
+                          <a14:useLocalDpi xmlns:a14="http://schemas.microsoft.com/office/drawing/2010/main" xmlns:wps="http://schemas.microsoft.com/office/word/2010/wordprocessingShape" xmlns:wpi="http://schemas.microsoft.com/office/word/2010/wordprocessingInk" xmlns:wpg="http://schemas.microsoft.com/office/word/2010/wordprocessingGroup" xmlns:w15="http://schemas.microsoft.com/office/word/2012/wordml" xmlns:w14="http://schemas.microsoft.com/office/word/2010/wordml" xmlns:w="http://schemas.openxmlformats.org/wordprocessingml/2006/main" xmlns:w10="urn:schemas-microsoft-com:office:word" xmlns:wp14="http://schemas.microsoft.com/office/word/2010/wordprocessingDrawing" xmlns:v="urn:schemas-microsoft-com:vml" xmlns:o="urn:schemas-microsoft-com:office:office" xmlns:mc="http://schemas.openxmlformats.org/markup-compatibility/2006" xmlns:wpc="http://schemas.microsoft.com/office/word/2010/wordprocessingCanvas" xmlns="" val="0"/>
                         </a:ext>
                       </a:extLst>
                     </a:blip>
@@ -5265,7 +4876,7 @@
     <w:p/>
     <w:p>
       <w:pPr>
-        <w:pStyle w:val="Heading2"/>
+        <w:pStyle w:val="2"/>
       </w:pPr>
       <w:bookmarkStart w:id="21" w:name="_Toc446449972"/>
       <w:r>
@@ -5278,6 +4889,7 @@
       <w:r>
         <w:rPr>
           <w:noProof/>
+          <w:lang w:val="bg-BG" w:eastAsia="bg-BG"/>
         </w:rPr>
         <w:drawing>
           <wp:inline distT="0" distB="0" distL="0" distR="0">
@@ -5300,7 +4912,7 @@
                     <a:blip r:embed="rId24" cstate="print">
                       <a:extLst>
                         <a:ext uri="{28A0092B-C50C-407E-A947-70E740481C1C}">
-                          <a14:useLocalDpi xmlns:a14="http://schemas.microsoft.com/office/drawing/2010/main" val="0"/>
+                          <a14:useLocalDpi xmlns:a14="http://schemas.microsoft.com/office/drawing/2010/main" xmlns:wps="http://schemas.microsoft.com/office/word/2010/wordprocessingShape" xmlns:wpi="http://schemas.microsoft.com/office/word/2010/wordprocessingInk" xmlns:wpg="http://schemas.microsoft.com/office/word/2010/wordprocessingGroup" xmlns:w15="http://schemas.microsoft.com/office/word/2012/wordml" xmlns:w14="http://schemas.microsoft.com/office/word/2010/wordml" xmlns:w="http://schemas.openxmlformats.org/wordprocessingml/2006/main" xmlns:w10="urn:schemas-microsoft-com:office:word" xmlns:wp14="http://schemas.microsoft.com/office/word/2010/wordprocessingDrawing" xmlns:v="urn:schemas-microsoft-com:vml" xmlns:o="urn:schemas-microsoft-com:office:office" xmlns:mc="http://schemas.openxmlformats.org/markup-compatibility/2006" xmlns:wpc="http://schemas.microsoft.com/office/word/2010/wordprocessingCanvas" xmlns="" val="0"/>
                         </a:ext>
                       </a:extLst>
                     </a:blip>
@@ -5335,7 +4947,7 @@
     <w:p/>
     <w:p>
       <w:pPr>
-        <w:pStyle w:val="Heading2"/>
+        <w:pStyle w:val="2"/>
       </w:pPr>
       <w:bookmarkStart w:id="22" w:name="_Toc446449973"/>
       <w:r>
@@ -5349,6 +4961,7 @@
       <w:r>
         <w:rPr>
           <w:noProof/>
+          <w:lang w:val="bg-BG" w:eastAsia="bg-BG"/>
         </w:rPr>
         <w:drawing>
           <wp:inline distT="0" distB="0" distL="0" distR="0">
@@ -5371,7 +4984,7 @@
                     <a:blip r:embed="rId25" cstate="print">
                       <a:extLst>
                         <a:ext uri="{28A0092B-C50C-407E-A947-70E740481C1C}">
-                          <a14:useLocalDpi xmlns:a14="http://schemas.microsoft.com/office/drawing/2010/main" val="0"/>
+                          <a14:useLocalDpi xmlns:a14="http://schemas.microsoft.com/office/drawing/2010/main" xmlns:wps="http://schemas.microsoft.com/office/word/2010/wordprocessingShape" xmlns:wpi="http://schemas.microsoft.com/office/word/2010/wordprocessingInk" xmlns:wpg="http://schemas.microsoft.com/office/word/2010/wordprocessingGroup" xmlns:w15="http://schemas.microsoft.com/office/word/2012/wordml" xmlns:w14="http://schemas.microsoft.com/office/word/2010/wordml" xmlns:w="http://schemas.openxmlformats.org/wordprocessingml/2006/main" xmlns:w10="urn:schemas-microsoft-com:office:word" xmlns:wp14="http://schemas.microsoft.com/office/word/2010/wordprocessingDrawing" xmlns:v="urn:schemas-microsoft-com:vml" xmlns:o="urn:schemas-microsoft-com:office:office" xmlns:mc="http://schemas.openxmlformats.org/markup-compatibility/2006" xmlns:wpc="http://schemas.microsoft.com/office/word/2010/wordprocessingCanvas" xmlns="" val="0"/>
                         </a:ext>
                       </a:extLst>
                     </a:blip>
@@ -5414,7 +5027,7 @@
     <w:p/>
     <w:p>
       <w:pPr>
-        <w:pStyle w:val="Heading2"/>
+        <w:pStyle w:val="2"/>
       </w:pPr>
       <w:bookmarkStart w:id="23" w:name="_Toc446449974"/>
       <w:r>
@@ -5427,6 +5040,7 @@
       <w:r>
         <w:rPr>
           <w:noProof/>
+          <w:lang w:val="bg-BG" w:eastAsia="bg-BG"/>
         </w:rPr>
         <w:drawing>
           <wp:inline distT="0" distB="0" distL="0" distR="0">
@@ -5449,7 +5063,7 @@
                     <a:blip r:embed="rId26" cstate="print">
                       <a:extLst>
                         <a:ext uri="{28A0092B-C50C-407E-A947-70E740481C1C}">
-                          <a14:useLocalDpi xmlns:a14="http://schemas.microsoft.com/office/drawing/2010/main" val="0"/>
+                          <a14:useLocalDpi xmlns:a14="http://schemas.microsoft.com/office/drawing/2010/main" xmlns:wps="http://schemas.microsoft.com/office/word/2010/wordprocessingShape" xmlns:wpi="http://schemas.microsoft.com/office/word/2010/wordprocessingInk" xmlns:wpg="http://schemas.microsoft.com/office/word/2010/wordprocessingGroup" xmlns:w15="http://schemas.microsoft.com/office/word/2012/wordml" xmlns:w14="http://schemas.microsoft.com/office/word/2010/wordml" xmlns:w="http://schemas.openxmlformats.org/wordprocessingml/2006/main" xmlns:w10="urn:schemas-microsoft-com:office:word" xmlns:wp14="http://schemas.microsoft.com/office/word/2010/wordprocessingDrawing" xmlns:v="urn:schemas-microsoft-com:vml" xmlns:o="urn:schemas-microsoft-com:office:office" xmlns:mc="http://schemas.openxmlformats.org/markup-compatibility/2006" xmlns:wpc="http://schemas.microsoft.com/office/word/2010/wordprocessingCanvas" xmlns="" val="0"/>
                         </a:ext>
                       </a:extLst>
                     </a:blip>
@@ -5482,7 +5096,7 @@
     <w:p/>
     <w:p>
       <w:pPr>
-        <w:pStyle w:val="Heading2"/>
+        <w:pStyle w:val="2"/>
       </w:pPr>
       <w:bookmarkStart w:id="24" w:name="_Toc446449975"/>
       <w:r>
@@ -5496,6 +5110,7 @@
       <w:r>
         <w:rPr>
           <w:noProof/>
+          <w:lang w:val="bg-BG" w:eastAsia="bg-BG"/>
         </w:rPr>
         <w:drawing>
           <wp:inline distT="0" distB="0" distL="0" distR="0">
@@ -5518,7 +5133,7 @@
                     <a:blip r:embed="rId27" cstate="print">
                       <a:extLst>
                         <a:ext uri="{28A0092B-C50C-407E-A947-70E740481C1C}">
-                          <a14:useLocalDpi xmlns:a14="http://schemas.microsoft.com/office/drawing/2010/main" val="0"/>
+                          <a14:useLocalDpi xmlns:a14="http://schemas.microsoft.com/office/drawing/2010/main" xmlns:wps="http://schemas.microsoft.com/office/word/2010/wordprocessingShape" xmlns:wpi="http://schemas.microsoft.com/office/word/2010/wordprocessingInk" xmlns:wpg="http://schemas.microsoft.com/office/word/2010/wordprocessingGroup" xmlns:w15="http://schemas.microsoft.com/office/word/2012/wordml" xmlns:w14="http://schemas.microsoft.com/office/word/2010/wordml" xmlns:w="http://schemas.openxmlformats.org/wordprocessingml/2006/main" xmlns:w10="urn:schemas-microsoft-com:office:word" xmlns:wp14="http://schemas.microsoft.com/office/word/2010/wordprocessingDrawing" xmlns:v="urn:schemas-microsoft-com:vml" xmlns:o="urn:schemas-microsoft-com:office:office" xmlns:mc="http://schemas.openxmlformats.org/markup-compatibility/2006" xmlns:wpc="http://schemas.microsoft.com/office/word/2010/wordprocessingCanvas" xmlns="" val="0"/>
                         </a:ext>
                       </a:extLst>
                     </a:blip>
@@ -5551,7 +5166,7 @@
     <w:p/>
     <w:p>
       <w:pPr>
-        <w:pStyle w:val="Heading2"/>
+        <w:pStyle w:val="2"/>
       </w:pPr>
       <w:bookmarkStart w:id="25" w:name="_Toc446449976"/>
       <w:r>
@@ -5563,6 +5178,7 @@
       <w:r>
         <w:rPr>
           <w:noProof/>
+          <w:lang w:val="bg-BG" w:eastAsia="bg-BG"/>
         </w:rPr>
         <w:drawing>
           <wp:inline distT="0" distB="0" distL="0" distR="0">
@@ -5585,7 +5201,7 @@
                     <a:blip r:embed="rId28" cstate="print">
                       <a:extLst>
                         <a:ext uri="{28A0092B-C50C-407E-A947-70E740481C1C}">
-                          <a14:useLocalDpi xmlns:a14="http://schemas.microsoft.com/office/drawing/2010/main" val="0"/>
+                          <a14:useLocalDpi xmlns:a14="http://schemas.microsoft.com/office/drawing/2010/main" xmlns:wps="http://schemas.microsoft.com/office/word/2010/wordprocessingShape" xmlns:wpi="http://schemas.microsoft.com/office/word/2010/wordprocessingInk" xmlns:wpg="http://schemas.microsoft.com/office/word/2010/wordprocessingGroup" xmlns:w15="http://schemas.microsoft.com/office/word/2012/wordml" xmlns:w14="http://schemas.microsoft.com/office/word/2010/wordml" xmlns:w="http://schemas.openxmlformats.org/wordprocessingml/2006/main" xmlns:w10="urn:schemas-microsoft-com:office:word" xmlns:wp14="http://schemas.microsoft.com/office/word/2010/wordprocessingDrawing" xmlns:v="urn:schemas-microsoft-com:vml" xmlns:o="urn:schemas-microsoft-com:office:office" xmlns:mc="http://schemas.openxmlformats.org/markup-compatibility/2006" xmlns:wpc="http://schemas.microsoft.com/office/word/2010/wordprocessingCanvas" xmlns="" val="0"/>
                         </a:ext>
                       </a:extLst>
                     </a:blip>
@@ -5617,7 +5233,7 @@
     <w:p/>
     <w:p>
       <w:pPr>
-        <w:pStyle w:val="Heading2"/>
+        <w:pStyle w:val="2"/>
       </w:pPr>
       <w:bookmarkStart w:id="26" w:name="_Toc446449977"/>
       <w:r>
@@ -5630,6 +5246,7 @@
       <w:r>
         <w:rPr>
           <w:noProof/>
+          <w:lang w:val="bg-BG" w:eastAsia="bg-BG"/>
         </w:rPr>
         <w:drawing>
           <wp:inline distT="0" distB="0" distL="0" distR="0">
@@ -5652,7 +5269,7 @@
                     <a:blip r:embed="rId29" cstate="print">
                       <a:extLst>
                         <a:ext uri="{28A0092B-C50C-407E-A947-70E740481C1C}">
-                          <a14:useLocalDpi xmlns:a14="http://schemas.microsoft.com/office/drawing/2010/main" val="0"/>
+                          <a14:useLocalDpi xmlns:a14="http://schemas.microsoft.com/office/drawing/2010/main" xmlns:wps="http://schemas.microsoft.com/office/word/2010/wordprocessingShape" xmlns:wpi="http://schemas.microsoft.com/office/word/2010/wordprocessingInk" xmlns:wpg="http://schemas.microsoft.com/office/word/2010/wordprocessingGroup" xmlns:w15="http://schemas.microsoft.com/office/word/2012/wordml" xmlns:w14="http://schemas.microsoft.com/office/word/2010/wordml" xmlns:w="http://schemas.openxmlformats.org/wordprocessingml/2006/main" xmlns:w10="urn:schemas-microsoft-com:office:word" xmlns:wp14="http://schemas.microsoft.com/office/word/2010/wordprocessingDrawing" xmlns:v="urn:schemas-microsoft-com:vml" xmlns:o="urn:schemas-microsoft-com:office:office" xmlns:mc="http://schemas.openxmlformats.org/markup-compatibility/2006" xmlns:wpc="http://schemas.microsoft.com/office/word/2010/wordprocessingCanvas" xmlns="" val="0"/>
                         </a:ext>
                       </a:extLst>
                     </a:blip>
@@ -5684,7 +5301,7 @@
     <w:p/>
     <w:p>
       <w:pPr>
-        <w:pStyle w:val="Heading2"/>
+        <w:pStyle w:val="2"/>
       </w:pPr>
       <w:bookmarkStart w:id="27" w:name="_Toc446449978"/>
       <w:r>
@@ -5697,6 +5314,7 @@
       <w:r>
         <w:rPr>
           <w:noProof/>
+          <w:lang w:val="bg-BG" w:eastAsia="bg-BG"/>
         </w:rPr>
         <w:drawing>
           <wp:inline distT="0" distB="0" distL="0" distR="0">
@@ -5719,7 +5337,7 @@
                     <a:blip r:embed="rId21" cstate="print">
                       <a:extLst>
                         <a:ext uri="{28A0092B-C50C-407E-A947-70E740481C1C}">
-                          <a14:useLocalDpi xmlns:a14="http://schemas.microsoft.com/office/drawing/2010/main" val="0"/>
+                          <a14:useLocalDpi xmlns:a14="http://schemas.microsoft.com/office/drawing/2010/main" xmlns:wps="http://schemas.microsoft.com/office/word/2010/wordprocessingShape" xmlns:wpi="http://schemas.microsoft.com/office/word/2010/wordprocessingInk" xmlns:wpg="http://schemas.microsoft.com/office/word/2010/wordprocessingGroup" xmlns:w15="http://schemas.microsoft.com/office/word/2012/wordml" xmlns:w14="http://schemas.microsoft.com/office/word/2010/wordml" xmlns:w="http://schemas.openxmlformats.org/wordprocessingml/2006/main" xmlns:w10="urn:schemas-microsoft-com:office:word" xmlns:wp14="http://schemas.microsoft.com/office/word/2010/wordprocessingDrawing" xmlns:v="urn:schemas-microsoft-com:vml" xmlns:o="urn:schemas-microsoft-com:office:office" xmlns:mc="http://schemas.openxmlformats.org/markup-compatibility/2006" xmlns:wpc="http://schemas.microsoft.com/office/word/2010/wordprocessingCanvas" xmlns="" val="0"/>
                         </a:ext>
                       </a:extLst>
                     </a:blip>
@@ -5754,7 +5372,7 @@
     <w:p/>
     <w:p>
       <w:pPr>
-        <w:pStyle w:val="Heading2"/>
+        <w:pStyle w:val="2"/>
       </w:pPr>
       <w:bookmarkStart w:id="28" w:name="_Toc446449979"/>
       <w:r>
@@ -5766,6 +5384,7 @@
       <w:r>
         <w:rPr>
           <w:noProof/>
+          <w:lang w:val="bg-BG" w:eastAsia="bg-BG"/>
         </w:rPr>
         <w:drawing>
           <wp:inline distT="0" distB="0" distL="0" distR="0">
@@ -5788,7 +5407,7 @@
                     <a:blip r:embed="rId30" cstate="print">
                       <a:extLst>
                         <a:ext uri="{28A0092B-C50C-407E-A947-70E740481C1C}">
-                          <a14:useLocalDpi xmlns:a14="http://schemas.microsoft.com/office/drawing/2010/main" val="0"/>
+                          <a14:useLocalDpi xmlns:a14="http://schemas.microsoft.com/office/drawing/2010/main" xmlns:wps="http://schemas.microsoft.com/office/word/2010/wordprocessingShape" xmlns:wpi="http://schemas.microsoft.com/office/word/2010/wordprocessingInk" xmlns:wpg="http://schemas.microsoft.com/office/word/2010/wordprocessingGroup" xmlns:w15="http://schemas.microsoft.com/office/word/2012/wordml" xmlns:w14="http://schemas.microsoft.com/office/word/2010/wordml" xmlns:w="http://schemas.openxmlformats.org/wordprocessingml/2006/main" xmlns:w10="urn:schemas-microsoft-com:office:word" xmlns:wp14="http://schemas.microsoft.com/office/word/2010/wordprocessingDrawing" xmlns:v="urn:schemas-microsoft-com:vml" xmlns:o="urn:schemas-microsoft-com:office:office" xmlns:mc="http://schemas.openxmlformats.org/markup-compatibility/2006" xmlns:wpc="http://schemas.microsoft.com/office/word/2010/wordprocessingCanvas" xmlns="" val="0"/>
                         </a:ext>
                       </a:extLst>
                     </a:blip>
@@ -5821,7 +5440,7 @@
     <w:p/>
     <w:p>
       <w:pPr>
-        <w:pStyle w:val="Heading2"/>
+        <w:pStyle w:val="2"/>
       </w:pPr>
       <w:bookmarkStart w:id="29" w:name="_Toc446449980"/>
       <w:r>
@@ -5834,6 +5453,7 @@
       <w:r>
         <w:rPr>
           <w:noProof/>
+          <w:lang w:val="bg-BG" w:eastAsia="bg-BG"/>
         </w:rPr>
         <w:drawing>
           <wp:inline distT="0" distB="0" distL="0" distR="0">
@@ -5856,7 +5476,7 @@
                     <a:blip r:embed="rId31" cstate="print">
                       <a:extLst>
                         <a:ext uri="{28A0092B-C50C-407E-A947-70E740481C1C}">
-                          <a14:useLocalDpi xmlns:a14="http://schemas.microsoft.com/office/drawing/2010/main" val="0"/>
+                          <a14:useLocalDpi xmlns:a14="http://schemas.microsoft.com/office/drawing/2010/main" xmlns:wps="http://schemas.microsoft.com/office/word/2010/wordprocessingShape" xmlns:wpi="http://schemas.microsoft.com/office/word/2010/wordprocessingInk" xmlns:wpg="http://schemas.microsoft.com/office/word/2010/wordprocessingGroup" xmlns:w15="http://schemas.microsoft.com/office/word/2012/wordml" xmlns:w14="http://schemas.microsoft.com/office/word/2010/wordml" xmlns:w="http://schemas.openxmlformats.org/wordprocessingml/2006/main" xmlns:w10="urn:schemas-microsoft-com:office:word" xmlns:wp14="http://schemas.microsoft.com/office/word/2010/wordprocessingDrawing" xmlns:v="urn:schemas-microsoft-com:vml" xmlns:o="urn:schemas-microsoft-com:office:office" xmlns:mc="http://schemas.openxmlformats.org/markup-compatibility/2006" xmlns:wpc="http://schemas.microsoft.com/office/word/2010/wordprocessingCanvas" xmlns="" val="0"/>
                         </a:ext>
                       </a:extLst>
                     </a:blip>
@@ -5902,7 +5522,7 @@
     <w:p/>
     <w:p>
       <w:pPr>
-        <w:pStyle w:val="Heading2"/>
+        <w:pStyle w:val="2"/>
       </w:pPr>
       <w:bookmarkStart w:id="30" w:name="_Toc446449981"/>
       <w:r>
@@ -5919,6 +5539,7 @@
       <w:r>
         <w:rPr>
           <w:noProof/>
+          <w:lang w:val="bg-BG" w:eastAsia="bg-BG"/>
         </w:rPr>
         <w:drawing>
           <wp:inline distT="0" distB="0" distL="0" distR="0">
@@ -5941,7 +5562,7 @@
                     <a:blip r:embed="rId32" cstate="print">
                       <a:extLst>
                         <a:ext uri="{28A0092B-C50C-407E-A947-70E740481C1C}">
-                          <a14:useLocalDpi xmlns:a14="http://schemas.microsoft.com/office/drawing/2010/main" val="0"/>
+                          <a14:useLocalDpi xmlns:a14="http://schemas.microsoft.com/office/drawing/2010/main" xmlns:wps="http://schemas.microsoft.com/office/word/2010/wordprocessingShape" xmlns:wpi="http://schemas.microsoft.com/office/word/2010/wordprocessingInk" xmlns:wpg="http://schemas.microsoft.com/office/word/2010/wordprocessingGroup" xmlns:w15="http://schemas.microsoft.com/office/word/2012/wordml" xmlns:w14="http://schemas.microsoft.com/office/word/2010/wordml" xmlns:w="http://schemas.openxmlformats.org/wordprocessingml/2006/main" xmlns:w10="urn:schemas-microsoft-com:office:word" xmlns:wp14="http://schemas.microsoft.com/office/word/2010/wordprocessingDrawing" xmlns:v="urn:schemas-microsoft-com:vml" xmlns:o="urn:schemas-microsoft-com:office:office" xmlns:mc="http://schemas.openxmlformats.org/markup-compatibility/2006" xmlns:wpc="http://schemas.microsoft.com/office/word/2010/wordprocessingCanvas" xmlns="" val="0"/>
                         </a:ext>
                       </a:extLst>
                     </a:blip>
@@ -5976,7 +5597,7 @@
     <w:p/>
     <w:p>
       <w:pPr>
-        <w:pStyle w:val="Heading2"/>
+        <w:pStyle w:val="2"/>
       </w:pPr>
       <w:bookmarkStart w:id="31" w:name="_Toc446449982"/>
       <w:r>
@@ -5989,6 +5610,7 @@
       <w:r>
         <w:rPr>
           <w:noProof/>
+          <w:lang w:val="bg-BG" w:eastAsia="bg-BG"/>
         </w:rPr>
         <w:drawing>
           <wp:inline distT="0" distB="0" distL="0" distR="0">
@@ -6011,7 +5633,7 @@
                     <a:blip r:embed="rId33" cstate="print">
                       <a:extLst>
                         <a:ext uri="{28A0092B-C50C-407E-A947-70E740481C1C}">
-                          <a14:useLocalDpi xmlns:a14="http://schemas.microsoft.com/office/drawing/2010/main" val="0"/>
+                          <a14:useLocalDpi xmlns:a14="http://schemas.microsoft.com/office/drawing/2010/main" xmlns:wps="http://schemas.microsoft.com/office/word/2010/wordprocessingShape" xmlns:wpi="http://schemas.microsoft.com/office/word/2010/wordprocessingInk" xmlns:wpg="http://schemas.microsoft.com/office/word/2010/wordprocessingGroup" xmlns:w15="http://schemas.microsoft.com/office/word/2012/wordml" xmlns:w14="http://schemas.microsoft.com/office/word/2010/wordml" xmlns:w="http://schemas.openxmlformats.org/wordprocessingml/2006/main" xmlns:w10="urn:schemas-microsoft-com:office:word" xmlns:wp14="http://schemas.microsoft.com/office/word/2010/wordprocessingDrawing" xmlns:v="urn:schemas-microsoft-com:vml" xmlns:o="urn:schemas-microsoft-com:office:office" xmlns:mc="http://schemas.openxmlformats.org/markup-compatibility/2006" xmlns:wpc="http://schemas.microsoft.com/office/word/2010/wordprocessingCanvas" xmlns="" val="0"/>
                         </a:ext>
                       </a:extLst>
                     </a:blip>
@@ -6043,7 +5665,7 @@
     <w:p/>
     <w:p>
       <w:pPr>
-        <w:pStyle w:val="Heading2"/>
+        <w:pStyle w:val="2"/>
       </w:pPr>
       <w:bookmarkStart w:id="32" w:name="_Toc446449983"/>
       <w:r>
@@ -6057,6 +5679,7 @@
       <w:r>
         <w:rPr>
           <w:noProof/>
+          <w:lang w:val="bg-BG" w:eastAsia="bg-BG"/>
         </w:rPr>
         <w:drawing>
           <wp:inline distT="0" distB="0" distL="0" distR="0">
@@ -6079,7 +5702,7 @@
                     <a:blip r:embed="rId34" cstate="print">
                       <a:extLst>
                         <a:ext uri="{28A0092B-C50C-407E-A947-70E740481C1C}">
-                          <a14:useLocalDpi xmlns:a14="http://schemas.microsoft.com/office/drawing/2010/main" val="0"/>
+                          <a14:useLocalDpi xmlns:a14="http://schemas.microsoft.com/office/drawing/2010/main" xmlns:wps="http://schemas.microsoft.com/office/word/2010/wordprocessingShape" xmlns:wpi="http://schemas.microsoft.com/office/word/2010/wordprocessingInk" xmlns:wpg="http://schemas.microsoft.com/office/word/2010/wordprocessingGroup" xmlns:w15="http://schemas.microsoft.com/office/word/2012/wordml" xmlns:w14="http://schemas.microsoft.com/office/word/2010/wordml" xmlns:w="http://schemas.openxmlformats.org/wordprocessingml/2006/main" xmlns:w10="urn:schemas-microsoft-com:office:word" xmlns:wp14="http://schemas.microsoft.com/office/word/2010/wordprocessingDrawing" xmlns:v="urn:schemas-microsoft-com:vml" xmlns:o="urn:schemas-microsoft-com:office:office" xmlns:mc="http://schemas.openxmlformats.org/markup-compatibility/2006" xmlns:wpc="http://schemas.microsoft.com/office/word/2010/wordprocessingCanvas" xmlns="" val="0"/>
                         </a:ext>
                       </a:extLst>
                     </a:blip>
@@ -6112,7 +5735,7 @@
     <w:p/>
     <w:p>
       <w:pPr>
-        <w:pStyle w:val="Heading2"/>
+        <w:pStyle w:val="2"/>
       </w:pPr>
       <w:bookmarkStart w:id="33" w:name="_Toc446449984"/>
       <w:r>
@@ -6125,6 +5748,7 @@
       <w:r>
         <w:rPr>
           <w:noProof/>
+          <w:lang w:val="bg-BG" w:eastAsia="bg-BG"/>
         </w:rPr>
         <w:drawing>
           <wp:inline distT="0" distB="0" distL="0" distR="0">
@@ -6147,7 +5771,7 @@
                     <a:blip r:embed="rId35" cstate="print">
                       <a:extLst>
                         <a:ext uri="{28A0092B-C50C-407E-A947-70E740481C1C}">
-                          <a14:useLocalDpi xmlns:a14="http://schemas.microsoft.com/office/drawing/2010/main" val="0"/>
+                          <a14:useLocalDpi xmlns:a14="http://schemas.microsoft.com/office/drawing/2010/main" xmlns:wps="http://schemas.microsoft.com/office/word/2010/wordprocessingShape" xmlns:wpi="http://schemas.microsoft.com/office/word/2010/wordprocessingInk" xmlns:wpg="http://schemas.microsoft.com/office/word/2010/wordprocessingGroup" xmlns:w15="http://schemas.microsoft.com/office/word/2012/wordml" xmlns:w14="http://schemas.microsoft.com/office/word/2010/wordml" xmlns:w="http://schemas.openxmlformats.org/wordprocessingml/2006/main" xmlns:w10="urn:schemas-microsoft-com:office:word" xmlns:wp14="http://schemas.microsoft.com/office/word/2010/wordprocessingDrawing" xmlns:v="urn:schemas-microsoft-com:vml" xmlns:o="urn:schemas-microsoft-com:office:office" xmlns:mc="http://schemas.openxmlformats.org/markup-compatibility/2006" xmlns:wpc="http://schemas.microsoft.com/office/word/2010/wordprocessingCanvas" xmlns="" val="0"/>
                         </a:ext>
                       </a:extLst>
                     </a:blip>
@@ -6178,7 +5802,7 @@
     </w:p>
     <w:p>
       <w:pPr>
-        <w:pStyle w:val="Heading2"/>
+        <w:pStyle w:val="2"/>
       </w:pPr>
       <w:bookmarkStart w:id="34" w:name="_Toc446449985"/>
       <w:r>
@@ -6192,6 +5816,7 @@
       <w:r>
         <w:rPr>
           <w:noProof/>
+          <w:lang w:val="bg-BG" w:eastAsia="bg-BG"/>
         </w:rPr>
         <w:drawing>
           <wp:inline distT="0" distB="0" distL="0" distR="0">
@@ -6214,7 +5839,7 @@
                     <a:blip r:embed="rId36" cstate="print">
                       <a:extLst>
                         <a:ext uri="{28A0092B-C50C-407E-A947-70E740481C1C}">
-                          <a14:useLocalDpi xmlns:a14="http://schemas.microsoft.com/office/drawing/2010/main" val="0"/>
+                          <a14:useLocalDpi xmlns:a14="http://schemas.microsoft.com/office/drawing/2010/main" xmlns:wps="http://schemas.microsoft.com/office/word/2010/wordprocessingShape" xmlns:wpi="http://schemas.microsoft.com/office/word/2010/wordprocessingInk" xmlns:wpg="http://schemas.microsoft.com/office/word/2010/wordprocessingGroup" xmlns:w15="http://schemas.microsoft.com/office/word/2012/wordml" xmlns:w14="http://schemas.microsoft.com/office/word/2010/wordml" xmlns:w="http://schemas.openxmlformats.org/wordprocessingml/2006/main" xmlns:w10="urn:schemas-microsoft-com:office:word" xmlns:wp14="http://schemas.microsoft.com/office/word/2010/wordprocessingDrawing" xmlns:v="urn:schemas-microsoft-com:vml" xmlns:o="urn:schemas-microsoft-com:office:office" xmlns:mc="http://schemas.openxmlformats.org/markup-compatibility/2006" xmlns:wpc="http://schemas.microsoft.com/office/word/2010/wordprocessingCanvas" xmlns="" val="0"/>
                         </a:ext>
                       </a:extLst>
                     </a:blip>
@@ -6266,7 +5891,7 @@
     <w:p/>
     <w:p>
       <w:pPr>
-        <w:pStyle w:val="Heading2"/>
+        <w:pStyle w:val="2"/>
       </w:pPr>
       <w:bookmarkStart w:id="35" w:name="_Toc446449986"/>
       <w:r>
@@ -6280,6 +5905,7 @@
       <w:r>
         <w:rPr>
           <w:noProof/>
+          <w:lang w:val="bg-BG" w:eastAsia="bg-BG"/>
         </w:rPr>
         <w:drawing>
           <wp:inline distT="0" distB="0" distL="0" distR="0">
@@ -6302,7 +5928,7 @@
                     <a:blip r:embed="rId37" cstate="print">
                       <a:extLst>
                         <a:ext uri="{28A0092B-C50C-407E-A947-70E740481C1C}">
-                          <a14:useLocalDpi xmlns:a14="http://schemas.microsoft.com/office/drawing/2010/main" val="0"/>
+                          <a14:useLocalDpi xmlns:a14="http://schemas.microsoft.com/office/drawing/2010/main" xmlns:wps="http://schemas.microsoft.com/office/word/2010/wordprocessingShape" xmlns:wpi="http://schemas.microsoft.com/office/word/2010/wordprocessingInk" xmlns:wpg="http://schemas.microsoft.com/office/word/2010/wordprocessingGroup" xmlns:w15="http://schemas.microsoft.com/office/word/2012/wordml" xmlns:w14="http://schemas.microsoft.com/office/word/2010/wordml" xmlns:w="http://schemas.openxmlformats.org/wordprocessingml/2006/main" xmlns:w10="urn:schemas-microsoft-com:office:word" xmlns:wp14="http://schemas.microsoft.com/office/word/2010/wordprocessingDrawing" xmlns:v="urn:schemas-microsoft-com:vml" xmlns:o="urn:schemas-microsoft-com:office:office" xmlns:mc="http://schemas.openxmlformats.org/markup-compatibility/2006" xmlns:wpc="http://schemas.microsoft.com/office/word/2010/wordprocessingCanvas" xmlns="" val="0"/>
                         </a:ext>
                       </a:extLst>
                     </a:blip>
@@ -6353,7 +5979,7 @@
     <w:p/>
     <w:p>
       <w:pPr>
-        <w:pStyle w:val="Heading2"/>
+        <w:pStyle w:val="2"/>
       </w:pPr>
       <w:bookmarkStart w:id="36" w:name="_Toc446449987"/>
       <w:r>
@@ -6367,6 +5993,7 @@
       <w:r>
         <w:rPr>
           <w:noProof/>
+          <w:lang w:val="bg-BG" w:eastAsia="bg-BG"/>
         </w:rPr>
         <w:drawing>
           <wp:inline distT="0" distB="0" distL="0" distR="0">
@@ -6389,7 +6016,7 @@
                     <a:blip r:embed="rId38" cstate="print">
                       <a:extLst>
                         <a:ext uri="{28A0092B-C50C-407E-A947-70E740481C1C}">
-                          <a14:useLocalDpi xmlns:a14="http://schemas.microsoft.com/office/drawing/2010/main" val="0"/>
+                          <a14:useLocalDpi xmlns:a14="http://schemas.microsoft.com/office/drawing/2010/main" xmlns:wps="http://schemas.microsoft.com/office/word/2010/wordprocessingShape" xmlns:wpi="http://schemas.microsoft.com/office/word/2010/wordprocessingInk" xmlns:wpg="http://schemas.microsoft.com/office/word/2010/wordprocessingGroup" xmlns:w15="http://schemas.microsoft.com/office/word/2012/wordml" xmlns:w14="http://schemas.microsoft.com/office/word/2010/wordml" xmlns:w="http://schemas.openxmlformats.org/wordprocessingml/2006/main" xmlns:w10="urn:schemas-microsoft-com:office:word" xmlns:wp14="http://schemas.microsoft.com/office/word/2010/wordprocessingDrawing" xmlns:v="urn:schemas-microsoft-com:vml" xmlns:o="urn:schemas-microsoft-com:office:office" xmlns:mc="http://schemas.openxmlformats.org/markup-compatibility/2006" xmlns:wpc="http://schemas.microsoft.com/office/word/2010/wordprocessingCanvas" xmlns="" val="0"/>
                         </a:ext>
                       </a:extLst>
                     </a:blip>
@@ -6422,7 +6049,7 @@
     <w:p/>
     <w:p>
       <w:pPr>
-        <w:pStyle w:val="Heading2"/>
+        <w:pStyle w:val="2"/>
       </w:pPr>
       <w:bookmarkStart w:id="37" w:name="_Toc446449988"/>
       <w:r>
@@ -6436,6 +6063,7 @@
       <w:r>
         <w:rPr>
           <w:noProof/>
+          <w:lang w:val="bg-BG" w:eastAsia="bg-BG"/>
         </w:rPr>
         <w:drawing>
           <wp:inline distT="0" distB="0" distL="0" distR="0">
@@ -6458,7 +6086,7 @@
                     <a:blip r:embed="rId39" cstate="print">
                       <a:extLst>
                         <a:ext uri="{28A0092B-C50C-407E-A947-70E740481C1C}">
-                          <a14:useLocalDpi xmlns:a14="http://schemas.microsoft.com/office/drawing/2010/main" val="0"/>
+                          <a14:useLocalDpi xmlns:a14="http://schemas.microsoft.com/office/drawing/2010/main" xmlns:wps="http://schemas.microsoft.com/office/word/2010/wordprocessingShape" xmlns:wpi="http://schemas.microsoft.com/office/word/2010/wordprocessingInk" xmlns:wpg="http://schemas.microsoft.com/office/word/2010/wordprocessingGroup" xmlns:w15="http://schemas.microsoft.com/office/word/2012/wordml" xmlns:w14="http://schemas.microsoft.com/office/word/2010/wordml" xmlns:w="http://schemas.openxmlformats.org/wordprocessingml/2006/main" xmlns:w10="urn:schemas-microsoft-com:office:word" xmlns:wp14="http://schemas.microsoft.com/office/word/2010/wordprocessingDrawing" xmlns:v="urn:schemas-microsoft-com:vml" xmlns:o="urn:schemas-microsoft-com:office:office" xmlns:mc="http://schemas.openxmlformats.org/markup-compatibility/2006" xmlns:wpc="http://schemas.microsoft.com/office/word/2010/wordprocessingCanvas" xmlns="" val="0"/>
                         </a:ext>
                       </a:extLst>
                     </a:blip>
@@ -6490,7 +6118,7 @@
     <w:p/>
     <w:p>
       <w:pPr>
-        <w:pStyle w:val="Heading1"/>
+        <w:pStyle w:val="1"/>
       </w:pPr>
       <w:bookmarkStart w:id="38" w:name="_Toc446449989"/>
       <w:r>
@@ -6526,7 +6154,7 @@
 </file>
 
 <file path=word/endnotes.xml><?xml version="1.0" encoding="utf-8"?>
-<w:endnotes xmlns:wpc="http://schemas.microsoft.com/office/word/2010/wordprocessingCanvas" xmlns:mc="http://schemas.openxmlformats.org/markup-compatibility/2006" xmlns:o="urn:schemas-microsoft-com:office:office" xmlns:r="http://schemas.openxmlformats.org/officeDocument/2006/relationships" xmlns:m="http://schemas.openxmlformats.org/officeDocument/2006/math" xmlns:v="urn:schemas-microsoft-com:vml" xmlns:wp14="http://schemas.microsoft.com/office/word/2010/wordprocessingDrawing" xmlns:wp="http://schemas.openxmlformats.org/drawingml/2006/wordprocessingDrawing" xmlns:w10="urn:schemas-microsoft-com:office:word" xmlns:w="http://schemas.openxmlformats.org/wordprocessingml/2006/main" xmlns:w14="http://schemas.microsoft.com/office/word/2010/wordml" xmlns:w15="http://schemas.microsoft.com/office/word/2012/wordml" xmlns:wpg="http://schemas.microsoft.com/office/word/2010/wordprocessingGroup" xmlns:wpi="http://schemas.microsoft.com/office/word/2010/wordprocessingInk" xmlns:wne="http://schemas.microsoft.com/office/word/2006/wordml" xmlns:wps="http://schemas.microsoft.com/office/word/2010/wordprocessingShape" mc:Ignorable="w14 w15 wp14">
+<w:endnotes xmlns:ve="http://schemas.openxmlformats.org/markup-compatibility/2006" xmlns:o="urn:schemas-microsoft-com:office:office" xmlns:r="http://schemas.openxmlformats.org/officeDocument/2006/relationships" xmlns:m="http://schemas.openxmlformats.org/officeDocument/2006/math" xmlns:v="urn:schemas-microsoft-com:vml" xmlns:wp="http://schemas.openxmlformats.org/drawingml/2006/wordprocessingDrawing" xmlns:w10="urn:schemas-microsoft-com:office:word" xmlns:w="http://schemas.openxmlformats.org/wordprocessingml/2006/main" xmlns:wne="http://schemas.microsoft.com/office/word/2006/wordml">
   <w:endnote w:type="separator" w:id="-1">
     <w:p>
       <w:r>
@@ -6545,7 +6173,7 @@
 </file>
 
 <file path=word/footer1.xml><?xml version="1.0" encoding="utf-8"?>
-<w:ftr xmlns:wpc="http://schemas.microsoft.com/office/word/2010/wordprocessingCanvas" xmlns:mc="http://schemas.openxmlformats.org/markup-compatibility/2006" xmlns:o="urn:schemas-microsoft-com:office:office" xmlns:r="http://schemas.openxmlformats.org/officeDocument/2006/relationships" xmlns:m="http://schemas.openxmlformats.org/officeDocument/2006/math" xmlns:v="urn:schemas-microsoft-com:vml" xmlns:wp14="http://schemas.microsoft.com/office/word/2010/wordprocessingDrawing" xmlns:wp="http://schemas.openxmlformats.org/drawingml/2006/wordprocessingDrawing" xmlns:w10="urn:schemas-microsoft-com:office:word" xmlns:w="http://schemas.openxmlformats.org/wordprocessingml/2006/main" xmlns:w14="http://schemas.microsoft.com/office/word/2010/wordml" xmlns:w15="http://schemas.microsoft.com/office/word/2012/wordml" xmlns:wpg="http://schemas.microsoft.com/office/word/2010/wordprocessingGroup" xmlns:wpi="http://schemas.microsoft.com/office/word/2010/wordprocessingInk" xmlns:wne="http://schemas.microsoft.com/office/word/2006/wordml" xmlns:wps="http://schemas.microsoft.com/office/word/2010/wordprocessingShape" mc:Ignorable="w14 w15 wp14">
+<w:ftr xmlns:ve="http://schemas.openxmlformats.org/markup-compatibility/2006" xmlns:o="urn:schemas-microsoft-com:office:office" xmlns:r="http://schemas.openxmlformats.org/officeDocument/2006/relationships" xmlns:m="http://schemas.openxmlformats.org/officeDocument/2006/math" xmlns:v="urn:schemas-microsoft-com:vml" xmlns:wp="http://schemas.openxmlformats.org/drawingml/2006/wordprocessingDrawing" xmlns:w10="urn:schemas-microsoft-com:office:word" xmlns:w="http://schemas.openxmlformats.org/wordprocessingml/2006/main" xmlns:wne="http://schemas.microsoft.com/office/word/2006/wordml">
   <w:sdt>
     <w:sdtPr>
       <w:id w:val="-2123215339"/>
@@ -6563,7 +6191,7 @@
     <w:sdtContent>
       <w:p>
         <w:pPr>
-          <w:pStyle w:val="Footer"/>
+          <w:pStyle w:val="a9"/>
           <w:pBdr>
             <w:top w:val="single" w:sz="4" w:space="1" w:color="D9D9D9" w:themeColor="background1" w:themeShade="D9"/>
           </w:pBdr>
@@ -6582,7 +6210,7 @@
           <w:rPr>
             <w:noProof/>
           </w:rPr>
-          <w:t>25</w:t>
+          <w:t>9</w:t>
         </w:r>
         <w:r>
           <w:rPr>
@@ -6605,14 +6233,14 @@
   </w:sdt>
   <w:p>
     <w:pPr>
-      <w:pStyle w:val="Footer"/>
+      <w:pStyle w:val="a9"/>
     </w:pPr>
   </w:p>
 </w:ftr>
 </file>
 
 <file path=word/footnotes.xml><?xml version="1.0" encoding="utf-8"?>
-<w:footnotes xmlns:wpc="http://schemas.microsoft.com/office/word/2010/wordprocessingCanvas" xmlns:mc="http://schemas.openxmlformats.org/markup-compatibility/2006" xmlns:o="urn:schemas-microsoft-com:office:office" xmlns:r="http://schemas.openxmlformats.org/officeDocument/2006/relationships" xmlns:m="http://schemas.openxmlformats.org/officeDocument/2006/math" xmlns:v="urn:schemas-microsoft-com:vml" xmlns:wp14="http://schemas.microsoft.com/office/word/2010/wordprocessingDrawing" xmlns:wp="http://schemas.openxmlformats.org/drawingml/2006/wordprocessingDrawing" xmlns:w10="urn:schemas-microsoft-com:office:word" xmlns:w="http://schemas.openxmlformats.org/wordprocessingml/2006/main" xmlns:w14="http://schemas.microsoft.com/office/word/2010/wordml" xmlns:w15="http://schemas.microsoft.com/office/word/2012/wordml" xmlns:wpg="http://schemas.microsoft.com/office/word/2010/wordprocessingGroup" xmlns:wpi="http://schemas.microsoft.com/office/word/2010/wordprocessingInk" xmlns:wne="http://schemas.microsoft.com/office/word/2006/wordml" xmlns:wps="http://schemas.microsoft.com/office/word/2010/wordprocessingShape" mc:Ignorable="w14 w15 wp14">
+<w:footnotes xmlns:ve="http://schemas.openxmlformats.org/markup-compatibility/2006" xmlns:o="urn:schemas-microsoft-com:office:office" xmlns:r="http://schemas.openxmlformats.org/officeDocument/2006/relationships" xmlns:m="http://schemas.openxmlformats.org/officeDocument/2006/math" xmlns:v="urn:schemas-microsoft-com:vml" xmlns:wp="http://schemas.openxmlformats.org/drawingml/2006/wordprocessingDrawing" xmlns:w10="urn:schemas-microsoft-com:office:word" xmlns:w="http://schemas.openxmlformats.org/wordprocessingml/2006/main" xmlns:wne="http://schemas.microsoft.com/office/word/2006/wordml">
   <w:footnote w:type="separator" w:id="-1">
     <w:p>
       <w:r>
@@ -6631,8 +6259,8 @@
 </file>
 
 <file path=word/numbering.xml><?xml version="1.0" encoding="utf-8"?>
-<w:numbering xmlns:wpc="http://schemas.microsoft.com/office/word/2010/wordprocessingCanvas" xmlns:mc="http://schemas.openxmlformats.org/markup-compatibility/2006" xmlns:o="urn:schemas-microsoft-com:office:office" xmlns:r="http://schemas.openxmlformats.org/officeDocument/2006/relationships" xmlns:m="http://schemas.openxmlformats.org/officeDocument/2006/math" xmlns:v="urn:schemas-microsoft-com:vml" xmlns:wp14="http://schemas.microsoft.com/office/word/2010/wordprocessingDrawing" xmlns:wp="http://schemas.openxmlformats.org/drawingml/2006/wordprocessingDrawing" xmlns:w10="urn:schemas-microsoft-com:office:word" xmlns:w="http://schemas.openxmlformats.org/wordprocessingml/2006/main" xmlns:w14="http://schemas.microsoft.com/office/word/2010/wordml" xmlns:w15="http://schemas.microsoft.com/office/word/2012/wordml" xmlns:wpg="http://schemas.microsoft.com/office/word/2010/wordprocessingGroup" xmlns:wpi="http://schemas.microsoft.com/office/word/2010/wordprocessingInk" xmlns:wne="http://schemas.microsoft.com/office/word/2006/wordml" xmlns:wps="http://schemas.microsoft.com/office/word/2010/wordprocessingShape" mc:Ignorable="w14 w15 wp14">
-  <w:abstractNum w:abstractNumId="0" w15:restartNumberingAfterBreak="0">
+<w:numbering xmlns:ve="http://schemas.openxmlformats.org/markup-compatibility/2006" xmlns:o="urn:schemas-microsoft-com:office:office" xmlns:r="http://schemas.openxmlformats.org/officeDocument/2006/relationships" xmlns:m="http://schemas.openxmlformats.org/officeDocument/2006/math" xmlns:v="urn:schemas-microsoft-com:vml" xmlns:wp="http://schemas.openxmlformats.org/drawingml/2006/wordprocessingDrawing" xmlns:w10="urn:schemas-microsoft-com:office:word" xmlns:w="http://schemas.openxmlformats.org/wordprocessingml/2006/main" xmlns:wne="http://schemas.microsoft.com/office/word/2006/wordml">
+  <w:abstractNum w:abstractNumId="0">
     <w:nsid w:val="24FD2748"/>
     <w:multiLevelType w:val="multilevel"/>
     <w:tmpl w:val="63D2D33C"/>
@@ -6789,7 +6417,7 @@
 </file>
 
 <file path=word/styles.xml><?xml version="1.0" encoding="utf-8"?>
-<w:styles xmlns:mc="http://schemas.openxmlformats.org/markup-compatibility/2006" xmlns:r="http://schemas.openxmlformats.org/officeDocument/2006/relationships" xmlns:w="http://schemas.openxmlformats.org/wordprocessingml/2006/main" xmlns:w14="http://schemas.microsoft.com/office/word/2010/wordml" xmlns:w15="http://schemas.microsoft.com/office/word/2012/wordml" mc:Ignorable="w14 w15">
+<w:styles xmlns:r="http://schemas.openxmlformats.org/officeDocument/2006/relationships" xmlns:w="http://schemas.openxmlformats.org/wordprocessingml/2006/main">
   <w:docDefaults>
     <w:rPrDefault>
       <w:rPr>
@@ -6801,389 +6429,155 @@
     </w:rPrDefault>
     <w:pPrDefault/>
   </w:docDefaults>
-  <w:latentStyles w:defLockedState="0" w:defUIPriority="99" w:defSemiHidden="0" w:defUnhideWhenUsed="0" w:defQFormat="0" w:count="371">
-    <w:lsdException w:name="Normal" w:uiPriority="0" w:qFormat="1"/>
-    <w:lsdException w:name="heading 1" w:uiPriority="9" w:qFormat="1"/>
-    <w:lsdException w:name="heading 2" w:semiHidden="1" w:uiPriority="9" w:unhideWhenUsed="1" w:qFormat="1"/>
-    <w:lsdException w:name="heading 3" w:semiHidden="1" w:uiPriority="9" w:unhideWhenUsed="1" w:qFormat="1"/>
-    <w:lsdException w:name="heading 4" w:semiHidden="1" w:uiPriority="9" w:unhideWhenUsed="1" w:qFormat="1"/>
-    <w:lsdException w:name="heading 5" w:semiHidden="1" w:uiPriority="9" w:unhideWhenUsed="1" w:qFormat="1"/>
-    <w:lsdException w:name="heading 6" w:semiHidden="1" w:uiPriority="9" w:unhideWhenUsed="1" w:qFormat="1"/>
-    <w:lsdException w:name="heading 7" w:semiHidden="1" w:uiPriority="9" w:unhideWhenUsed="1" w:qFormat="1"/>
-    <w:lsdException w:name="heading 8" w:semiHidden="1" w:uiPriority="9" w:unhideWhenUsed="1" w:qFormat="1"/>
-    <w:lsdException w:name="heading 9" w:semiHidden="1" w:uiPriority="9" w:unhideWhenUsed="1" w:qFormat="1"/>
-    <w:lsdException w:name="index 1" w:semiHidden="1" w:unhideWhenUsed="1"/>
-    <w:lsdException w:name="index 2" w:semiHidden="1" w:unhideWhenUsed="1"/>
-    <w:lsdException w:name="index 3" w:semiHidden="1" w:unhideWhenUsed="1"/>
-    <w:lsdException w:name="index 4" w:semiHidden="1" w:unhideWhenUsed="1"/>
-    <w:lsdException w:name="index 5" w:semiHidden="1" w:unhideWhenUsed="1"/>
-    <w:lsdException w:name="index 6" w:semiHidden="1" w:unhideWhenUsed="1"/>
-    <w:lsdException w:name="index 7" w:semiHidden="1" w:unhideWhenUsed="1"/>
-    <w:lsdException w:name="index 8" w:semiHidden="1" w:unhideWhenUsed="1"/>
-    <w:lsdException w:name="index 9" w:semiHidden="1" w:unhideWhenUsed="1"/>
-    <w:lsdException w:name="toc 1" w:semiHidden="1" w:uiPriority="39" w:unhideWhenUsed="1"/>
-    <w:lsdException w:name="toc 2" w:semiHidden="1" w:uiPriority="39" w:unhideWhenUsed="1"/>
-    <w:lsdException w:name="toc 3" w:semiHidden="1" w:uiPriority="39" w:unhideWhenUsed="1"/>
-    <w:lsdException w:name="toc 4" w:semiHidden="1" w:uiPriority="39" w:unhideWhenUsed="1"/>
-    <w:lsdException w:name="toc 5" w:semiHidden="1" w:uiPriority="39" w:unhideWhenUsed="1"/>
-    <w:lsdException w:name="toc 6" w:semiHidden="1" w:uiPriority="39" w:unhideWhenUsed="1"/>
-    <w:lsdException w:name="toc 7" w:semiHidden="1" w:uiPriority="39" w:unhideWhenUsed="1"/>
-    <w:lsdException w:name="toc 8" w:semiHidden="1" w:uiPriority="39" w:unhideWhenUsed="1"/>
-    <w:lsdException w:name="toc 9" w:semiHidden="1" w:uiPriority="39" w:unhideWhenUsed="1"/>
-    <w:lsdException w:name="Normal Indent" w:semiHidden="1" w:unhideWhenUsed="1"/>
-    <w:lsdException w:name="footnote text" w:semiHidden="1" w:unhideWhenUsed="1"/>
-    <w:lsdException w:name="annotation text" w:semiHidden="1" w:unhideWhenUsed="1"/>
-    <w:lsdException w:name="header" w:semiHidden="1" w:unhideWhenUsed="1"/>
-    <w:lsdException w:name="footer" w:semiHidden="1" w:unhideWhenUsed="1"/>
-    <w:lsdException w:name="index heading" w:semiHidden="1" w:unhideWhenUsed="1"/>
-    <w:lsdException w:name="caption" w:semiHidden="1" w:uiPriority="35" w:unhideWhenUsed="1" w:qFormat="1"/>
-    <w:lsdException w:name="table of figures" w:semiHidden="1" w:unhideWhenUsed="1"/>
-    <w:lsdException w:name="envelope address" w:semiHidden="1" w:unhideWhenUsed="1"/>
-    <w:lsdException w:name="envelope return" w:semiHidden="1" w:unhideWhenUsed="1"/>
-    <w:lsdException w:name="footnote reference" w:semiHidden="1" w:unhideWhenUsed="1"/>
-    <w:lsdException w:name="annotation reference" w:semiHidden="1" w:unhideWhenUsed="1"/>
-    <w:lsdException w:name="line number" w:semiHidden="1" w:unhideWhenUsed="1"/>
-    <w:lsdException w:name="page number" w:semiHidden="1" w:unhideWhenUsed="1"/>
-    <w:lsdException w:name="endnote reference" w:semiHidden="1" w:unhideWhenUsed="1"/>
-    <w:lsdException w:name="endnote text" w:semiHidden="1" w:unhideWhenUsed="1"/>
-    <w:lsdException w:name="table of authorities" w:semiHidden="1" w:unhideWhenUsed="1"/>
-    <w:lsdException w:name="macro" w:semiHidden="1" w:unhideWhenUsed="1"/>
-    <w:lsdException w:name="toa heading" w:semiHidden="1" w:unhideWhenUsed="1"/>
-    <w:lsdException w:name="List" w:semiHidden="1" w:unhideWhenUsed="1"/>
-    <w:lsdException w:name="List Bullet" w:semiHidden="1" w:unhideWhenUsed="1"/>
-    <w:lsdException w:name="List Number" w:semiHidden="1" w:unhideWhenUsed="1"/>
-    <w:lsdException w:name="List 2" w:semiHidden="1" w:unhideWhenUsed="1"/>
-    <w:lsdException w:name="List 3" w:semiHidden="1" w:unhideWhenUsed="1"/>
-    <w:lsdException w:name="List 4" w:semiHidden="1" w:unhideWhenUsed="1"/>
-    <w:lsdException w:name="List 5" w:semiHidden="1" w:unhideWhenUsed="1"/>
-    <w:lsdException w:name="List Bullet 2" w:semiHidden="1" w:unhideWhenUsed="1"/>
-    <w:lsdException w:name="List Bullet 3" w:semiHidden="1" w:unhideWhenUsed="1"/>
-    <w:lsdException w:name="List Bullet 4" w:semiHidden="1" w:unhideWhenUsed="1"/>
-    <w:lsdException w:name="List Bullet 5" w:semiHidden="1" w:unhideWhenUsed="1"/>
-    <w:lsdException w:name="List Number 2" w:semiHidden="1" w:unhideWhenUsed="1"/>
-    <w:lsdException w:name="List Number 3" w:semiHidden="1" w:unhideWhenUsed="1"/>
-    <w:lsdException w:name="List Number 4" w:semiHidden="1" w:unhideWhenUsed="1"/>
-    <w:lsdException w:name="List Number 5" w:semiHidden="1" w:unhideWhenUsed="1"/>
-    <w:lsdException w:name="Title" w:uiPriority="10" w:qFormat="1"/>
-    <w:lsdException w:name="Closing" w:semiHidden="1" w:unhideWhenUsed="1"/>
-    <w:lsdException w:name="Signature" w:semiHidden="1" w:unhideWhenUsed="1"/>
-    <w:lsdException w:name="Default Paragraph Font" w:semiHidden="1" w:uiPriority="1" w:unhideWhenUsed="1"/>
-    <w:lsdException w:name="Body Text" w:semiHidden="1" w:unhideWhenUsed="1"/>
-    <w:lsdException w:name="Body Text Indent" w:semiHidden="1" w:unhideWhenUsed="1"/>
-    <w:lsdException w:name="List Continue" w:semiHidden="1" w:unhideWhenUsed="1"/>
-    <w:lsdException w:name="List Continue 2" w:semiHidden="1" w:unhideWhenUsed="1"/>
-    <w:lsdException w:name="List Continue 3" w:semiHidden="1" w:unhideWhenUsed="1"/>
-    <w:lsdException w:name="List Continue 4" w:semiHidden="1" w:unhideWhenUsed="1"/>
-    <w:lsdException w:name="List Continue 5" w:semiHidden="1" w:unhideWhenUsed="1"/>
-    <w:lsdException w:name="Message Header" w:semiHidden="1" w:unhideWhenUsed="1"/>
-    <w:lsdException w:name="Subtitle" w:uiPriority="11" w:qFormat="1"/>
-    <w:lsdException w:name="Salutation" w:semiHidden="1" w:unhideWhenUsed="1"/>
-    <w:lsdException w:name="Date" w:semiHidden="1" w:unhideWhenUsed="1"/>
-    <w:lsdException w:name="Body Text First Indent" w:semiHidden="1" w:unhideWhenUsed="1"/>
-    <w:lsdException w:name="Body Text First Indent 2" w:semiHidden="1" w:unhideWhenUsed="1"/>
-    <w:lsdException w:name="Note Heading" w:semiHidden="1" w:unhideWhenUsed="1"/>
-    <w:lsdException w:name="Body Text 2" w:semiHidden="1" w:unhideWhenUsed="1"/>
-    <w:lsdException w:name="Body Text 3" w:semiHidden="1" w:unhideWhenUsed="1"/>
-    <w:lsdException w:name="Body Text Indent 2" w:semiHidden="1" w:unhideWhenUsed="1"/>
-    <w:lsdException w:name="Body Text Indent 3" w:semiHidden="1" w:unhideWhenUsed="1"/>
-    <w:lsdException w:name="Block Text" w:semiHidden="1" w:unhideWhenUsed="1"/>
-    <w:lsdException w:name="Hyperlink" w:semiHidden="1" w:unhideWhenUsed="1"/>
-    <w:lsdException w:name="FollowedHyperlink" w:semiHidden="1" w:unhideWhenUsed="1"/>
-    <w:lsdException w:name="Strong" w:uiPriority="22" w:qFormat="1"/>
-    <w:lsdException w:name="Emphasis" w:uiPriority="20" w:qFormat="1"/>
-    <w:lsdException w:name="Document Map" w:semiHidden="1" w:unhideWhenUsed="1"/>
-    <w:lsdException w:name="Plain Text" w:semiHidden="1" w:unhideWhenUsed="1"/>
-    <w:lsdException w:name="E-mail Signature" w:semiHidden="1" w:unhideWhenUsed="1"/>
-    <w:lsdException w:name="HTML Top of Form" w:semiHidden="1" w:unhideWhenUsed="1"/>
-    <w:lsdException w:name="HTML Bottom of Form" w:semiHidden="1" w:unhideWhenUsed="1"/>
-    <w:lsdException w:name="Normal (Web)" w:semiHidden="1" w:unhideWhenUsed="1"/>
-    <w:lsdException w:name="HTML Acronym" w:semiHidden="1" w:unhideWhenUsed="1"/>
-    <w:lsdException w:name="HTML Address" w:semiHidden="1" w:unhideWhenUsed="1"/>
-    <w:lsdException w:name="HTML Cite" w:semiHidden="1" w:unhideWhenUsed="1"/>
-    <w:lsdException w:name="HTML Code" w:semiHidden="1" w:unhideWhenUsed="1"/>
-    <w:lsdException w:name="HTML Definition" w:semiHidden="1" w:unhideWhenUsed="1"/>
-    <w:lsdException w:name="HTML Keyboard" w:semiHidden="1" w:unhideWhenUsed="1"/>
-    <w:lsdException w:name="HTML Preformatted" w:semiHidden="1" w:unhideWhenUsed="1"/>
-    <w:lsdException w:name="HTML Sample" w:semiHidden="1" w:unhideWhenUsed="1"/>
-    <w:lsdException w:name="HTML Typewriter" w:semiHidden="1" w:unhideWhenUsed="1"/>
-    <w:lsdException w:name="HTML Variable" w:semiHidden="1" w:unhideWhenUsed="1"/>
-    <w:lsdException w:name="Normal Table" w:semiHidden="1" w:unhideWhenUsed="1"/>
-    <w:lsdException w:name="annotation subject" w:semiHidden="1" w:unhideWhenUsed="1"/>
-    <w:lsdException w:name="No List" w:semiHidden="1" w:unhideWhenUsed="1"/>
-    <w:lsdException w:name="Outline List 1" w:semiHidden="1" w:unhideWhenUsed="1"/>
-    <w:lsdException w:name="Outline List 2" w:semiHidden="1" w:unhideWhenUsed="1"/>
-    <w:lsdException w:name="Outline List 3" w:semiHidden="1" w:unhideWhenUsed="1"/>
-    <w:lsdException w:name="Table Simple 1" w:semiHidden="1" w:unhideWhenUsed="1"/>
-    <w:lsdException w:name="Table Simple 2" w:semiHidden="1" w:unhideWhenUsed="1"/>
-    <w:lsdException w:name="Table Simple 3" w:semiHidden="1" w:unhideWhenUsed="1"/>
-    <w:lsdException w:name="Table Classic 1" w:semiHidden="1" w:unhideWhenUsed="1"/>
-    <w:lsdException w:name="Table Classic 2" w:semiHidden="1" w:unhideWhenUsed="1"/>
-    <w:lsdException w:name="Table Classic 3" w:semiHidden="1" w:unhideWhenUsed="1"/>
-    <w:lsdException w:name="Table Classic 4" w:semiHidden="1" w:unhideWhenUsed="1"/>
-    <w:lsdException w:name="Table Colorful 1" w:semiHidden="1" w:unhideWhenUsed="1"/>
-    <w:lsdException w:name="Table Colorful 2" w:semiHidden="1" w:unhideWhenUsed="1"/>
-    <w:lsdException w:name="Table Colorful 3" w:semiHidden="1" w:unhideWhenUsed="1"/>
-    <w:lsdException w:name="Table Columns 1" w:semiHidden="1" w:unhideWhenUsed="1"/>
-    <w:lsdException w:name="Table Columns 2" w:semiHidden="1" w:unhideWhenUsed="1"/>
-    <w:lsdException w:name="Table Columns 3" w:semiHidden="1" w:unhideWhenUsed="1"/>
-    <w:lsdException w:name="Table Columns 4" w:semiHidden="1" w:unhideWhenUsed="1"/>
-    <w:lsdException w:name="Table Columns 5" w:semiHidden="1" w:unhideWhenUsed="1"/>
-    <w:lsdException w:name="Table Grid 1" w:semiHidden="1" w:unhideWhenUsed="1"/>
-    <w:lsdException w:name="Table Grid 2" w:semiHidden="1" w:unhideWhenUsed="1"/>
-    <w:lsdException w:name="Table Grid 3" w:semiHidden="1" w:unhideWhenUsed="1"/>
-    <w:lsdException w:name="Table Grid 4" w:semiHidden="1" w:unhideWhenUsed="1"/>
-    <w:lsdException w:name="Table Grid 5" w:semiHidden="1" w:unhideWhenUsed="1"/>
-    <w:lsdException w:name="Table Grid 6" w:semiHidden="1" w:unhideWhenUsed="1"/>
-    <w:lsdException w:name="Table Grid 7" w:semiHidden="1" w:unhideWhenUsed="1"/>
-    <w:lsdException w:name="Table Grid 8" w:semiHidden="1" w:unhideWhenUsed="1"/>
-    <w:lsdException w:name="Table List 1" w:semiHidden="1" w:unhideWhenUsed="1"/>
-    <w:lsdException w:name="Table List 2" w:semiHidden="1" w:unhideWhenUsed="1"/>
-    <w:lsdException w:name="Table List 3" w:semiHidden="1" w:unhideWhenUsed="1"/>
-    <w:lsdException w:name="Table List 4" w:semiHidden="1" w:unhideWhenUsed="1"/>
-    <w:lsdException w:name="Table List 5" w:semiHidden="1" w:unhideWhenUsed="1"/>
-    <w:lsdException w:name="Table List 6" w:semiHidden="1" w:unhideWhenUsed="1"/>
-    <w:lsdException w:name="Table List 7" w:semiHidden="1" w:unhideWhenUsed="1"/>
-    <w:lsdException w:name="Table List 8" w:semiHidden="1" w:unhideWhenUsed="1"/>
-    <w:lsdException w:name="Table 3D effects 1" w:semiHidden="1" w:unhideWhenUsed="1"/>
-    <w:lsdException w:name="Table 3D effects 2" w:semiHidden="1" w:unhideWhenUsed="1"/>
-    <w:lsdException w:name="Table 3D effects 3" w:semiHidden="1" w:unhideWhenUsed="1"/>
-    <w:lsdException w:name="Table Contemporary" w:semiHidden="1" w:unhideWhenUsed="1"/>
-    <w:lsdException w:name="Table Elegant" w:semiHidden="1" w:unhideWhenUsed="1"/>
-    <w:lsdException w:name="Table Professional" w:semiHidden="1" w:unhideWhenUsed="1"/>
-    <w:lsdException w:name="Table Subtle 1" w:semiHidden="1" w:unhideWhenUsed="1"/>
-    <w:lsdException w:name="Table Subtle 2" w:semiHidden="1" w:unhideWhenUsed="1"/>
-    <w:lsdException w:name="Table Web 1" w:semiHidden="1" w:unhideWhenUsed="1"/>
-    <w:lsdException w:name="Table Web 2" w:semiHidden="1" w:unhideWhenUsed="1"/>
-    <w:lsdException w:name="Table Web 3" w:semiHidden="1" w:unhideWhenUsed="1"/>
-    <w:lsdException w:name="Balloon Text" w:semiHidden="1" w:unhideWhenUsed="1"/>
-    <w:lsdException w:name="Table Grid" w:uiPriority="39"/>
-    <w:lsdException w:name="Table Theme" w:semiHidden="1" w:unhideWhenUsed="1"/>
-    <w:lsdException w:name="Placeholder Text" w:semiHidden="1"/>
-    <w:lsdException w:name="No Spacing" w:uiPriority="1" w:qFormat="1"/>
-    <w:lsdException w:name="Light Shading" w:uiPriority="60"/>
-    <w:lsdException w:name="Light List" w:uiPriority="61"/>
-    <w:lsdException w:name="Light Grid" w:uiPriority="62"/>
-    <w:lsdException w:name="Medium Shading 1" w:uiPriority="63"/>
-    <w:lsdException w:name="Medium Shading 2" w:uiPriority="64"/>
-    <w:lsdException w:name="Medium List 1" w:uiPriority="65"/>
-    <w:lsdException w:name="Medium List 2" w:uiPriority="66"/>
-    <w:lsdException w:name="Medium Grid 1" w:uiPriority="67"/>
-    <w:lsdException w:name="Medium Grid 2" w:uiPriority="68"/>
-    <w:lsdException w:name="Medium Grid 3" w:uiPriority="69"/>
-    <w:lsdException w:name="Dark List" w:uiPriority="70"/>
-    <w:lsdException w:name="Colorful Shading" w:uiPriority="71"/>
-    <w:lsdException w:name="Colorful List" w:uiPriority="72"/>
-    <w:lsdException w:name="Colorful Grid" w:uiPriority="73"/>
-    <w:lsdException w:name="Light Shading Accent 1" w:uiPriority="60"/>
-    <w:lsdException w:name="Light List Accent 1" w:uiPriority="61"/>
-    <w:lsdException w:name="Light Grid Accent 1" w:uiPriority="62"/>
-    <w:lsdException w:name="Medium Shading 1 Accent 1" w:uiPriority="63"/>
-    <w:lsdException w:name="Medium Shading 2 Accent 1" w:uiPriority="64"/>
-    <w:lsdException w:name="Medium List 1 Accent 1" w:uiPriority="65"/>
-    <w:lsdException w:name="Revision" w:semiHidden="1"/>
-    <w:lsdException w:name="List Paragraph" w:uiPriority="34" w:qFormat="1"/>
-    <w:lsdException w:name="Quote" w:uiPriority="29" w:qFormat="1"/>
-    <w:lsdException w:name="Intense Quote" w:uiPriority="30" w:qFormat="1"/>
-    <w:lsdException w:name="Medium List 2 Accent 1" w:uiPriority="66"/>
-    <w:lsdException w:name="Medium Grid 1 Accent 1" w:uiPriority="67"/>
-    <w:lsdException w:name="Medium Grid 2 Accent 1" w:uiPriority="68"/>
-    <w:lsdException w:name="Medium Grid 3 Accent 1" w:uiPriority="69"/>
-    <w:lsdException w:name="Dark List Accent 1" w:uiPriority="70"/>
-    <w:lsdException w:name="Colorful Shading Accent 1" w:uiPriority="71"/>
-    <w:lsdException w:name="Colorful List Accent 1" w:uiPriority="72"/>
-    <w:lsdException w:name="Colorful Grid Accent 1" w:uiPriority="73"/>
-    <w:lsdException w:name="Light Shading Accent 2" w:uiPriority="60"/>
-    <w:lsdException w:name="Light List Accent 2" w:uiPriority="61"/>
-    <w:lsdException w:name="Light Grid Accent 2" w:uiPriority="62"/>
-    <w:lsdException w:name="Medium Shading 1 Accent 2" w:uiPriority="63"/>
-    <w:lsdException w:name="Medium Shading 2 Accent 2" w:uiPriority="64"/>
-    <w:lsdException w:name="Medium List 1 Accent 2" w:uiPriority="65"/>
-    <w:lsdException w:name="Medium List 2 Accent 2" w:uiPriority="66"/>
-    <w:lsdException w:name="Medium Grid 1 Accent 2" w:uiPriority="67"/>
-    <w:lsdException w:name="Medium Grid 2 Accent 2" w:uiPriority="68"/>
-    <w:lsdException w:name="Medium Grid 3 Accent 2" w:uiPriority="69"/>
-    <w:lsdException w:name="Dark List Accent 2" w:uiPriority="70"/>
-    <w:lsdException w:name="Colorful Shading Accent 2" w:uiPriority="71"/>
-    <w:lsdException w:name="Colorful List Accent 2" w:uiPriority="72"/>
-    <w:lsdException w:name="Colorful Grid Accent 2" w:uiPriority="73"/>
-    <w:lsdException w:name="Light Shading Accent 3" w:uiPriority="60"/>
-    <w:lsdException w:name="Light List Accent 3" w:uiPriority="61"/>
-    <w:lsdException w:name="Light Grid Accent 3" w:uiPriority="62"/>
-    <w:lsdException w:name="Medium Shading 1 Accent 3" w:uiPriority="63"/>
-    <w:lsdException w:name="Medium Shading 2 Accent 3" w:uiPriority="64"/>
-    <w:lsdException w:name="Medium List 1 Accent 3" w:uiPriority="65"/>
-    <w:lsdException w:name="Medium List 2 Accent 3" w:uiPriority="66"/>
-    <w:lsdException w:name="Medium Grid 1 Accent 3" w:uiPriority="67"/>
-    <w:lsdException w:name="Medium Grid 2 Accent 3" w:uiPriority="68"/>
-    <w:lsdException w:name="Medium Grid 3 Accent 3" w:uiPriority="69"/>
-    <w:lsdException w:name="Dark List Accent 3" w:uiPriority="70"/>
-    <w:lsdException w:name="Colorful Shading Accent 3" w:uiPriority="71"/>
-    <w:lsdException w:name="Colorful List Accent 3" w:uiPriority="72"/>
-    <w:lsdException w:name="Colorful Grid Accent 3" w:uiPriority="73"/>
-    <w:lsdException w:name="Light Shading Accent 4" w:uiPriority="60"/>
-    <w:lsdException w:name="Light List Accent 4" w:uiPriority="61"/>
-    <w:lsdException w:name="Light Grid Accent 4" w:uiPriority="62"/>
-    <w:lsdException w:name="Medium Shading 1 Accent 4" w:uiPriority="63"/>
-    <w:lsdException w:name="Medium Shading 2 Accent 4" w:uiPriority="64"/>
-    <w:lsdException w:name="Medium List 1 Accent 4" w:uiPriority="65"/>
-    <w:lsdException w:name="Medium List 2 Accent 4" w:uiPriority="66"/>
-    <w:lsdException w:name="Medium Grid 1 Accent 4" w:uiPriority="67"/>
-    <w:lsdException w:name="Medium Grid 2 Accent 4" w:uiPriority="68"/>
-    <w:lsdException w:name="Medium Grid 3 Accent 4" w:uiPriority="69"/>
-    <w:lsdException w:name="Dark List Accent 4" w:uiPriority="70"/>
-    <w:lsdException w:name="Colorful Shading Accent 4" w:uiPriority="71"/>
-    <w:lsdException w:name="Colorful List Accent 4" w:uiPriority="72"/>
-    <w:lsdException w:name="Colorful Grid Accent 4" w:uiPriority="73"/>
-    <w:lsdException w:name="Light Shading Accent 5" w:uiPriority="60"/>
-    <w:lsdException w:name="Light List Accent 5" w:uiPriority="61"/>
-    <w:lsdException w:name="Light Grid Accent 5" w:uiPriority="62"/>
-    <w:lsdException w:name="Medium Shading 1 Accent 5" w:uiPriority="63"/>
-    <w:lsdException w:name="Medium Shading 2 Accent 5" w:uiPriority="64"/>
-    <w:lsdException w:name="Medium List 1 Accent 5" w:uiPriority="65"/>
-    <w:lsdException w:name="Medium List 2 Accent 5" w:uiPriority="66"/>
-    <w:lsdException w:name="Medium Grid 1 Accent 5" w:uiPriority="67"/>
-    <w:lsdException w:name="Medium Grid 2 Accent 5" w:uiPriority="68"/>
-    <w:lsdException w:name="Medium Grid 3 Accent 5" w:uiPriority="69"/>
-    <w:lsdException w:name="Dark List Accent 5" w:uiPriority="70"/>
-    <w:lsdException w:name="Colorful Shading Accent 5" w:uiPriority="71"/>
-    <w:lsdException w:name="Colorful List Accent 5" w:uiPriority="72"/>
-    <w:lsdException w:name="Colorful Grid Accent 5" w:uiPriority="73"/>
-    <w:lsdException w:name="Light Shading Accent 6" w:uiPriority="60"/>
-    <w:lsdException w:name="Light List Accent 6" w:uiPriority="61"/>
-    <w:lsdException w:name="Light Grid Accent 6" w:uiPriority="62"/>
-    <w:lsdException w:name="Medium Shading 1 Accent 6" w:uiPriority="63"/>
-    <w:lsdException w:name="Medium Shading 2 Accent 6" w:uiPriority="64"/>
-    <w:lsdException w:name="Medium List 1 Accent 6" w:uiPriority="65"/>
-    <w:lsdException w:name="Medium List 2 Accent 6" w:uiPriority="66"/>
-    <w:lsdException w:name="Medium Grid 1 Accent 6" w:uiPriority="67"/>
-    <w:lsdException w:name="Medium Grid 2 Accent 6" w:uiPriority="68"/>
-    <w:lsdException w:name="Medium Grid 3 Accent 6" w:uiPriority="69"/>
-    <w:lsdException w:name="Dark List Accent 6" w:uiPriority="70"/>
-    <w:lsdException w:name="Colorful Shading Accent 6" w:uiPriority="71"/>
-    <w:lsdException w:name="Colorful List Accent 6" w:uiPriority="72"/>
-    <w:lsdException w:name="Colorful Grid Accent 6" w:uiPriority="73"/>
-    <w:lsdException w:name="Subtle Emphasis" w:uiPriority="19" w:qFormat="1"/>
-    <w:lsdException w:name="Intense Emphasis" w:uiPriority="21" w:qFormat="1"/>
-    <w:lsdException w:name="Subtle Reference" w:uiPriority="31" w:qFormat="1"/>
-    <w:lsdException w:name="Intense Reference" w:uiPriority="32" w:qFormat="1"/>
-    <w:lsdException w:name="Book Title" w:uiPriority="33" w:qFormat="1"/>
-    <w:lsdException w:name="Bibliography" w:semiHidden="1" w:uiPriority="37" w:unhideWhenUsed="1"/>
-    <w:lsdException w:name="TOC Heading" w:semiHidden="1" w:uiPriority="39" w:unhideWhenUsed="1" w:qFormat="1"/>
-    <w:lsdException w:name="Plain Table 1" w:uiPriority="41"/>
-    <w:lsdException w:name="Plain Table 2" w:uiPriority="42"/>
-    <w:lsdException w:name="Plain Table 3" w:uiPriority="43"/>
-    <w:lsdException w:name="Plain Table 4" w:uiPriority="44"/>
-    <w:lsdException w:name="Plain Table 5" w:uiPriority="45"/>
-    <w:lsdException w:name="Grid Table Light" w:uiPriority="40"/>
-    <w:lsdException w:name="Grid Table 1 Light" w:uiPriority="46"/>
-    <w:lsdException w:name="Grid Table 2" w:uiPriority="47"/>
-    <w:lsdException w:name="Grid Table 3" w:uiPriority="48"/>
-    <w:lsdException w:name="Grid Table 4" w:uiPriority="49"/>
-    <w:lsdException w:name="Grid Table 5 Dark" w:uiPriority="50"/>
-    <w:lsdException w:name="Grid Table 6 Colorful" w:uiPriority="51"/>
-    <w:lsdException w:name="Grid Table 7 Colorful" w:uiPriority="52"/>
-    <w:lsdException w:name="Grid Table 1 Light Accent 1" w:uiPriority="46"/>
-    <w:lsdException w:name="Grid Table 2 Accent 1" w:uiPriority="47"/>
-    <w:lsdException w:name="Grid Table 3 Accent 1" w:uiPriority="48"/>
-    <w:lsdException w:name="Grid Table 4 Accent 1" w:uiPriority="49"/>
-    <w:lsdException w:name="Grid Table 5 Dark Accent 1" w:uiPriority="50"/>
-    <w:lsdException w:name="Grid Table 6 Colorful Accent 1" w:uiPriority="51"/>
-    <w:lsdException w:name="Grid Table 7 Colorful Accent 1" w:uiPriority="52"/>
-    <w:lsdException w:name="Grid Table 1 Light Accent 2" w:uiPriority="46"/>
-    <w:lsdException w:name="Grid Table 2 Accent 2" w:uiPriority="47"/>
-    <w:lsdException w:name="Grid Table 3 Accent 2" w:uiPriority="48"/>
-    <w:lsdException w:name="Grid Table 4 Accent 2" w:uiPriority="49"/>
-    <w:lsdException w:name="Grid Table 5 Dark Accent 2" w:uiPriority="50"/>
-    <w:lsdException w:name="Grid Table 6 Colorful Accent 2" w:uiPriority="51"/>
-    <w:lsdException w:name="Grid Table 7 Colorful Accent 2" w:uiPriority="52"/>
-    <w:lsdException w:name="Grid Table 1 Light Accent 3" w:uiPriority="46"/>
-    <w:lsdException w:name="Grid Table 2 Accent 3" w:uiPriority="47"/>
-    <w:lsdException w:name="Grid Table 3 Accent 3" w:uiPriority="48"/>
-    <w:lsdException w:name="Grid Table 4 Accent 3" w:uiPriority="49"/>
-    <w:lsdException w:name="Grid Table 5 Dark Accent 3" w:uiPriority="50"/>
-    <w:lsdException w:name="Grid Table 6 Colorful Accent 3" w:uiPriority="51"/>
-    <w:lsdException w:name="Grid Table 7 Colorful Accent 3" w:uiPriority="52"/>
-    <w:lsdException w:name="Grid Table 1 Light Accent 4" w:uiPriority="46"/>
-    <w:lsdException w:name="Grid Table 2 Accent 4" w:uiPriority="47"/>
-    <w:lsdException w:name="Grid Table 3 Accent 4" w:uiPriority="48"/>
-    <w:lsdException w:name="Grid Table 4 Accent 4" w:uiPriority="49"/>
-    <w:lsdException w:name="Grid Table 5 Dark Accent 4" w:uiPriority="50"/>
-    <w:lsdException w:name="Grid Table 6 Colorful Accent 4" w:uiPriority="51"/>
-    <w:lsdException w:name="Grid Table 7 Colorful Accent 4" w:uiPriority="52"/>
-    <w:lsdException w:name="Grid Table 1 Light Accent 5" w:uiPriority="46"/>
-    <w:lsdException w:name="Grid Table 2 Accent 5" w:uiPriority="47"/>
-    <w:lsdException w:name="Grid Table 3 Accent 5" w:uiPriority="48"/>
-    <w:lsdException w:name="Grid Table 4 Accent 5" w:uiPriority="49"/>
-    <w:lsdException w:name="Grid Table 5 Dark Accent 5" w:uiPriority="50"/>
-    <w:lsdException w:name="Grid Table 6 Colorful Accent 5" w:uiPriority="51"/>
-    <w:lsdException w:name="Grid Table 7 Colorful Accent 5" w:uiPriority="52"/>
-    <w:lsdException w:name="Grid Table 1 Light Accent 6" w:uiPriority="46"/>
-    <w:lsdException w:name="Grid Table 2 Accent 6" w:uiPriority="47"/>
-    <w:lsdException w:name="Grid Table 3 Accent 6" w:uiPriority="48"/>
-    <w:lsdException w:name="Grid Table 4 Accent 6" w:uiPriority="49"/>
-    <w:lsdException w:name="Grid Table 5 Dark Accent 6" w:uiPriority="50"/>
-    <w:lsdException w:name="Grid Table 6 Colorful Accent 6" w:uiPriority="51"/>
-    <w:lsdException w:name="Grid Table 7 Colorful Accent 6" w:uiPriority="52"/>
-    <w:lsdException w:name="List Table 1 Light" w:uiPriority="46"/>
-    <w:lsdException w:name="List Table 2" w:uiPriority="47"/>
-    <w:lsdException w:name="List Table 3" w:uiPriority="48"/>
-    <w:lsdException w:name="List Table 4" w:uiPriority="49"/>
-    <w:lsdException w:name="List Table 5 Dark" w:uiPriority="50"/>
-    <w:lsdException w:name="List Table 6 Colorful" w:uiPriority="51"/>
-    <w:lsdException w:name="List Table 7 Colorful" w:uiPriority="52"/>
-    <w:lsdException w:name="List Table 1 Light Accent 1" w:uiPriority="46"/>
-    <w:lsdException w:name="List Table 2 Accent 1" w:uiPriority="47"/>
-    <w:lsdException w:name="List Table 3 Accent 1" w:uiPriority="48"/>
-    <w:lsdException w:name="List Table 4 Accent 1" w:uiPriority="49"/>
-    <w:lsdException w:name="List Table 5 Dark Accent 1" w:uiPriority="50"/>
-    <w:lsdException w:name="List Table 6 Colorful Accent 1" w:uiPriority="51"/>
-    <w:lsdException w:name="List Table 7 Colorful Accent 1" w:uiPriority="52"/>
-    <w:lsdException w:name="List Table 1 Light Accent 2" w:uiPriority="46"/>
-    <w:lsdException w:name="List Table 2 Accent 2" w:uiPriority="47"/>
-    <w:lsdException w:name="List Table 3 Accent 2" w:uiPriority="48"/>
-    <w:lsdException w:name="List Table 4 Accent 2" w:uiPriority="49"/>
-    <w:lsdException w:name="List Table 5 Dark Accent 2" w:uiPriority="50"/>
-    <w:lsdException w:name="List Table 6 Colorful Accent 2" w:uiPriority="51"/>
-    <w:lsdException w:name="List Table 7 Colorful Accent 2" w:uiPriority="52"/>
-    <w:lsdException w:name="List Table 1 Light Accent 3" w:uiPriority="46"/>
-    <w:lsdException w:name="List Table 2 Accent 3" w:uiPriority="47"/>
-    <w:lsdException w:name="List Table 3 Accent 3" w:uiPriority="48"/>
-    <w:lsdException w:name="List Table 4 Accent 3" w:uiPriority="49"/>
-    <w:lsdException w:name="List Table 5 Dark Accent 3" w:uiPriority="50"/>
-    <w:lsdException w:name="List Table 6 Colorful Accent 3" w:uiPriority="51"/>
-    <w:lsdException w:name="List Table 7 Colorful Accent 3" w:uiPriority="52"/>
-    <w:lsdException w:name="List Table 1 Light Accent 4" w:uiPriority="46"/>
-    <w:lsdException w:name="List Table 2 Accent 4" w:uiPriority="47"/>
-    <w:lsdException w:name="List Table 3 Accent 4" w:uiPriority="48"/>
-    <w:lsdException w:name="List Table 4 Accent 4" w:uiPriority="49"/>
-    <w:lsdException w:name="List Table 5 Dark Accent 4" w:uiPriority="50"/>
-    <w:lsdException w:name="List Table 6 Colorful Accent 4" w:uiPriority="51"/>
-    <w:lsdException w:name="List Table 7 Colorful Accent 4" w:uiPriority="52"/>
-    <w:lsdException w:name="List Table 1 Light Accent 5" w:uiPriority="46"/>
-    <w:lsdException w:name="List Table 2 Accent 5" w:uiPriority="47"/>
-    <w:lsdException w:name="List Table 3 Accent 5" w:uiPriority="48"/>
-    <w:lsdException w:name="List Table 4 Accent 5" w:uiPriority="49"/>
-    <w:lsdException w:name="List Table 5 Dark Accent 5" w:uiPriority="50"/>
-    <w:lsdException w:name="List Table 6 Colorful Accent 5" w:uiPriority="51"/>
-    <w:lsdException w:name="List Table 7 Colorful Accent 5" w:uiPriority="52"/>
-    <w:lsdException w:name="List Table 1 Light Accent 6" w:uiPriority="46"/>
-    <w:lsdException w:name="List Table 2 Accent 6" w:uiPriority="47"/>
-    <w:lsdException w:name="List Table 3 Accent 6" w:uiPriority="48"/>
-    <w:lsdException w:name="List Table 4 Accent 6" w:uiPriority="49"/>
-    <w:lsdException w:name="List Table 5 Dark Accent 6" w:uiPriority="50"/>
-    <w:lsdException w:name="List Table 6 Colorful Accent 6" w:uiPriority="51"/>
-    <w:lsdException w:name="List Table 7 Colorful Accent 6" w:uiPriority="52"/>
+  <w:latentStyles w:defLockedState="0" w:defUIPriority="99" w:defSemiHidden="1" w:defUnhideWhenUsed="1" w:defQFormat="0" w:count="267">
+    <w:lsdException w:name="Normal" w:semiHidden="0" w:uiPriority="0" w:unhideWhenUsed="0" w:qFormat="1"/>
+    <w:lsdException w:name="heading 1" w:semiHidden="0" w:uiPriority="9" w:unhideWhenUsed="0" w:qFormat="1"/>
+    <w:lsdException w:name="heading 2" w:uiPriority="9" w:qFormat="1"/>
+    <w:lsdException w:name="heading 3" w:uiPriority="9" w:qFormat="1"/>
+    <w:lsdException w:name="heading 4" w:uiPriority="9" w:qFormat="1"/>
+    <w:lsdException w:name="heading 5" w:uiPriority="9" w:qFormat="1"/>
+    <w:lsdException w:name="heading 6" w:uiPriority="9" w:qFormat="1"/>
+    <w:lsdException w:name="heading 7" w:uiPriority="9" w:qFormat="1"/>
+    <w:lsdException w:name="heading 8" w:uiPriority="9" w:qFormat="1"/>
+    <w:lsdException w:name="heading 9" w:uiPriority="9" w:qFormat="1"/>
+    <w:lsdException w:name="toc 1" w:uiPriority="39"/>
+    <w:lsdException w:name="toc 2" w:uiPriority="39"/>
+    <w:lsdException w:name="toc 3" w:uiPriority="39"/>
+    <w:lsdException w:name="toc 4" w:uiPriority="39"/>
+    <w:lsdException w:name="toc 5" w:uiPriority="39"/>
+    <w:lsdException w:name="toc 6" w:uiPriority="39"/>
+    <w:lsdException w:name="toc 7" w:uiPriority="39"/>
+    <w:lsdException w:name="toc 8" w:uiPriority="39"/>
+    <w:lsdException w:name="toc 9" w:uiPriority="39"/>
+    <w:lsdException w:name="caption" w:uiPriority="35" w:qFormat="1"/>
+    <w:lsdException w:name="Title" w:semiHidden="0" w:uiPriority="10" w:unhideWhenUsed="0" w:qFormat="1"/>
+    <w:lsdException w:name="Default Paragraph Font" w:uiPriority="1"/>
+    <w:lsdException w:name="Subtitle" w:semiHidden="0" w:uiPriority="11" w:unhideWhenUsed="0" w:qFormat="1"/>
+    <w:lsdException w:name="Strong" w:semiHidden="0" w:uiPriority="22" w:unhideWhenUsed="0" w:qFormat="1"/>
+    <w:lsdException w:name="Emphasis" w:semiHidden="0" w:uiPriority="20" w:unhideWhenUsed="0" w:qFormat="1"/>
+    <w:lsdException w:name="Table Grid" w:semiHidden="0" w:uiPriority="39" w:unhideWhenUsed="0"/>
+    <w:lsdException w:name="Placeholder Text" w:unhideWhenUsed="0"/>
+    <w:lsdException w:name="No Spacing" w:semiHidden="0" w:uiPriority="1" w:unhideWhenUsed="0" w:qFormat="1"/>
+    <w:lsdException w:name="Light Shading" w:semiHidden="0" w:uiPriority="60" w:unhideWhenUsed="0"/>
+    <w:lsdException w:name="Light List" w:semiHidden="0" w:uiPriority="61" w:unhideWhenUsed="0"/>
+    <w:lsdException w:name="Light Grid" w:semiHidden="0" w:uiPriority="62" w:unhideWhenUsed="0"/>
+    <w:lsdException w:name="Medium Shading 1" w:semiHidden="0" w:uiPriority="63" w:unhideWhenUsed="0"/>
+    <w:lsdException w:name="Medium Shading 2" w:semiHidden="0" w:uiPriority="64" w:unhideWhenUsed="0"/>
+    <w:lsdException w:name="Medium List 1" w:semiHidden="0" w:uiPriority="65" w:unhideWhenUsed="0"/>
+    <w:lsdException w:name="Medium List 2" w:semiHidden="0" w:uiPriority="66" w:unhideWhenUsed="0"/>
+    <w:lsdException w:name="Medium Grid 1" w:semiHidden="0" w:uiPriority="67" w:unhideWhenUsed="0"/>
+    <w:lsdException w:name="Medium Grid 2" w:semiHidden="0" w:uiPriority="68" w:unhideWhenUsed="0"/>
+    <w:lsdException w:name="Medium Grid 3" w:semiHidden="0" w:uiPriority="69" w:unhideWhenUsed="0"/>
+    <w:lsdException w:name="Dark List" w:semiHidden="0" w:uiPriority="70" w:unhideWhenUsed="0"/>
+    <w:lsdException w:name="Colorful Shading" w:semiHidden="0" w:uiPriority="71" w:unhideWhenUsed="0"/>
+    <w:lsdException w:name="Colorful List" w:semiHidden="0" w:uiPriority="72" w:unhideWhenUsed="0"/>
+    <w:lsdException w:name="Colorful Grid" w:semiHidden="0" w:uiPriority="73" w:unhideWhenUsed="0"/>
+    <w:lsdException w:name="Light Shading Accent 1" w:semiHidden="0" w:uiPriority="60" w:unhideWhenUsed="0"/>
+    <w:lsdException w:name="Light List Accent 1" w:semiHidden="0" w:uiPriority="61" w:unhideWhenUsed="0"/>
+    <w:lsdException w:name="Light Grid Accent 1" w:semiHidden="0" w:uiPriority="62" w:unhideWhenUsed="0"/>
+    <w:lsdException w:name="Medium Shading 1 Accent 1" w:semiHidden="0" w:uiPriority="63" w:unhideWhenUsed="0"/>
+    <w:lsdException w:name="Medium Shading 2 Accent 1" w:semiHidden="0" w:uiPriority="64" w:unhideWhenUsed="0"/>
+    <w:lsdException w:name="Medium List 1 Accent 1" w:semiHidden="0" w:uiPriority="65" w:unhideWhenUsed="0"/>
+    <w:lsdException w:name="Revision" w:unhideWhenUsed="0"/>
+    <w:lsdException w:name="List Paragraph" w:semiHidden="0" w:uiPriority="34" w:unhideWhenUsed="0" w:qFormat="1"/>
+    <w:lsdException w:name="Quote" w:semiHidden="0" w:uiPriority="29" w:unhideWhenUsed="0" w:qFormat="1"/>
+    <w:lsdException w:name="Intense Quote" w:semiHidden="0" w:uiPriority="30" w:unhideWhenUsed="0" w:qFormat="1"/>
+    <w:lsdException w:name="Medium List 2 Accent 1" w:semiHidden="0" w:uiPriority="66" w:unhideWhenUsed="0"/>
+    <w:lsdException w:name="Medium Grid 1 Accent 1" w:semiHidden="0" w:uiPriority="67" w:unhideWhenUsed="0"/>
+    <w:lsdException w:name="Medium Grid 2 Accent 1" w:semiHidden="0" w:uiPriority="68" w:unhideWhenUsed="0"/>
+    <w:lsdException w:name="Medium Grid 3 Accent 1" w:semiHidden="0" w:uiPriority="69" w:unhideWhenUsed="0"/>
+    <w:lsdException w:name="Dark List Accent 1" w:semiHidden="0" w:uiPriority="70" w:unhideWhenUsed="0"/>
+    <w:lsdException w:name="Colorful Shading Accent 1" w:semiHidden="0" w:uiPriority="71" w:unhideWhenUsed="0"/>
+    <w:lsdException w:name="Colorful List Accent 1" w:semiHidden="0" w:uiPriority="72" w:unhideWhenUsed="0"/>
+    <w:lsdException w:name="Colorful Grid Accent 1" w:semiHidden="0" w:uiPriority="73" w:unhideWhenUsed="0"/>
+    <w:lsdException w:name="Light Shading Accent 2" w:semiHidden="0" w:uiPriority="60" w:unhideWhenUsed="0"/>
+    <w:lsdException w:name="Light List Accent 2" w:semiHidden="0" w:uiPriority="61" w:unhideWhenUsed="0"/>
+    <w:lsdException w:name="Light Grid Accent 2" w:semiHidden="0" w:uiPriority="62" w:unhideWhenUsed="0"/>
+    <w:lsdException w:name="Medium Shading 1 Accent 2" w:semiHidden="0" w:uiPriority="63" w:unhideWhenUsed="0"/>
+    <w:lsdException w:name="Medium Shading 2 Accent 2" w:semiHidden="0" w:uiPriority="64" w:unhideWhenUsed="0"/>
+    <w:lsdException w:name="Medium List 1 Accent 2" w:semiHidden="0" w:uiPriority="65" w:unhideWhenUsed="0"/>
+    <w:lsdException w:name="Medium List 2 Accent 2" w:semiHidden="0" w:uiPriority="66" w:unhideWhenUsed="0"/>
+    <w:lsdException w:name="Medium Grid 1 Accent 2" w:semiHidden="0" w:uiPriority="67" w:unhideWhenUsed="0"/>
+    <w:lsdException w:name="Medium Grid 2 Accent 2" w:semiHidden="0" w:uiPriority="68" w:unhideWhenUsed="0"/>
+    <w:lsdException w:name="Medium Grid 3 Accent 2" w:semiHidden="0" w:uiPriority="69" w:unhideWhenUsed="0"/>
+    <w:lsdException w:name="Dark List Accent 2" w:semiHidden="0" w:uiPriority="70" w:unhideWhenUsed="0"/>
+    <w:lsdException w:name="Colorful Shading Accent 2" w:semiHidden="0" w:uiPriority="71" w:unhideWhenUsed="0"/>
+    <w:lsdException w:name="Colorful List Accent 2" w:semiHidden="0" w:uiPriority="72" w:unhideWhenUsed="0"/>
+    <w:lsdException w:name="Colorful Grid Accent 2" w:semiHidden="0" w:uiPriority="73" w:unhideWhenUsed="0"/>
+    <w:lsdException w:name="Light Shading Accent 3" w:semiHidden="0" w:uiPriority="60" w:unhideWhenUsed="0"/>
+    <w:lsdException w:name="Light List Accent 3" w:semiHidden="0" w:uiPriority="61" w:unhideWhenUsed="0"/>
+    <w:lsdException w:name="Light Grid Accent 3" w:semiHidden="0" w:uiPriority="62" w:unhideWhenUsed="0"/>
+    <w:lsdException w:name="Medium Shading 1 Accent 3" w:semiHidden="0" w:uiPriority="63" w:unhideWhenUsed="0"/>
+    <w:lsdException w:name="Medium Shading 2 Accent 3" w:semiHidden="0" w:uiPriority="64" w:unhideWhenUsed="0"/>
+    <w:lsdException w:name="Medium List 1 Accent 3" w:semiHidden="0" w:uiPriority="65" w:unhideWhenUsed="0"/>
+    <w:lsdException w:name="Medium List 2 Accent 3" w:semiHidden="0" w:uiPriority="66" w:unhideWhenUsed="0"/>
+    <w:lsdException w:name="Medium Grid 1 Accent 3" w:semiHidden="0" w:uiPriority="67" w:unhideWhenUsed="0"/>
+    <w:lsdException w:name="Medium Grid 2 Accent 3" w:semiHidden="0" w:uiPriority="68" w:unhideWhenUsed="0"/>
+    <w:lsdException w:name="Medium Grid 3 Accent 3" w:semiHidden="0" w:uiPriority="69" w:unhideWhenUsed="0"/>
+    <w:lsdException w:name="Dark List Accent 3" w:semiHidden="0" w:uiPriority="70" w:unhideWhenUsed="0"/>
+    <w:lsdException w:name="Colorful Shading Accent 3" w:semiHidden="0" w:uiPriority="71" w:unhideWhenUsed="0"/>
+    <w:lsdException w:name="Colorful List Accent 3" w:semiHidden="0" w:uiPriority="72" w:unhideWhenUsed="0"/>
+    <w:lsdException w:name="Colorful Grid Accent 3" w:semiHidden="0" w:uiPriority="73" w:unhideWhenUsed="0"/>
+    <w:lsdException w:name="Light Shading Accent 4" w:semiHidden="0" w:uiPriority="60" w:unhideWhenUsed="0"/>
+    <w:lsdException w:name="Light List Accent 4" w:semiHidden="0" w:uiPriority="61" w:unhideWhenUsed="0"/>
+    <w:lsdException w:name="Light Grid Accent 4" w:semiHidden="0" w:uiPriority="62" w:unhideWhenUsed="0"/>
+    <w:lsdException w:name="Medium Shading 1 Accent 4" w:semiHidden="0" w:uiPriority="63" w:unhideWhenUsed="0"/>
+    <w:lsdException w:name="Medium Shading 2 Accent 4" w:semiHidden="0" w:uiPriority="64" w:unhideWhenUsed="0"/>
+    <w:lsdException w:name="Medium List 1 Accent 4" w:semiHidden="0" w:uiPriority="65" w:unhideWhenUsed="0"/>
+    <w:lsdException w:name="Medium List 2 Accent 4" w:semiHidden="0" w:uiPriority="66" w:unhideWhenUsed="0"/>
+    <w:lsdException w:name="Medium Grid 1 Accent 4" w:semiHidden="0" w:uiPriority="67" w:unhideWhenUsed="0"/>
+    <w:lsdException w:name="Medium Grid 2 Accent 4" w:semiHidden="0" w:uiPriority="68" w:unhideWhenUsed="0"/>
+    <w:lsdException w:name="Medium Grid 3 Accent 4" w:semiHidden="0" w:uiPriority="69" w:unhideWhenUsed="0"/>
+    <w:lsdException w:name="Dark List Accent 4" w:semiHidden="0" w:uiPriority="70" w:unhideWhenUsed="0"/>
+    <w:lsdException w:name="Colorful Shading Accent 4" w:semiHidden="0" w:uiPriority="71" w:unhideWhenUsed="0"/>
+    <w:lsdException w:name="Colorful List Accent 4" w:semiHidden="0" w:uiPriority="72" w:unhideWhenUsed="0"/>
+    <w:lsdException w:name="Colorful Grid Accent 4" w:semiHidden="0" w:uiPriority="73" w:unhideWhenUsed="0"/>
+    <w:lsdException w:name="Light Shading Accent 5" w:semiHidden="0" w:uiPriority="60" w:unhideWhenUsed="0"/>
+    <w:lsdException w:name="Light List Accent 5" w:semiHidden="0" w:uiPriority="61" w:unhideWhenUsed="0"/>
+    <w:lsdException w:name="Light Grid Accent 5" w:semiHidden="0" w:uiPriority="62" w:unhideWhenUsed="0"/>
+    <w:lsdException w:name="Medium Shading 1 Accent 5" w:semiHidden="0" w:uiPriority="63" w:unhideWhenUsed="0"/>
+    <w:lsdException w:name="Medium Shading 2 Accent 5" w:semiHidden="0" w:uiPriority="64" w:unhideWhenUsed="0"/>
+    <w:lsdException w:name="Medium List 1 Accent 5" w:semiHidden="0" w:uiPriority="65" w:unhideWhenUsed="0"/>
+    <w:lsdException w:name="Medium List 2 Accent 5" w:semiHidden="0" w:uiPriority="66" w:unhideWhenUsed="0"/>
+    <w:lsdException w:name="Medium Grid 1 Accent 5" w:semiHidden="0" w:uiPriority="67" w:unhideWhenUsed="0"/>
+    <w:lsdException w:name="Medium Grid 2 Accent 5" w:semiHidden="0" w:uiPriority="68" w:unhideWhenUsed="0"/>
+    <w:lsdException w:name="Medium Grid 3 Accent 5" w:semiHidden="0" w:uiPriority="69" w:unhideWhenUsed="0"/>
+    <w:lsdException w:name="Dark List Accent 5" w:semiHidden="0" w:uiPriority="70" w:unhideWhenUsed="0"/>
+    <w:lsdException w:name="Colorful Shading Accent 5" w:semiHidden="0" w:uiPriority="71" w:unhideWhenUsed="0"/>
+    <w:lsdException w:name="Colorful List Accent 5" w:semiHidden="0" w:uiPriority="72" w:unhideWhenUsed="0"/>
+    <w:lsdException w:name="Colorful Grid Accent 5" w:semiHidden="0" w:uiPriority="73" w:unhideWhenUsed="0"/>
+    <w:lsdException w:name="Light Shading Accent 6" w:semiHidden="0" w:uiPriority="60" w:unhideWhenUsed="0"/>
+    <w:lsdException w:name="Light List Accent 6" w:semiHidden="0" w:uiPriority="61" w:unhideWhenUsed="0"/>
+    <w:lsdException w:name="Light Grid Accent 6" w:semiHidden="0" w:uiPriority="62" w:unhideWhenUsed="0"/>
+    <w:lsdException w:name="Medium Shading 1 Accent 6" w:semiHidden="0" w:uiPriority="63" w:unhideWhenUsed="0"/>
+    <w:lsdException w:name="Medium Shading 2 Accent 6" w:semiHidden="0" w:uiPriority="64" w:unhideWhenUsed="0"/>
+    <w:lsdException w:name="Medium List 1 Accent 6" w:semiHidden="0" w:uiPriority="65" w:unhideWhenUsed="0"/>
+    <w:lsdException w:name="Medium List 2 Accent 6" w:semiHidden="0" w:uiPriority="66" w:unhideWhenUsed="0"/>
+    <w:lsdException w:name="Medium Grid 1 Accent 6" w:semiHidden="0" w:uiPriority="67" w:unhideWhenUsed="0"/>
+    <w:lsdException w:name="Medium Grid 2 Accent 6" w:semiHidden="0" w:uiPriority="68" w:unhideWhenUsed="0"/>
+    <w:lsdException w:name="Medium Grid 3 Accent 6" w:semiHidden="0" w:uiPriority="69" w:unhideWhenUsed="0"/>
+    <w:lsdException w:name="Dark List Accent 6" w:semiHidden="0" w:uiPriority="70" w:unhideWhenUsed="0"/>
+    <w:lsdException w:name="Colorful Shading Accent 6" w:semiHidden="0" w:uiPriority="71" w:unhideWhenUsed="0"/>
+    <w:lsdException w:name="Colorful List Accent 6" w:semiHidden="0" w:uiPriority="72" w:unhideWhenUsed="0"/>
+    <w:lsdException w:name="Colorful Grid Accent 6" w:semiHidden="0" w:uiPriority="73" w:unhideWhenUsed="0"/>
+    <w:lsdException w:name="Subtle Emphasis" w:semiHidden="0" w:uiPriority="19" w:unhideWhenUsed="0" w:qFormat="1"/>
+    <w:lsdException w:name="Intense Emphasis" w:semiHidden="0" w:uiPriority="21" w:unhideWhenUsed="0" w:qFormat="1"/>
+    <w:lsdException w:name="Subtle Reference" w:semiHidden="0" w:uiPriority="31" w:unhideWhenUsed="0" w:qFormat="1"/>
+    <w:lsdException w:name="Intense Reference" w:semiHidden="0" w:uiPriority="32" w:unhideWhenUsed="0" w:qFormat="1"/>
+    <w:lsdException w:name="Book Title" w:semiHidden="0" w:uiPriority="33" w:unhideWhenUsed="0" w:qFormat="1"/>
+    <w:lsdException w:name="Bibliography" w:uiPriority="37"/>
+    <w:lsdException w:name="TOC Heading" w:uiPriority="39" w:qFormat="1"/>
   </w:latentStyles>
-  <w:style w:type="paragraph" w:default="1" w:styleId="Normal">
+  <w:style w:type="paragraph" w:default="1" w:styleId="a">
     <w:name w:val="Normal"/>
     <w:qFormat/>
     <w:rsid w:val="00282440"/>
   </w:style>
-  <w:style w:type="paragraph" w:styleId="Heading1">
+  <w:style w:type="paragraph" w:styleId="1">
     <w:name w:val="heading 1"/>
-    <w:basedOn w:val="Normal"/>
-    <w:next w:val="Normal"/>
-    <w:link w:val="Heading1Char"/>
+    <w:basedOn w:val="a"/>
+    <w:next w:val="a"/>
+    <w:link w:val="10"/>
     <w:uiPriority w:val="9"/>
     <w:qFormat/>
     <w:rsid w:val="00D312F6"/>
@@ -7203,11 +6597,11 @@
       <w:szCs w:val="40"/>
     </w:rPr>
   </w:style>
-  <w:style w:type="paragraph" w:styleId="Heading2">
+  <w:style w:type="paragraph" w:styleId="2">
     <w:name w:val="heading 2"/>
-    <w:basedOn w:val="Normal"/>
-    <w:next w:val="Normal"/>
-    <w:link w:val="Heading2Char"/>
+    <w:basedOn w:val="a"/>
+    <w:next w:val="a"/>
+    <w:link w:val="20"/>
     <w:uiPriority w:val="9"/>
     <w:unhideWhenUsed/>
     <w:qFormat/>
@@ -7226,11 +6620,11 @@
       <w:szCs w:val="36"/>
     </w:rPr>
   </w:style>
-  <w:style w:type="paragraph" w:styleId="Heading3">
+  <w:style w:type="paragraph" w:styleId="3">
     <w:name w:val="heading 3"/>
-    <w:basedOn w:val="Normal"/>
-    <w:next w:val="Normal"/>
-    <w:link w:val="Heading3Char"/>
+    <w:basedOn w:val="a"/>
+    <w:next w:val="a"/>
+    <w:link w:val="30"/>
     <w:uiPriority w:val="9"/>
     <w:unhideWhenUsed/>
     <w:qFormat/>
@@ -7248,11 +6642,11 @@
       <w:szCs w:val="32"/>
     </w:rPr>
   </w:style>
-  <w:style w:type="paragraph" w:styleId="Heading4">
+  <w:style w:type="paragraph" w:styleId="4">
     <w:name w:val="heading 4"/>
-    <w:basedOn w:val="Normal"/>
-    <w:next w:val="Normal"/>
-    <w:link w:val="Heading4Char"/>
+    <w:basedOn w:val="a"/>
+    <w:next w:val="a"/>
+    <w:link w:val="40"/>
     <w:uiPriority w:val="9"/>
     <w:unhideWhenUsed/>
     <w:qFormat/>
@@ -7272,11 +6666,11 @@
       <w:szCs w:val="28"/>
     </w:rPr>
   </w:style>
-  <w:style w:type="paragraph" w:styleId="Heading5">
+  <w:style w:type="paragraph" w:styleId="5">
     <w:name w:val="heading 5"/>
-    <w:basedOn w:val="Normal"/>
-    <w:next w:val="Normal"/>
-    <w:link w:val="Heading5Char"/>
+    <w:basedOn w:val="a"/>
+    <w:next w:val="a"/>
+    <w:link w:val="50"/>
     <w:uiPriority w:val="9"/>
     <w:semiHidden/>
     <w:unhideWhenUsed/>
@@ -7295,11 +6689,11 @@
       <w:szCs w:val="24"/>
     </w:rPr>
   </w:style>
-  <w:style w:type="paragraph" w:styleId="Heading6">
+  <w:style w:type="paragraph" w:styleId="6">
     <w:name w:val="heading 6"/>
-    <w:basedOn w:val="Normal"/>
-    <w:next w:val="Normal"/>
-    <w:link w:val="Heading6Char"/>
+    <w:basedOn w:val="a"/>
+    <w:next w:val="a"/>
+    <w:link w:val="60"/>
     <w:uiPriority w:val="9"/>
     <w:semiHidden/>
     <w:unhideWhenUsed/>
@@ -7320,11 +6714,11 @@
       <w:szCs w:val="24"/>
     </w:rPr>
   </w:style>
-  <w:style w:type="paragraph" w:styleId="Heading7">
+  <w:style w:type="paragraph" w:styleId="7">
     <w:name w:val="heading 7"/>
-    <w:basedOn w:val="Normal"/>
-    <w:next w:val="Normal"/>
-    <w:link w:val="Heading7Char"/>
+    <w:basedOn w:val="a"/>
+    <w:next w:val="a"/>
+    <w:link w:val="70"/>
     <w:uiPriority w:val="9"/>
     <w:semiHidden/>
     <w:unhideWhenUsed/>
@@ -7345,11 +6739,11 @@
       <w:szCs w:val="22"/>
     </w:rPr>
   </w:style>
-  <w:style w:type="paragraph" w:styleId="Heading8">
+  <w:style w:type="paragraph" w:styleId="8">
     <w:name w:val="heading 8"/>
-    <w:basedOn w:val="Normal"/>
-    <w:next w:val="Normal"/>
-    <w:link w:val="Heading8Char"/>
+    <w:basedOn w:val="a"/>
+    <w:next w:val="a"/>
+    <w:link w:val="80"/>
     <w:uiPriority w:val="9"/>
     <w:semiHidden/>
     <w:unhideWhenUsed/>
@@ -7368,11 +6762,11 @@
       <w:szCs w:val="22"/>
     </w:rPr>
   </w:style>
-  <w:style w:type="paragraph" w:styleId="Heading9">
+  <w:style w:type="paragraph" w:styleId="9">
     <w:name w:val="heading 9"/>
-    <w:basedOn w:val="Normal"/>
-    <w:next w:val="Normal"/>
-    <w:link w:val="Heading9Char"/>
+    <w:basedOn w:val="a"/>
+    <w:next w:val="a"/>
+    <w:link w:val="90"/>
     <w:uiPriority w:val="9"/>
     <w:semiHidden/>
     <w:unhideWhenUsed/>
@@ -7393,17 +6787,18 @@
       <w:szCs w:val="22"/>
     </w:rPr>
   </w:style>
-  <w:style w:type="character" w:default="1" w:styleId="DefaultParagraphFont">
+  <w:style w:type="character" w:default="1" w:styleId="a0">
     <w:name w:val="Default Paragraph Font"/>
     <w:uiPriority w:val="1"/>
     <w:semiHidden/>
     <w:unhideWhenUsed/>
   </w:style>
-  <w:style w:type="table" w:default="1" w:styleId="TableNormal">
+  <w:style w:type="table" w:default="1" w:styleId="a1">
     <w:name w:val="Normal Table"/>
     <w:uiPriority w:val="99"/>
     <w:semiHidden/>
     <w:unhideWhenUsed/>
+    <w:qFormat/>
     <w:tblPr>
       <w:tblInd w:w="0" w:type="dxa"/>
       <w:tblCellMar>
@@ -7414,30 +6809,30 @@
       </w:tblCellMar>
     </w:tblPr>
   </w:style>
-  <w:style w:type="numbering" w:default="1" w:styleId="NoList">
+  <w:style w:type="numbering" w:default="1" w:styleId="a2">
     <w:name w:val="No List"/>
     <w:uiPriority w:val="99"/>
     <w:semiHidden/>
     <w:unhideWhenUsed/>
   </w:style>
-  <w:style w:type="paragraph" w:styleId="NoSpacing">
+  <w:style w:type="paragraph" w:styleId="a3">
     <w:name w:val="No Spacing"/>
-    <w:link w:val="NoSpacingChar"/>
+    <w:link w:val="a4"/>
     <w:uiPriority w:val="1"/>
     <w:qFormat/>
     <w:rsid w:val="00282440"/>
   </w:style>
-  <w:style w:type="character" w:customStyle="1" w:styleId="NoSpacingChar">
-    <w:name w:val="No Spacing Char"/>
-    <w:basedOn w:val="DefaultParagraphFont"/>
-    <w:link w:val="NoSpacing"/>
+  <w:style w:type="character" w:customStyle="1" w:styleId="a4">
+    <w:name w:val="Без разредка Знак"/>
+    <w:basedOn w:val="a0"/>
+    <w:link w:val="a3"/>
     <w:uiPriority w:val="1"/>
     <w:rsid w:val="00076268"/>
   </w:style>
-  <w:style w:type="character" w:customStyle="1" w:styleId="Heading1Char">
-    <w:name w:val="Heading 1 Char"/>
-    <w:basedOn w:val="DefaultParagraphFont"/>
-    <w:link w:val="Heading1"/>
+  <w:style w:type="character" w:customStyle="1" w:styleId="10">
+    <w:name w:val="Заглавие 1 Знак"/>
+    <w:basedOn w:val="a0"/>
+    <w:link w:val="1"/>
     <w:uiPriority w:val="9"/>
     <w:rsid w:val="00D312F6"/>
     <w:rPr>
@@ -7447,10 +6842,10 @@
       <w:szCs w:val="40"/>
     </w:rPr>
   </w:style>
-  <w:style w:type="paragraph" w:styleId="TOCHeading">
+  <w:style w:type="paragraph" w:styleId="a5">
     <w:name w:val="TOC Heading"/>
-    <w:basedOn w:val="Heading1"/>
-    <w:next w:val="Normal"/>
+    <w:basedOn w:val="1"/>
+    <w:next w:val="a"/>
     <w:uiPriority w:val="39"/>
     <w:unhideWhenUsed/>
     <w:qFormat/>
@@ -7459,10 +6854,10 @@
       <w:outlineLvl w:val="9"/>
     </w:pPr>
   </w:style>
-  <w:style w:type="paragraph" w:styleId="TOC1">
+  <w:style w:type="paragraph" w:styleId="11">
     <w:name w:val="toc 1"/>
-    <w:basedOn w:val="Normal"/>
-    <w:next w:val="Normal"/>
+    <w:basedOn w:val="a"/>
+    <w:next w:val="a"/>
     <w:autoRedefine/>
     <w:uiPriority w:val="39"/>
     <w:unhideWhenUsed/>
@@ -7471,9 +6866,9 @@
       <w:spacing w:after="100"/>
     </w:pPr>
   </w:style>
-  <w:style w:type="character" w:styleId="Hyperlink">
+  <w:style w:type="character" w:styleId="a6">
     <w:name w:val="Hyperlink"/>
-    <w:basedOn w:val="DefaultParagraphFont"/>
+    <w:basedOn w:val="a0"/>
     <w:uiPriority w:val="99"/>
     <w:unhideWhenUsed/>
     <w:rsid w:val="00076268"/>
@@ -7482,10 +6877,10 @@
       <w:u w:val="single"/>
     </w:rPr>
   </w:style>
-  <w:style w:type="paragraph" w:styleId="Header">
+  <w:style w:type="paragraph" w:styleId="a7">
     <w:name w:val="header"/>
-    <w:basedOn w:val="Normal"/>
-    <w:link w:val="HeaderChar"/>
+    <w:basedOn w:val="a"/>
+    <w:link w:val="a8"/>
     <w:uiPriority w:val="99"/>
     <w:unhideWhenUsed/>
     <w:rsid w:val="00076268"/>
@@ -7496,10 +6891,10 @@
       </w:tabs>
     </w:pPr>
   </w:style>
-  <w:style w:type="character" w:customStyle="1" w:styleId="HeaderChar">
-    <w:name w:val="Header Char"/>
-    <w:basedOn w:val="DefaultParagraphFont"/>
-    <w:link w:val="Header"/>
+  <w:style w:type="character" w:customStyle="1" w:styleId="a8">
+    <w:name w:val="Горен колонтитул Знак"/>
+    <w:basedOn w:val="a0"/>
+    <w:link w:val="a7"/>
     <w:uiPriority w:val="99"/>
     <w:rsid w:val="00076268"/>
     <w:rPr>
@@ -7509,10 +6904,10 @@
       <w:lang w:val="nl-NL"/>
     </w:rPr>
   </w:style>
-  <w:style w:type="paragraph" w:styleId="Footer">
+  <w:style w:type="paragraph" w:styleId="a9">
     <w:name w:val="footer"/>
-    <w:basedOn w:val="Normal"/>
-    <w:link w:val="FooterChar"/>
+    <w:basedOn w:val="a"/>
+    <w:link w:val="aa"/>
     <w:uiPriority w:val="99"/>
     <w:unhideWhenUsed/>
     <w:rsid w:val="00076268"/>
@@ -7523,10 +6918,10 @@
       </w:tabs>
     </w:pPr>
   </w:style>
-  <w:style w:type="character" w:customStyle="1" w:styleId="FooterChar">
-    <w:name w:val="Footer Char"/>
-    <w:basedOn w:val="DefaultParagraphFont"/>
-    <w:link w:val="Footer"/>
+  <w:style w:type="character" w:customStyle="1" w:styleId="aa">
+    <w:name w:val="Долен колонтитул Знак"/>
+    <w:basedOn w:val="a0"/>
+    <w:link w:val="a9"/>
     <w:uiPriority w:val="99"/>
     <w:rsid w:val="00076268"/>
     <w:rPr>
@@ -7536,9 +6931,9 @@
       <w:lang w:val="nl-NL"/>
     </w:rPr>
   </w:style>
-  <w:style w:type="paragraph" w:styleId="ListParagraph">
+  <w:style w:type="paragraph" w:styleId="ab">
     <w:name w:val="List Paragraph"/>
-    <w:basedOn w:val="Normal"/>
+    <w:basedOn w:val="a"/>
     <w:uiPriority w:val="34"/>
     <w:qFormat/>
     <w:rsid w:val="000938CE"/>
@@ -7547,10 +6942,10 @@
       <w:contextualSpacing/>
     </w:pPr>
   </w:style>
-  <w:style w:type="character" w:customStyle="1" w:styleId="Heading2Char">
-    <w:name w:val="Heading 2 Char"/>
-    <w:basedOn w:val="DefaultParagraphFont"/>
-    <w:link w:val="Heading2"/>
+  <w:style w:type="character" w:customStyle="1" w:styleId="20">
+    <w:name w:val="Заглавие 2 Знак"/>
+    <w:basedOn w:val="a0"/>
+    <w:link w:val="2"/>
     <w:uiPriority w:val="9"/>
     <w:rsid w:val="00D312F6"/>
     <w:rPr>
@@ -7561,10 +6956,10 @@
       <w:szCs w:val="36"/>
     </w:rPr>
   </w:style>
-  <w:style w:type="character" w:customStyle="1" w:styleId="Heading3Char">
-    <w:name w:val="Heading 3 Char"/>
-    <w:basedOn w:val="DefaultParagraphFont"/>
-    <w:link w:val="Heading3"/>
+  <w:style w:type="character" w:customStyle="1" w:styleId="30">
+    <w:name w:val="Заглавие 3 Знак"/>
+    <w:basedOn w:val="a0"/>
+    <w:link w:val="3"/>
     <w:uiPriority w:val="9"/>
     <w:rsid w:val="00282440"/>
     <w:rPr>
@@ -7574,10 +6969,10 @@
       <w:szCs w:val="32"/>
     </w:rPr>
   </w:style>
-  <w:style w:type="character" w:customStyle="1" w:styleId="Heading4Char">
-    <w:name w:val="Heading 4 Char"/>
-    <w:basedOn w:val="DefaultParagraphFont"/>
-    <w:link w:val="Heading4"/>
+  <w:style w:type="character" w:customStyle="1" w:styleId="40">
+    <w:name w:val="Заглавие 4 Знак"/>
+    <w:basedOn w:val="a0"/>
+    <w:link w:val="4"/>
     <w:uiPriority w:val="9"/>
     <w:rsid w:val="00282440"/>
     <w:rPr>
@@ -7589,10 +6984,10 @@
       <w:szCs w:val="28"/>
     </w:rPr>
   </w:style>
-  <w:style w:type="character" w:customStyle="1" w:styleId="Heading5Char">
-    <w:name w:val="Heading 5 Char"/>
-    <w:basedOn w:val="DefaultParagraphFont"/>
-    <w:link w:val="Heading5"/>
+  <w:style w:type="character" w:customStyle="1" w:styleId="50">
+    <w:name w:val="Заглавие 5 Знак"/>
+    <w:basedOn w:val="a0"/>
+    <w:link w:val="5"/>
     <w:uiPriority w:val="9"/>
     <w:semiHidden/>
     <w:rsid w:val="00282440"/>
@@ -7603,10 +6998,10 @@
       <w:szCs w:val="24"/>
     </w:rPr>
   </w:style>
-  <w:style w:type="character" w:customStyle="1" w:styleId="Heading6Char">
-    <w:name w:val="Heading 6 Char"/>
-    <w:basedOn w:val="DefaultParagraphFont"/>
-    <w:link w:val="Heading6"/>
+  <w:style w:type="character" w:customStyle="1" w:styleId="60">
+    <w:name w:val="Заглавие 6 Знак"/>
+    <w:basedOn w:val="a0"/>
+    <w:link w:val="6"/>
     <w:uiPriority w:val="9"/>
     <w:semiHidden/>
     <w:rsid w:val="00282440"/>
@@ -7619,10 +7014,10 @@
       <w:szCs w:val="24"/>
     </w:rPr>
   </w:style>
-  <w:style w:type="character" w:customStyle="1" w:styleId="Heading7Char">
-    <w:name w:val="Heading 7 Char"/>
-    <w:basedOn w:val="DefaultParagraphFont"/>
-    <w:link w:val="Heading7"/>
+  <w:style w:type="character" w:customStyle="1" w:styleId="70">
+    <w:name w:val="Заглавие 7 Знак"/>
+    <w:basedOn w:val="a0"/>
+    <w:link w:val="7"/>
     <w:uiPriority w:val="9"/>
     <w:semiHidden/>
     <w:rsid w:val="00282440"/>
@@ -7635,10 +7030,10 @@
       <w:szCs w:val="22"/>
     </w:rPr>
   </w:style>
-  <w:style w:type="character" w:customStyle="1" w:styleId="Heading8Char">
-    <w:name w:val="Heading 8 Char"/>
-    <w:basedOn w:val="DefaultParagraphFont"/>
-    <w:link w:val="Heading8"/>
+  <w:style w:type="character" w:customStyle="1" w:styleId="80">
+    <w:name w:val="Заглавие 8 Знак"/>
+    <w:basedOn w:val="a0"/>
+    <w:link w:val="8"/>
     <w:uiPriority w:val="9"/>
     <w:semiHidden/>
     <w:rsid w:val="00282440"/>
@@ -7649,10 +7044,10 @@
       <w:szCs w:val="22"/>
     </w:rPr>
   </w:style>
-  <w:style w:type="character" w:customStyle="1" w:styleId="Heading9Char">
-    <w:name w:val="Heading 9 Char"/>
-    <w:basedOn w:val="DefaultParagraphFont"/>
-    <w:link w:val="Heading9"/>
+  <w:style w:type="character" w:customStyle="1" w:styleId="90">
+    <w:name w:val="Заглавие 9 Знак"/>
+    <w:basedOn w:val="a0"/>
+    <w:link w:val="9"/>
     <w:uiPriority w:val="9"/>
     <w:semiHidden/>
     <w:rsid w:val="00282440"/>
@@ -7665,10 +7060,10 @@
       <w:szCs w:val="22"/>
     </w:rPr>
   </w:style>
-  <w:style w:type="paragraph" w:styleId="Caption">
+  <w:style w:type="paragraph" w:styleId="ac">
     <w:name w:val="caption"/>
-    <w:basedOn w:val="Normal"/>
-    <w:next w:val="Normal"/>
+    <w:basedOn w:val="a"/>
+    <w:next w:val="a"/>
     <w:uiPriority w:val="35"/>
     <w:semiHidden/>
     <w:unhideWhenUsed/>
@@ -7682,11 +7077,11 @@
       <w:szCs w:val="16"/>
     </w:rPr>
   </w:style>
-  <w:style w:type="paragraph" w:styleId="Title">
+  <w:style w:type="paragraph" w:styleId="ad">
     <w:name w:val="Title"/>
-    <w:basedOn w:val="Normal"/>
-    <w:next w:val="Normal"/>
-    <w:link w:val="TitleChar"/>
+    <w:basedOn w:val="a"/>
+    <w:next w:val="a"/>
+    <w:link w:val="ae"/>
     <w:uiPriority w:val="10"/>
     <w:qFormat/>
     <w:rsid w:val="00282440"/>
@@ -7700,10 +7095,10 @@
       <w:szCs w:val="96"/>
     </w:rPr>
   </w:style>
-  <w:style w:type="character" w:customStyle="1" w:styleId="TitleChar">
-    <w:name w:val="Title Char"/>
-    <w:basedOn w:val="DefaultParagraphFont"/>
-    <w:link w:val="Title"/>
+  <w:style w:type="character" w:customStyle="1" w:styleId="ae">
+    <w:name w:val="Заглавие Знак"/>
+    <w:basedOn w:val="a0"/>
+    <w:link w:val="ad"/>
     <w:uiPriority w:val="10"/>
     <w:rsid w:val="00282440"/>
     <w:rPr>
@@ -7713,11 +7108,11 @@
       <w:szCs w:val="96"/>
     </w:rPr>
   </w:style>
-  <w:style w:type="paragraph" w:styleId="Subtitle">
+  <w:style w:type="paragraph" w:styleId="af">
     <w:name w:val="Subtitle"/>
-    <w:basedOn w:val="Normal"/>
-    <w:next w:val="Normal"/>
-    <w:link w:val="SubtitleChar"/>
+    <w:basedOn w:val="a"/>
+    <w:next w:val="a"/>
+    <w:link w:val="af0"/>
     <w:uiPriority w:val="11"/>
     <w:qFormat/>
     <w:rsid w:val="00282440"/>
@@ -7735,10 +7130,10 @@
       <w:szCs w:val="28"/>
     </w:rPr>
   </w:style>
-  <w:style w:type="character" w:customStyle="1" w:styleId="SubtitleChar">
-    <w:name w:val="Subtitle Char"/>
-    <w:basedOn w:val="DefaultParagraphFont"/>
-    <w:link w:val="Subtitle"/>
+  <w:style w:type="character" w:customStyle="1" w:styleId="af0">
+    <w:name w:val="Подзаглавие Знак"/>
+    <w:basedOn w:val="a0"/>
+    <w:link w:val="af"/>
     <w:uiPriority w:val="11"/>
     <w:rsid w:val="00282440"/>
     <w:rPr>
@@ -7749,9 +7144,9 @@
       <w:szCs w:val="28"/>
     </w:rPr>
   </w:style>
-  <w:style w:type="character" w:styleId="Strong">
+  <w:style w:type="character" w:styleId="af1">
     <w:name w:val="Strong"/>
-    <w:basedOn w:val="DefaultParagraphFont"/>
+    <w:basedOn w:val="a0"/>
     <w:uiPriority w:val="22"/>
     <w:qFormat/>
     <w:rsid w:val="00282440"/>
@@ -7760,9 +7155,9 @@
       <w:bCs/>
     </w:rPr>
   </w:style>
-  <w:style w:type="character" w:styleId="Emphasis">
+  <w:style w:type="character" w:styleId="af2">
     <w:name w:val="Emphasis"/>
-    <w:basedOn w:val="DefaultParagraphFont"/>
+    <w:basedOn w:val="a0"/>
     <w:uiPriority w:val="20"/>
     <w:qFormat/>
     <w:rsid w:val="00282440"/>
@@ -7772,11 +7167,11 @@
       <w:color w:val="000000" w:themeColor="text1"/>
     </w:rPr>
   </w:style>
-  <w:style w:type="paragraph" w:styleId="Quote">
+  <w:style w:type="paragraph" w:styleId="af3">
     <w:name w:val="Quote"/>
-    <w:basedOn w:val="Normal"/>
-    <w:next w:val="Normal"/>
-    <w:link w:val="QuoteChar"/>
+    <w:basedOn w:val="a"/>
+    <w:next w:val="a"/>
+    <w:link w:val="af4"/>
     <w:uiPriority w:val="29"/>
     <w:qFormat/>
     <w:rsid w:val="00282440"/>
@@ -7792,10 +7187,10 @@
       <w:szCs w:val="24"/>
     </w:rPr>
   </w:style>
-  <w:style w:type="character" w:customStyle="1" w:styleId="QuoteChar">
-    <w:name w:val="Quote Char"/>
-    <w:basedOn w:val="DefaultParagraphFont"/>
-    <w:link w:val="Quote"/>
+  <w:style w:type="character" w:customStyle="1" w:styleId="af4">
+    <w:name w:val="Цитат Знак"/>
+    <w:basedOn w:val="a0"/>
+    <w:link w:val="af3"/>
     <w:uiPriority w:val="29"/>
     <w:rsid w:val="00282440"/>
     <w:rPr>
@@ -7805,11 +7200,11 @@
       <w:szCs w:val="24"/>
     </w:rPr>
   </w:style>
-  <w:style w:type="paragraph" w:styleId="IntenseQuote">
+  <w:style w:type="paragraph" w:styleId="af5">
     <w:name w:val="Intense Quote"/>
-    <w:basedOn w:val="Normal"/>
-    <w:next w:val="Normal"/>
-    <w:link w:val="IntenseQuoteChar"/>
+    <w:basedOn w:val="a"/>
+    <w:next w:val="a"/>
+    <w:link w:val="af6"/>
     <w:uiPriority w:val="30"/>
     <w:qFormat/>
     <w:rsid w:val="00282440"/>
@@ -7827,10 +7222,10 @@
       <w:szCs w:val="24"/>
     </w:rPr>
   </w:style>
-  <w:style w:type="character" w:customStyle="1" w:styleId="IntenseQuoteChar">
-    <w:name w:val="Intense Quote Char"/>
-    <w:basedOn w:val="DefaultParagraphFont"/>
-    <w:link w:val="IntenseQuote"/>
+  <w:style w:type="character" w:customStyle="1" w:styleId="af6">
+    <w:name w:val="Интензивно цитиране Знак"/>
+    <w:basedOn w:val="a0"/>
+    <w:link w:val="af5"/>
     <w:uiPriority w:val="30"/>
     <w:rsid w:val="00282440"/>
     <w:rPr>
@@ -7839,9 +7234,9 @@
       <w:szCs w:val="24"/>
     </w:rPr>
   </w:style>
-  <w:style w:type="character" w:styleId="SubtleEmphasis">
+  <w:style w:type="character" w:styleId="af7">
     <w:name w:val="Subtle Emphasis"/>
-    <w:basedOn w:val="DefaultParagraphFont"/>
+    <w:basedOn w:val="a0"/>
     <w:uiPriority w:val="19"/>
     <w:qFormat/>
     <w:rsid w:val="00282440"/>
@@ -7851,9 +7246,9 @@
       <w:color w:val="595959" w:themeColor="text1" w:themeTint="A6"/>
     </w:rPr>
   </w:style>
-  <w:style w:type="character" w:styleId="IntenseEmphasis">
+  <w:style w:type="character" w:styleId="af8">
     <w:name w:val="Intense Emphasis"/>
-    <w:basedOn w:val="DefaultParagraphFont"/>
+    <w:basedOn w:val="a0"/>
     <w:uiPriority w:val="21"/>
     <w:qFormat/>
     <w:rsid w:val="00282440"/>
@@ -7869,9 +7264,9 @@
       <w:color w:val="ED7D31" w:themeColor="accent2"/>
     </w:rPr>
   </w:style>
-  <w:style w:type="character" w:styleId="SubtleReference">
+  <w:style w:type="character" w:styleId="af9">
     <w:name w:val="Subtle Reference"/>
-    <w:basedOn w:val="DefaultParagraphFont"/>
+    <w:basedOn w:val="a0"/>
     <w:uiPriority w:val="31"/>
     <w:qFormat/>
     <w:rsid w:val="00282440"/>
@@ -7883,9 +7278,9 @@
       <w:u w:val="single" w:color="7F7F7F" w:themeColor="text1" w:themeTint="80"/>
     </w:rPr>
   </w:style>
-  <w:style w:type="character" w:styleId="IntenseReference">
+  <w:style w:type="character" w:styleId="afa">
     <w:name w:val="Intense Reference"/>
-    <w:basedOn w:val="DefaultParagraphFont"/>
+    <w:basedOn w:val="a0"/>
     <w:uiPriority w:val="32"/>
     <w:qFormat/>
     <w:rsid w:val="00282440"/>
@@ -7899,9 +7294,9 @@
       <w:u w:val="single"/>
     </w:rPr>
   </w:style>
-  <w:style w:type="character" w:styleId="BookTitle">
+  <w:style w:type="character" w:styleId="afb">
     <w:name w:val="Book Title"/>
-    <w:basedOn w:val="DefaultParagraphFont"/>
+    <w:basedOn w:val="a0"/>
     <w:uiPriority w:val="33"/>
     <w:qFormat/>
     <w:rsid w:val="00282440"/>
@@ -7913,10 +7308,10 @@
       <w:spacing w:val="0"/>
     </w:rPr>
   </w:style>
-  <w:style w:type="paragraph" w:styleId="TOC2">
+  <w:style w:type="paragraph" w:styleId="21">
     <w:name w:val="toc 2"/>
-    <w:basedOn w:val="Normal"/>
-    <w:next w:val="Normal"/>
+    <w:basedOn w:val="a"/>
+    <w:next w:val="a"/>
     <w:autoRedefine/>
     <w:uiPriority w:val="39"/>
     <w:unhideWhenUsed/>
@@ -7931,10 +7326,10 @@
       <w:szCs w:val="22"/>
     </w:rPr>
   </w:style>
-  <w:style w:type="paragraph" w:styleId="TOC3">
+  <w:style w:type="paragraph" w:styleId="31">
     <w:name w:val="toc 3"/>
-    <w:basedOn w:val="Normal"/>
-    <w:next w:val="Normal"/>
+    <w:basedOn w:val="a"/>
+    <w:next w:val="a"/>
     <w:autoRedefine/>
     <w:uiPriority w:val="39"/>
     <w:unhideWhenUsed/>
@@ -7949,9 +7344,9 @@
       <w:szCs w:val="22"/>
     </w:rPr>
   </w:style>
-  <w:style w:type="character" w:styleId="CommentReference">
+  <w:style w:type="character" w:styleId="afc">
     <w:name w:val="annotation reference"/>
-    <w:basedOn w:val="DefaultParagraphFont"/>
+    <w:basedOn w:val="a0"/>
     <w:uiPriority w:val="99"/>
     <w:semiHidden/>
     <w:unhideWhenUsed/>
@@ -7961,10 +7356,10 @@
       <w:szCs w:val="16"/>
     </w:rPr>
   </w:style>
-  <w:style w:type="paragraph" w:styleId="CommentText">
+  <w:style w:type="paragraph" w:styleId="afd">
     <w:name w:val="annotation text"/>
-    <w:basedOn w:val="Normal"/>
-    <w:link w:val="CommentTextChar"/>
+    <w:basedOn w:val="a"/>
+    <w:link w:val="afe"/>
     <w:uiPriority w:val="99"/>
     <w:semiHidden/>
     <w:unhideWhenUsed/>
@@ -7974,10 +7369,10 @@
       <w:szCs w:val="20"/>
     </w:rPr>
   </w:style>
-  <w:style w:type="character" w:customStyle="1" w:styleId="CommentTextChar">
-    <w:name w:val="Comment Text Char"/>
-    <w:basedOn w:val="DefaultParagraphFont"/>
-    <w:link w:val="CommentText"/>
+  <w:style w:type="character" w:customStyle="1" w:styleId="afe">
+    <w:name w:val="Текст на коментар Знак"/>
+    <w:basedOn w:val="a0"/>
+    <w:link w:val="afd"/>
     <w:uiPriority w:val="99"/>
     <w:semiHidden/>
     <w:rsid w:val="00B151BD"/>
@@ -7986,11 +7381,11 @@
       <w:szCs w:val="20"/>
     </w:rPr>
   </w:style>
-  <w:style w:type="paragraph" w:styleId="CommentSubject">
+  <w:style w:type="paragraph" w:styleId="aff">
     <w:name w:val="annotation subject"/>
-    <w:basedOn w:val="CommentText"/>
-    <w:next w:val="CommentText"/>
-    <w:link w:val="CommentSubjectChar"/>
+    <w:basedOn w:val="afd"/>
+    <w:next w:val="afd"/>
+    <w:link w:val="aff0"/>
     <w:uiPriority w:val="99"/>
     <w:semiHidden/>
     <w:unhideWhenUsed/>
@@ -8000,10 +7395,10 @@
       <w:bCs/>
     </w:rPr>
   </w:style>
-  <w:style w:type="character" w:customStyle="1" w:styleId="CommentSubjectChar">
-    <w:name w:val="Comment Subject Char"/>
-    <w:basedOn w:val="CommentTextChar"/>
-    <w:link w:val="CommentSubject"/>
+  <w:style w:type="character" w:customStyle="1" w:styleId="aff0">
+    <w:name w:val="Предмет на коментар Знак"/>
+    <w:basedOn w:val="afe"/>
+    <w:link w:val="aff"/>
     <w:uiPriority w:val="99"/>
     <w:semiHidden/>
     <w:rsid w:val="00B151BD"/>
@@ -8014,10 +7409,10 @@
       <w:szCs w:val="20"/>
     </w:rPr>
   </w:style>
-  <w:style w:type="paragraph" w:styleId="BalloonText">
+  <w:style w:type="paragraph" w:styleId="aff1">
     <w:name w:val="Balloon Text"/>
-    <w:basedOn w:val="Normal"/>
-    <w:link w:val="BalloonTextChar"/>
+    <w:basedOn w:val="a"/>
+    <w:link w:val="aff2"/>
     <w:uiPriority w:val="99"/>
     <w:semiHidden/>
     <w:unhideWhenUsed/>
@@ -8028,10 +7423,10 @@
       <w:szCs w:val="18"/>
     </w:rPr>
   </w:style>
-  <w:style w:type="character" w:customStyle="1" w:styleId="BalloonTextChar">
-    <w:name w:val="Balloon Text Char"/>
-    <w:basedOn w:val="DefaultParagraphFont"/>
-    <w:link w:val="BalloonText"/>
+  <w:style w:type="character" w:customStyle="1" w:styleId="aff2">
+    <w:name w:val="Изнесен текст Знак"/>
+    <w:basedOn w:val="a0"/>
+    <w:link w:val="aff1"/>
     <w:uiPriority w:val="99"/>
     <w:semiHidden/>
     <w:rsid w:val="00B151BD"/>
@@ -8041,9 +7436,9 @@
       <w:szCs w:val="18"/>
     </w:rPr>
   </w:style>
-  <w:style w:type="paragraph" w:styleId="NormalWeb">
+  <w:style w:type="paragraph" w:styleId="aff3">
     <w:name w:val="Normal (Web)"/>
-    <w:basedOn w:val="Normal"/>
+    <w:basedOn w:val="a"/>
     <w:uiPriority w:val="99"/>
     <w:unhideWhenUsed/>
     <w:rsid w:val="00756662"/>
@@ -8058,14 +7453,14 @@
   </w:style>
   <w:style w:type="character" w:customStyle="1" w:styleId="apple-converted-space">
     <w:name w:val="apple-converted-space"/>
-    <w:basedOn w:val="DefaultParagraphFont"/>
+    <w:basedOn w:val="a0"/>
     <w:rsid w:val="00756662"/>
   </w:style>
 </w:styles>
 </file>
 
 <file path=word/glossary/document.xml><?xml version="1.0" encoding="utf-8"?>
-<w:glossaryDocument xmlns:wpc="http://schemas.microsoft.com/office/word/2010/wordprocessingCanvas" xmlns:mc="http://schemas.openxmlformats.org/markup-compatibility/2006" xmlns:o="urn:schemas-microsoft-com:office:office" xmlns:r="http://schemas.openxmlformats.org/officeDocument/2006/relationships" xmlns:m="http://schemas.openxmlformats.org/officeDocument/2006/math" xmlns:v="urn:schemas-microsoft-com:vml" xmlns:wp14="http://schemas.microsoft.com/office/word/2010/wordprocessingDrawing" xmlns:wp="http://schemas.openxmlformats.org/drawingml/2006/wordprocessingDrawing" xmlns:w10="urn:schemas-microsoft-com:office:word" xmlns:w="http://schemas.openxmlformats.org/wordprocessingml/2006/main" xmlns:w14="http://schemas.microsoft.com/office/word/2010/wordml" xmlns:w15="http://schemas.microsoft.com/office/word/2012/wordml" xmlns:wpg="http://schemas.microsoft.com/office/word/2010/wordprocessingGroup" xmlns:wpi="http://schemas.microsoft.com/office/word/2010/wordprocessingInk" xmlns:wne="http://schemas.microsoft.com/office/word/2006/wordml" xmlns:wps="http://schemas.microsoft.com/office/word/2010/wordprocessingShape" mc:Ignorable="w14 w15 wp14">
+<w:glossaryDocument xmlns:ve="http://schemas.openxmlformats.org/markup-compatibility/2006" xmlns:o="urn:schemas-microsoft-com:office:office" xmlns:r="http://schemas.openxmlformats.org/officeDocument/2006/relationships" xmlns:m="http://schemas.openxmlformats.org/officeDocument/2006/math" xmlns:v="urn:schemas-microsoft-com:vml" xmlns:wp="http://schemas.openxmlformats.org/drawingml/2006/wordprocessingDrawing" xmlns:w10="urn:schemas-microsoft-com:office:word" xmlns:w="http://schemas.openxmlformats.org/wordprocessingml/2006/main" xmlns:wne="http://schemas.microsoft.com/office/word/2006/wordml">
   <w:docParts>
     <w:docPart>
       <w:docPartPr>
@@ -8091,7 +7486,7 @@
             <w:rPr>
               <w:rFonts w:asciiTheme="majorHAnsi" w:eastAsiaTheme="majorEastAsia" w:hAnsiTheme="majorHAnsi" w:cstheme="majorBidi"/>
               <w:caps/>
-              <w:color w:val="5B9BD5" w:themeColor="accent1"/>
+              <w:color w:val="4F81BD" w:themeColor="accent1"/>
               <w:sz w:val="80"/>
               <w:szCs w:val="80"/>
             </w:rPr>
@@ -8105,7 +7500,7 @@
 </file>
 
 <file path=word/glossary/fontTable.xml><?xml version="1.0" encoding="utf-8"?>
-<w:fonts xmlns:mc="http://schemas.openxmlformats.org/markup-compatibility/2006" xmlns:r="http://schemas.openxmlformats.org/officeDocument/2006/relationships" xmlns:w="http://schemas.openxmlformats.org/wordprocessingml/2006/main" xmlns:w14="http://schemas.microsoft.com/office/word/2010/wordml" xmlns:w15="http://schemas.microsoft.com/office/word/2012/wordml" mc:Ignorable="w14 w15">
+<w:fonts xmlns:r="http://schemas.openxmlformats.org/officeDocument/2006/relationships" xmlns:w="http://schemas.openxmlformats.org/wordprocessingml/2006/main">
   <w:font w:name="Symbol">
     <w:panose1 w:val="05050102010706020507"/>
     <w:charset w:val="02"/>
@@ -8115,14 +7510,14 @@
   </w:font>
   <w:font w:name="Times New Roman">
     <w:panose1 w:val="02020603050405020304"/>
-    <w:charset w:val="00"/>
+    <w:charset w:val="CC"/>
     <w:family w:val="roman"/>
     <w:pitch w:val="variable"/>
-    <w:sig w:usb0="E0002EFF" w:usb1="C0007843" w:usb2="00000009" w:usb3="00000000" w:csb0="000001FF" w:csb1="00000000"/>
+    <w:sig w:usb0="E0002AFF" w:usb1="C0007841" w:usb2="00000009" w:usb3="00000000" w:csb0="000001FF" w:csb1="00000000"/>
   </w:font>
   <w:font w:name="Courier New">
     <w:panose1 w:val="02070309020205020404"/>
-    <w:charset w:val="00"/>
+    <w:charset w:val="CC"/>
     <w:family w:val="modern"/>
     <w:pitch w:val="fixed"/>
     <w:sig w:usb0="E0002AFF" w:usb1="C0007843" w:usb2="00000009" w:usb3="00000000" w:csb0="000001FF" w:csb1="00000000"/>
@@ -8136,35 +7531,33 @@
   </w:font>
   <w:font w:name="Calibri">
     <w:panose1 w:val="020F0502020204030204"/>
+    <w:charset w:val="CC"/>
+    <w:family w:val="swiss"/>
+    <w:pitch w:val="variable"/>
+    <w:sig w:usb0="E10002FF" w:usb1="4000ACFF" w:usb2="00000009" w:usb3="00000000" w:csb0="0000019F" w:csb1="00000000"/>
+  </w:font>
+  <w:font w:name="Calibri Light">
+    <w:altName w:val="Calibri"/>
     <w:charset w:val="00"/>
     <w:family w:val="swiss"/>
     <w:pitch w:val="variable"/>
-    <w:sig w:usb0="E00002FF" w:usb1="4000ACFF" w:usb2="00000001" w:usb3="00000000" w:csb0="0000019F" w:csb1="00000000"/>
-  </w:font>
-  <w:font w:name="Calibri Light">
-    <w:panose1 w:val="020F0302020204030204"/>
-    <w:charset w:val="00"/>
-    <w:family w:val="swiss"/>
-    <w:pitch w:val="variable"/>
-    <w:sig w:usb0="A00002EF" w:usb1="4000207B" w:usb2="00000000" w:usb3="00000000" w:csb0="0000019F" w:csb1="00000000"/>
+    <w:sig w:usb0="00000001" w:usb1="4000207B" w:usb2="00000000" w:usb3="00000000" w:csb0="0000019F" w:csb1="00000000"/>
   </w:font>
   <w:font w:name="Arial">
     <w:panose1 w:val="020B0604020202020204"/>
-    <w:charset w:val="00"/>
+    <w:charset w:val="CC"/>
     <w:family w:val="swiss"/>
     <w:pitch w:val="variable"/>
     <w:sig w:usb0="E0002AFF" w:usb1="C0007843" w:usb2="00000009" w:usb3="00000000" w:csb0="000001FF" w:csb1="00000000"/>
   </w:font>
   <w:font w:name="Segoe UI">
     <w:panose1 w:val="020B0502040204020203"/>
-    <w:charset w:val="00"/>
+    <w:charset w:val="CC"/>
     <w:family w:val="swiss"/>
-    <w:notTrueType/>
     <w:pitch w:val="variable"/>
-    <w:sig w:usb0="00000003" w:usb1="00000000" w:usb2="00000000" w:usb3="00000000" w:csb0="00000001" w:csb1="00000000"/>
+    <w:sig w:usb0="E10022FF" w:usb1="C000E47F" w:usb2="00000029" w:usb3="00000000" w:csb0="000001DF" w:csb1="00000000"/>
   </w:font>
   <w:font w:name="Arial Rounded MT Bold">
-    <w:altName w:val="Kootenay"/>
     <w:panose1 w:val="020F0704030504030204"/>
     <w:charset w:val="00"/>
     <w:family w:val="swiss"/>
@@ -8173,23 +7566,29 @@
   </w:font>
   <w:font w:name="Verdana">
     <w:panose1 w:val="020B0604030504040204"/>
-    <w:charset w:val="00"/>
+    <w:charset w:val="CC"/>
     <w:family w:val="swiss"/>
     <w:pitch w:val="variable"/>
     <w:sig w:usb0="A10006FF" w:usb1="4000205B" w:usb2="00000010" w:usb3="00000000" w:csb0="0000019F" w:csb1="00000000"/>
+  </w:font>
+  <w:font w:name="Cambria">
+    <w:panose1 w:val="02040503050406030204"/>
+    <w:charset w:val="CC"/>
+    <w:family w:val="roman"/>
+    <w:pitch w:val="variable"/>
+    <w:sig w:usb0="E00002FF" w:usb1="400004FF" w:usb2="00000000" w:usb3="00000000" w:csb0="0000019F" w:csb1="00000000"/>
   </w:font>
 </w:fonts>
 </file>
 
 <file path=word/glossary/settings.xml><?xml version="1.0" encoding="utf-8"?>
-<w:settings xmlns:mc="http://schemas.openxmlformats.org/markup-compatibility/2006" xmlns:o="urn:schemas-microsoft-com:office:office" xmlns:r="http://schemas.openxmlformats.org/officeDocument/2006/relationships" xmlns:m="http://schemas.openxmlformats.org/officeDocument/2006/math" xmlns:v="urn:schemas-microsoft-com:vml" xmlns:w10="urn:schemas-microsoft-com:office:word" xmlns:w="http://schemas.openxmlformats.org/wordprocessingml/2006/main" xmlns:w14="http://schemas.microsoft.com/office/word/2010/wordml" xmlns:w15="http://schemas.microsoft.com/office/word/2012/wordml" xmlns:sl="http://schemas.openxmlformats.org/schemaLibrary/2006/main" mc:Ignorable="w14 w15">
+<w:settings xmlns:o="urn:schemas-microsoft-com:office:office" xmlns:r="http://schemas.openxmlformats.org/officeDocument/2006/relationships" xmlns:m="http://schemas.openxmlformats.org/officeDocument/2006/math" xmlns:v="urn:schemas-microsoft-com:vml" xmlns:w10="urn:schemas-microsoft-com:office:word" xmlns:w="http://schemas.openxmlformats.org/wordprocessingml/2006/main" xmlns:sl="http://schemas.openxmlformats.org/schemaLibrary/2006/main">
   <w:view w:val="normal"/>
   <w:defaultTabStop w:val="720"/>
   <w:hyphenationZone w:val="425"/>
   <w:characterSpacingControl w:val="doNotCompress"/>
   <w:compat>
     <w:useFELayout/>
-    <w:compatSetting w:name="compatibilityMode" w:uri="http://schemas.microsoft.com/office/word" w:val="12"/>
   </w:compat>
   <w:rsids>
     <w:rsidRoot w:val="009C08E5"/>
@@ -8219,6 +7618,7 @@
     <w:rsid w:val="00B56D0B"/>
     <w:rsid w:val="00BE6DB3"/>
     <w:rsid w:val="00C453CC"/>
+    <w:rsid w:val="00CD0B24"/>
     <w:rsid w:val="00E32484"/>
     <w:rsid w:val="00EB2846"/>
     <w:rsid w:val="00ED6488"/>
@@ -8231,7 +7631,7 @@
     <m:mathFont m:val="Cambria Math"/>
     <m:brkBin m:val="before"/>
     <m:brkBinSub m:val="--"/>
-    <m:smallFrac m:val="0"/>
+    <m:smallFrac m:val="off"/>
     <m:dispDef/>
     <m:lMargin m:val="0"/>
     <m:rMargin m:val="0"/>
@@ -8242,13 +7642,13 @@
   </m:mathPr>
   <w:themeFontLang w:val="bg-BG"/>
   <w:clrSchemeMapping w:bg1="light1" w:t1="dark1" w:bg2="light2" w:t2="dark2" w:accent1="accent1" w:accent2="accent2" w:accent3="accent3" w:accent4="accent4" w:accent5="accent5" w:accent6="accent6" w:hyperlink="hyperlink" w:followedHyperlink="followedHyperlink"/>
-  <w:decimalSymbol w:val=","/>
-  <w:listSeparator w:val=";"/>
+  <w:decimalSymbol w:val="."/>
+  <w:listSeparator w:val=","/>
 </w:settings>
 </file>
 
 <file path=word/glossary/styles.xml><?xml version="1.0" encoding="utf-8"?>
-<w:styles xmlns:mc="http://schemas.openxmlformats.org/markup-compatibility/2006" xmlns:r="http://schemas.openxmlformats.org/officeDocument/2006/relationships" xmlns:w="http://schemas.openxmlformats.org/wordprocessingml/2006/main" xmlns:w14="http://schemas.microsoft.com/office/word/2010/wordml" xmlns:w15="http://schemas.microsoft.com/office/word/2012/wordml" mc:Ignorable="w14 w15">
+<w:styles xmlns:r="http://schemas.openxmlformats.org/officeDocument/2006/relationships" xmlns:w="http://schemas.openxmlformats.org/wordprocessingml/2006/main">
   <w:docDefaults>
     <w:rPrDefault>
       <w:rPr>
@@ -8264,395 +7664,162 @@
       </w:pPr>
     </w:pPrDefault>
   </w:docDefaults>
-  <w:latentStyles w:defLockedState="0" w:defUIPriority="99" w:defSemiHidden="0" w:defUnhideWhenUsed="0" w:defQFormat="0" w:count="371">
-    <w:lsdException w:name="Normal" w:uiPriority="0" w:qFormat="1"/>
-    <w:lsdException w:name="heading 1" w:uiPriority="9" w:qFormat="1"/>
-    <w:lsdException w:name="heading 2" w:semiHidden="1" w:uiPriority="9" w:unhideWhenUsed="1" w:qFormat="1"/>
-    <w:lsdException w:name="heading 3" w:semiHidden="1" w:uiPriority="9" w:unhideWhenUsed="1" w:qFormat="1"/>
-    <w:lsdException w:name="heading 4" w:semiHidden="1" w:uiPriority="9" w:unhideWhenUsed="1" w:qFormat="1"/>
-    <w:lsdException w:name="heading 5" w:semiHidden="1" w:uiPriority="9" w:unhideWhenUsed="1" w:qFormat="1"/>
-    <w:lsdException w:name="heading 6" w:semiHidden="1" w:uiPriority="9" w:unhideWhenUsed="1" w:qFormat="1"/>
-    <w:lsdException w:name="heading 7" w:semiHidden="1" w:uiPriority="9" w:unhideWhenUsed="1" w:qFormat="1"/>
-    <w:lsdException w:name="heading 8" w:semiHidden="1" w:uiPriority="9" w:unhideWhenUsed="1" w:qFormat="1"/>
-    <w:lsdException w:name="heading 9" w:semiHidden="1" w:uiPriority="9" w:unhideWhenUsed="1" w:qFormat="1"/>
-    <w:lsdException w:name="index 1" w:semiHidden="1" w:unhideWhenUsed="1"/>
-    <w:lsdException w:name="index 2" w:semiHidden="1" w:unhideWhenUsed="1"/>
-    <w:lsdException w:name="index 3" w:semiHidden="1" w:unhideWhenUsed="1"/>
-    <w:lsdException w:name="index 4" w:semiHidden="1" w:unhideWhenUsed="1"/>
-    <w:lsdException w:name="index 5" w:semiHidden="1" w:unhideWhenUsed="1"/>
-    <w:lsdException w:name="index 6" w:semiHidden="1" w:unhideWhenUsed="1"/>
-    <w:lsdException w:name="index 7" w:semiHidden="1" w:unhideWhenUsed="1"/>
-    <w:lsdException w:name="index 8" w:semiHidden="1" w:unhideWhenUsed="1"/>
-    <w:lsdException w:name="index 9" w:semiHidden="1" w:unhideWhenUsed="1"/>
-    <w:lsdException w:name="toc 1" w:semiHidden="1" w:uiPriority="39" w:unhideWhenUsed="1"/>
-    <w:lsdException w:name="toc 2" w:semiHidden="1" w:uiPriority="39" w:unhideWhenUsed="1"/>
-    <w:lsdException w:name="toc 3" w:semiHidden="1" w:uiPriority="39" w:unhideWhenUsed="1"/>
-    <w:lsdException w:name="toc 4" w:semiHidden="1" w:uiPriority="39" w:unhideWhenUsed="1"/>
-    <w:lsdException w:name="toc 5" w:semiHidden="1" w:uiPriority="39" w:unhideWhenUsed="1"/>
-    <w:lsdException w:name="toc 6" w:semiHidden="1" w:uiPriority="39" w:unhideWhenUsed="1"/>
-    <w:lsdException w:name="toc 7" w:semiHidden="1" w:uiPriority="39" w:unhideWhenUsed="1"/>
-    <w:lsdException w:name="toc 8" w:semiHidden="1" w:uiPriority="39" w:unhideWhenUsed="1"/>
-    <w:lsdException w:name="toc 9" w:semiHidden="1" w:uiPriority="39" w:unhideWhenUsed="1"/>
-    <w:lsdException w:name="Normal Indent" w:semiHidden="1" w:unhideWhenUsed="1"/>
-    <w:lsdException w:name="footnote text" w:semiHidden="1" w:unhideWhenUsed="1"/>
-    <w:lsdException w:name="annotation text" w:semiHidden="1" w:unhideWhenUsed="1"/>
-    <w:lsdException w:name="header" w:semiHidden="1" w:unhideWhenUsed="1"/>
-    <w:lsdException w:name="footer" w:semiHidden="1" w:unhideWhenUsed="1"/>
-    <w:lsdException w:name="index heading" w:semiHidden="1" w:unhideWhenUsed="1"/>
-    <w:lsdException w:name="caption" w:semiHidden="1" w:uiPriority="35" w:unhideWhenUsed="1" w:qFormat="1"/>
-    <w:lsdException w:name="table of figures" w:semiHidden="1" w:unhideWhenUsed="1"/>
-    <w:lsdException w:name="envelope address" w:semiHidden="1" w:unhideWhenUsed="1"/>
-    <w:lsdException w:name="envelope return" w:semiHidden="1" w:unhideWhenUsed="1"/>
-    <w:lsdException w:name="footnote reference" w:semiHidden="1" w:unhideWhenUsed="1"/>
-    <w:lsdException w:name="annotation reference" w:semiHidden="1" w:unhideWhenUsed="1"/>
-    <w:lsdException w:name="line number" w:semiHidden="1" w:unhideWhenUsed="1"/>
-    <w:lsdException w:name="page number" w:semiHidden="1" w:unhideWhenUsed="1"/>
-    <w:lsdException w:name="endnote reference" w:semiHidden="1" w:unhideWhenUsed="1"/>
-    <w:lsdException w:name="endnote text" w:semiHidden="1" w:unhideWhenUsed="1"/>
-    <w:lsdException w:name="table of authorities" w:semiHidden="1" w:unhideWhenUsed="1"/>
-    <w:lsdException w:name="macro" w:semiHidden="1" w:unhideWhenUsed="1"/>
-    <w:lsdException w:name="toa heading" w:semiHidden="1" w:unhideWhenUsed="1"/>
-    <w:lsdException w:name="List" w:semiHidden="1" w:unhideWhenUsed="1"/>
-    <w:lsdException w:name="List Bullet" w:semiHidden="1" w:unhideWhenUsed="1"/>
-    <w:lsdException w:name="List Number" w:semiHidden="1" w:unhideWhenUsed="1"/>
-    <w:lsdException w:name="List 2" w:semiHidden="1" w:unhideWhenUsed="1"/>
-    <w:lsdException w:name="List 3" w:semiHidden="1" w:unhideWhenUsed="1"/>
-    <w:lsdException w:name="List 4" w:semiHidden="1" w:unhideWhenUsed="1"/>
-    <w:lsdException w:name="List 5" w:semiHidden="1" w:unhideWhenUsed="1"/>
-    <w:lsdException w:name="List Bullet 2" w:semiHidden="1" w:unhideWhenUsed="1"/>
-    <w:lsdException w:name="List Bullet 3" w:semiHidden="1" w:unhideWhenUsed="1"/>
-    <w:lsdException w:name="List Bullet 4" w:semiHidden="1" w:unhideWhenUsed="1"/>
-    <w:lsdException w:name="List Bullet 5" w:semiHidden="1" w:unhideWhenUsed="1"/>
-    <w:lsdException w:name="List Number 2" w:semiHidden="1" w:unhideWhenUsed="1"/>
-    <w:lsdException w:name="List Number 3" w:semiHidden="1" w:unhideWhenUsed="1"/>
-    <w:lsdException w:name="List Number 4" w:semiHidden="1" w:unhideWhenUsed="1"/>
-    <w:lsdException w:name="List Number 5" w:semiHidden="1" w:unhideWhenUsed="1"/>
-    <w:lsdException w:name="Title" w:uiPriority="10" w:qFormat="1"/>
-    <w:lsdException w:name="Closing" w:semiHidden="1" w:unhideWhenUsed="1"/>
-    <w:lsdException w:name="Signature" w:semiHidden="1" w:unhideWhenUsed="1"/>
-    <w:lsdException w:name="Default Paragraph Font" w:semiHidden="1" w:uiPriority="1" w:unhideWhenUsed="1"/>
-    <w:lsdException w:name="Body Text" w:semiHidden="1" w:unhideWhenUsed="1"/>
-    <w:lsdException w:name="Body Text Indent" w:semiHidden="1" w:unhideWhenUsed="1"/>
-    <w:lsdException w:name="List Continue" w:semiHidden="1" w:unhideWhenUsed="1"/>
-    <w:lsdException w:name="List Continue 2" w:semiHidden="1" w:unhideWhenUsed="1"/>
-    <w:lsdException w:name="List Continue 3" w:semiHidden="1" w:unhideWhenUsed="1"/>
-    <w:lsdException w:name="List Continue 4" w:semiHidden="1" w:unhideWhenUsed="1"/>
-    <w:lsdException w:name="List Continue 5" w:semiHidden="1" w:unhideWhenUsed="1"/>
-    <w:lsdException w:name="Message Header" w:semiHidden="1" w:unhideWhenUsed="1"/>
-    <w:lsdException w:name="Subtitle" w:uiPriority="11" w:qFormat="1"/>
-    <w:lsdException w:name="Salutation" w:semiHidden="1" w:unhideWhenUsed="1"/>
-    <w:lsdException w:name="Date" w:semiHidden="1" w:unhideWhenUsed="1"/>
-    <w:lsdException w:name="Body Text First Indent" w:semiHidden="1" w:unhideWhenUsed="1"/>
-    <w:lsdException w:name="Body Text First Indent 2" w:semiHidden="1" w:unhideWhenUsed="1"/>
-    <w:lsdException w:name="Note Heading" w:semiHidden="1" w:unhideWhenUsed="1"/>
-    <w:lsdException w:name="Body Text 2" w:semiHidden="1" w:unhideWhenUsed="1"/>
-    <w:lsdException w:name="Body Text 3" w:semiHidden="1" w:unhideWhenUsed="1"/>
-    <w:lsdException w:name="Body Text Indent 2" w:semiHidden="1" w:unhideWhenUsed="1"/>
-    <w:lsdException w:name="Body Text Indent 3" w:semiHidden="1" w:unhideWhenUsed="1"/>
-    <w:lsdException w:name="Block Text" w:semiHidden="1" w:unhideWhenUsed="1"/>
-    <w:lsdException w:name="Hyperlink" w:semiHidden="1" w:unhideWhenUsed="1"/>
-    <w:lsdException w:name="FollowedHyperlink" w:semiHidden="1" w:unhideWhenUsed="1"/>
-    <w:lsdException w:name="Strong" w:uiPriority="22" w:qFormat="1"/>
-    <w:lsdException w:name="Emphasis" w:uiPriority="20" w:qFormat="1"/>
-    <w:lsdException w:name="Document Map" w:semiHidden="1" w:unhideWhenUsed="1"/>
-    <w:lsdException w:name="Plain Text" w:semiHidden="1" w:unhideWhenUsed="1"/>
-    <w:lsdException w:name="E-mail Signature" w:semiHidden="1" w:unhideWhenUsed="1"/>
-    <w:lsdException w:name="HTML Top of Form" w:semiHidden="1" w:unhideWhenUsed="1"/>
-    <w:lsdException w:name="HTML Bottom of Form" w:semiHidden="1" w:unhideWhenUsed="1"/>
-    <w:lsdException w:name="Normal (Web)" w:semiHidden="1" w:unhideWhenUsed="1"/>
-    <w:lsdException w:name="HTML Acronym" w:semiHidden="1" w:unhideWhenUsed="1"/>
-    <w:lsdException w:name="HTML Address" w:semiHidden="1" w:unhideWhenUsed="1"/>
-    <w:lsdException w:name="HTML Cite" w:semiHidden="1" w:unhideWhenUsed="1"/>
-    <w:lsdException w:name="HTML Code" w:semiHidden="1" w:unhideWhenUsed="1"/>
-    <w:lsdException w:name="HTML Definition" w:semiHidden="1" w:unhideWhenUsed="1"/>
-    <w:lsdException w:name="HTML Keyboard" w:semiHidden="1" w:unhideWhenUsed="1"/>
-    <w:lsdException w:name="HTML Preformatted" w:semiHidden="1" w:unhideWhenUsed="1"/>
-    <w:lsdException w:name="HTML Sample" w:semiHidden="1" w:unhideWhenUsed="1"/>
-    <w:lsdException w:name="HTML Typewriter" w:semiHidden="1" w:unhideWhenUsed="1"/>
-    <w:lsdException w:name="HTML Variable" w:semiHidden="1" w:unhideWhenUsed="1"/>
-    <w:lsdException w:name="Normal Table" w:semiHidden="1" w:unhideWhenUsed="1"/>
-    <w:lsdException w:name="annotation subject" w:semiHidden="1" w:unhideWhenUsed="1"/>
-    <w:lsdException w:name="No List" w:semiHidden="1" w:unhideWhenUsed="1"/>
-    <w:lsdException w:name="Outline List 1" w:semiHidden="1" w:unhideWhenUsed="1"/>
-    <w:lsdException w:name="Outline List 2" w:semiHidden="1" w:unhideWhenUsed="1"/>
-    <w:lsdException w:name="Outline List 3" w:semiHidden="1" w:unhideWhenUsed="1"/>
-    <w:lsdException w:name="Table Simple 1" w:semiHidden="1" w:unhideWhenUsed="1"/>
-    <w:lsdException w:name="Table Simple 2" w:semiHidden="1" w:unhideWhenUsed="1"/>
-    <w:lsdException w:name="Table Simple 3" w:semiHidden="1" w:unhideWhenUsed="1"/>
-    <w:lsdException w:name="Table Classic 1" w:semiHidden="1" w:unhideWhenUsed="1"/>
-    <w:lsdException w:name="Table Classic 2" w:semiHidden="1" w:unhideWhenUsed="1"/>
-    <w:lsdException w:name="Table Classic 3" w:semiHidden="1" w:unhideWhenUsed="1"/>
-    <w:lsdException w:name="Table Classic 4" w:semiHidden="1" w:unhideWhenUsed="1"/>
-    <w:lsdException w:name="Table Colorful 1" w:semiHidden="1" w:unhideWhenUsed="1"/>
-    <w:lsdException w:name="Table Colorful 2" w:semiHidden="1" w:unhideWhenUsed="1"/>
-    <w:lsdException w:name="Table Colorful 3" w:semiHidden="1" w:unhideWhenUsed="1"/>
-    <w:lsdException w:name="Table Columns 1" w:semiHidden="1" w:unhideWhenUsed="1"/>
-    <w:lsdException w:name="Table Columns 2" w:semiHidden="1" w:unhideWhenUsed="1"/>
-    <w:lsdException w:name="Table Columns 3" w:semiHidden="1" w:unhideWhenUsed="1"/>
-    <w:lsdException w:name="Table Columns 4" w:semiHidden="1" w:unhideWhenUsed="1"/>
-    <w:lsdException w:name="Table Columns 5" w:semiHidden="1" w:unhideWhenUsed="1"/>
-    <w:lsdException w:name="Table Grid 1" w:semiHidden="1" w:unhideWhenUsed="1"/>
-    <w:lsdException w:name="Table Grid 2" w:semiHidden="1" w:unhideWhenUsed="1"/>
-    <w:lsdException w:name="Table Grid 3" w:semiHidden="1" w:unhideWhenUsed="1"/>
-    <w:lsdException w:name="Table Grid 4" w:semiHidden="1" w:unhideWhenUsed="1"/>
-    <w:lsdException w:name="Table Grid 5" w:semiHidden="1" w:unhideWhenUsed="1"/>
-    <w:lsdException w:name="Table Grid 6" w:semiHidden="1" w:unhideWhenUsed="1"/>
-    <w:lsdException w:name="Table Grid 7" w:semiHidden="1" w:unhideWhenUsed="1"/>
-    <w:lsdException w:name="Table Grid 8" w:semiHidden="1" w:unhideWhenUsed="1"/>
-    <w:lsdException w:name="Table List 1" w:semiHidden="1" w:unhideWhenUsed="1"/>
-    <w:lsdException w:name="Table List 2" w:semiHidden="1" w:unhideWhenUsed="1"/>
-    <w:lsdException w:name="Table List 3" w:semiHidden="1" w:unhideWhenUsed="1"/>
-    <w:lsdException w:name="Table List 4" w:semiHidden="1" w:unhideWhenUsed="1"/>
-    <w:lsdException w:name="Table List 5" w:semiHidden="1" w:unhideWhenUsed="1"/>
-    <w:lsdException w:name="Table List 6" w:semiHidden="1" w:unhideWhenUsed="1"/>
-    <w:lsdException w:name="Table List 7" w:semiHidden="1" w:unhideWhenUsed="1"/>
-    <w:lsdException w:name="Table List 8" w:semiHidden="1" w:unhideWhenUsed="1"/>
-    <w:lsdException w:name="Table 3D effects 1" w:semiHidden="1" w:unhideWhenUsed="1"/>
-    <w:lsdException w:name="Table 3D effects 2" w:semiHidden="1" w:unhideWhenUsed="1"/>
-    <w:lsdException w:name="Table 3D effects 3" w:semiHidden="1" w:unhideWhenUsed="1"/>
-    <w:lsdException w:name="Table Contemporary" w:semiHidden="1" w:unhideWhenUsed="1"/>
-    <w:lsdException w:name="Table Elegant" w:semiHidden="1" w:unhideWhenUsed="1"/>
-    <w:lsdException w:name="Table Professional" w:semiHidden="1" w:unhideWhenUsed="1"/>
-    <w:lsdException w:name="Table Subtle 1" w:semiHidden="1" w:unhideWhenUsed="1"/>
-    <w:lsdException w:name="Table Subtle 2" w:semiHidden="1" w:unhideWhenUsed="1"/>
-    <w:lsdException w:name="Table Web 1" w:semiHidden="1" w:unhideWhenUsed="1"/>
-    <w:lsdException w:name="Table Web 2" w:semiHidden="1" w:unhideWhenUsed="1"/>
-    <w:lsdException w:name="Table Web 3" w:semiHidden="1" w:unhideWhenUsed="1"/>
-    <w:lsdException w:name="Balloon Text" w:semiHidden="1" w:unhideWhenUsed="1"/>
-    <w:lsdException w:name="Table Grid" w:uiPriority="39"/>
-    <w:lsdException w:name="Table Theme" w:semiHidden="1" w:unhideWhenUsed="1"/>
-    <w:lsdException w:name="Placeholder Text" w:semiHidden="1"/>
-    <w:lsdException w:name="No Spacing" w:uiPriority="1" w:qFormat="1"/>
-    <w:lsdException w:name="Light Shading" w:uiPriority="60"/>
-    <w:lsdException w:name="Light List" w:uiPriority="61"/>
-    <w:lsdException w:name="Light Grid" w:uiPriority="62"/>
-    <w:lsdException w:name="Medium Shading 1" w:uiPriority="63"/>
-    <w:lsdException w:name="Medium Shading 2" w:uiPriority="64"/>
-    <w:lsdException w:name="Medium List 1" w:uiPriority="65"/>
-    <w:lsdException w:name="Medium List 2" w:uiPriority="66"/>
-    <w:lsdException w:name="Medium Grid 1" w:uiPriority="67"/>
-    <w:lsdException w:name="Medium Grid 2" w:uiPriority="68"/>
-    <w:lsdException w:name="Medium Grid 3" w:uiPriority="69"/>
-    <w:lsdException w:name="Dark List" w:uiPriority="70"/>
-    <w:lsdException w:name="Colorful Shading" w:uiPriority="71"/>
-    <w:lsdException w:name="Colorful List" w:uiPriority="72"/>
-    <w:lsdException w:name="Colorful Grid" w:uiPriority="73"/>
-    <w:lsdException w:name="Light Shading Accent 1" w:uiPriority="60"/>
-    <w:lsdException w:name="Light List Accent 1" w:uiPriority="61"/>
-    <w:lsdException w:name="Light Grid Accent 1" w:uiPriority="62"/>
-    <w:lsdException w:name="Medium Shading 1 Accent 1" w:uiPriority="63"/>
-    <w:lsdException w:name="Medium Shading 2 Accent 1" w:uiPriority="64"/>
-    <w:lsdException w:name="Medium List 1 Accent 1" w:uiPriority="65"/>
-    <w:lsdException w:name="Revision" w:semiHidden="1"/>
-    <w:lsdException w:name="List Paragraph" w:uiPriority="34" w:qFormat="1"/>
-    <w:lsdException w:name="Quote" w:uiPriority="29" w:qFormat="1"/>
-    <w:lsdException w:name="Intense Quote" w:uiPriority="30" w:qFormat="1"/>
-    <w:lsdException w:name="Medium List 2 Accent 1" w:uiPriority="66"/>
-    <w:lsdException w:name="Medium Grid 1 Accent 1" w:uiPriority="67"/>
-    <w:lsdException w:name="Medium Grid 2 Accent 1" w:uiPriority="68"/>
-    <w:lsdException w:name="Medium Grid 3 Accent 1" w:uiPriority="69"/>
-    <w:lsdException w:name="Dark List Accent 1" w:uiPriority="70"/>
-    <w:lsdException w:name="Colorful Shading Accent 1" w:uiPriority="71"/>
-    <w:lsdException w:name="Colorful List Accent 1" w:uiPriority="72"/>
-    <w:lsdException w:name="Colorful Grid Accent 1" w:uiPriority="73"/>
-    <w:lsdException w:name="Light Shading Accent 2" w:uiPriority="60"/>
-    <w:lsdException w:name="Light List Accent 2" w:uiPriority="61"/>
-    <w:lsdException w:name="Light Grid Accent 2" w:uiPriority="62"/>
-    <w:lsdException w:name="Medium Shading 1 Accent 2" w:uiPriority="63"/>
-    <w:lsdException w:name="Medium Shading 2 Accent 2" w:uiPriority="64"/>
-    <w:lsdException w:name="Medium List 1 Accent 2" w:uiPriority="65"/>
-    <w:lsdException w:name="Medium List 2 Accent 2" w:uiPriority="66"/>
-    <w:lsdException w:name="Medium Grid 1 Accent 2" w:uiPriority="67"/>
-    <w:lsdException w:name="Medium Grid 2 Accent 2" w:uiPriority="68"/>
-    <w:lsdException w:name="Medium Grid 3 Accent 2" w:uiPriority="69"/>
-    <w:lsdException w:name="Dark List Accent 2" w:uiPriority="70"/>
-    <w:lsdException w:name="Colorful Shading Accent 2" w:uiPriority="71"/>
-    <w:lsdException w:name="Colorful List Accent 2" w:uiPriority="72"/>
-    <w:lsdException w:name="Colorful Grid Accent 2" w:uiPriority="73"/>
-    <w:lsdException w:name="Light Shading Accent 3" w:uiPriority="60"/>
-    <w:lsdException w:name="Light List Accent 3" w:uiPriority="61"/>
-    <w:lsdException w:name="Light Grid Accent 3" w:uiPriority="62"/>
-    <w:lsdException w:name="Medium Shading 1 Accent 3" w:uiPriority="63"/>
-    <w:lsdException w:name="Medium Shading 2 Accent 3" w:uiPriority="64"/>
-    <w:lsdException w:name="Medium List 1 Accent 3" w:uiPriority="65"/>
-    <w:lsdException w:name="Medium List 2 Accent 3" w:uiPriority="66"/>
-    <w:lsdException w:name="Medium Grid 1 Accent 3" w:uiPriority="67"/>
-    <w:lsdException w:name="Medium Grid 2 Accent 3" w:uiPriority="68"/>
-    <w:lsdException w:name="Medium Grid 3 Accent 3" w:uiPriority="69"/>
-    <w:lsdException w:name="Dark List Accent 3" w:uiPriority="70"/>
-    <w:lsdException w:name="Colorful Shading Accent 3" w:uiPriority="71"/>
-    <w:lsdException w:name="Colorful List Accent 3" w:uiPriority="72"/>
-    <w:lsdException w:name="Colorful Grid Accent 3" w:uiPriority="73"/>
-    <w:lsdException w:name="Light Shading Accent 4" w:uiPriority="60"/>
-    <w:lsdException w:name="Light List Accent 4" w:uiPriority="61"/>
-    <w:lsdException w:name="Light Grid Accent 4" w:uiPriority="62"/>
-    <w:lsdException w:name="Medium Shading 1 Accent 4" w:uiPriority="63"/>
-    <w:lsdException w:name="Medium Shading 2 Accent 4" w:uiPriority="64"/>
-    <w:lsdException w:name="Medium List 1 Accent 4" w:uiPriority="65"/>
-    <w:lsdException w:name="Medium List 2 Accent 4" w:uiPriority="66"/>
-    <w:lsdException w:name="Medium Grid 1 Accent 4" w:uiPriority="67"/>
-    <w:lsdException w:name="Medium Grid 2 Accent 4" w:uiPriority="68"/>
-    <w:lsdException w:name="Medium Grid 3 Accent 4" w:uiPriority="69"/>
-    <w:lsdException w:name="Dark List Accent 4" w:uiPriority="70"/>
-    <w:lsdException w:name="Colorful Shading Accent 4" w:uiPriority="71"/>
-    <w:lsdException w:name="Colorful List Accent 4" w:uiPriority="72"/>
-    <w:lsdException w:name="Colorful Grid Accent 4" w:uiPriority="73"/>
-    <w:lsdException w:name="Light Shading Accent 5" w:uiPriority="60"/>
-    <w:lsdException w:name="Light List Accent 5" w:uiPriority="61"/>
-    <w:lsdException w:name="Light Grid Accent 5" w:uiPriority="62"/>
-    <w:lsdException w:name="Medium Shading 1 Accent 5" w:uiPriority="63"/>
-    <w:lsdException w:name="Medium Shading 2 Accent 5" w:uiPriority="64"/>
-    <w:lsdException w:name="Medium List 1 Accent 5" w:uiPriority="65"/>
-    <w:lsdException w:name="Medium List 2 Accent 5" w:uiPriority="66"/>
-    <w:lsdException w:name="Medium Grid 1 Accent 5" w:uiPriority="67"/>
-    <w:lsdException w:name="Medium Grid 2 Accent 5" w:uiPriority="68"/>
-    <w:lsdException w:name="Medium Grid 3 Accent 5" w:uiPriority="69"/>
-    <w:lsdException w:name="Dark List Accent 5" w:uiPriority="70"/>
-    <w:lsdException w:name="Colorful Shading Accent 5" w:uiPriority="71"/>
-    <w:lsdException w:name="Colorful List Accent 5" w:uiPriority="72"/>
-    <w:lsdException w:name="Colorful Grid Accent 5" w:uiPriority="73"/>
-    <w:lsdException w:name="Light Shading Accent 6" w:uiPriority="60"/>
-    <w:lsdException w:name="Light List Accent 6" w:uiPriority="61"/>
-    <w:lsdException w:name="Light Grid Accent 6" w:uiPriority="62"/>
-    <w:lsdException w:name="Medium Shading 1 Accent 6" w:uiPriority="63"/>
-    <w:lsdException w:name="Medium Shading 2 Accent 6" w:uiPriority="64"/>
-    <w:lsdException w:name="Medium List 1 Accent 6" w:uiPriority="65"/>
-    <w:lsdException w:name="Medium List 2 Accent 6" w:uiPriority="66"/>
-    <w:lsdException w:name="Medium Grid 1 Accent 6" w:uiPriority="67"/>
-    <w:lsdException w:name="Medium Grid 2 Accent 6" w:uiPriority="68"/>
-    <w:lsdException w:name="Medium Grid 3 Accent 6" w:uiPriority="69"/>
-    <w:lsdException w:name="Dark List Accent 6" w:uiPriority="70"/>
-    <w:lsdException w:name="Colorful Shading Accent 6" w:uiPriority="71"/>
-    <w:lsdException w:name="Colorful List Accent 6" w:uiPriority="72"/>
-    <w:lsdException w:name="Colorful Grid Accent 6" w:uiPriority="73"/>
-    <w:lsdException w:name="Subtle Emphasis" w:uiPriority="19" w:qFormat="1"/>
-    <w:lsdException w:name="Intense Emphasis" w:uiPriority="21" w:qFormat="1"/>
-    <w:lsdException w:name="Subtle Reference" w:uiPriority="31" w:qFormat="1"/>
-    <w:lsdException w:name="Intense Reference" w:uiPriority="32" w:qFormat="1"/>
-    <w:lsdException w:name="Book Title" w:uiPriority="33" w:qFormat="1"/>
-    <w:lsdException w:name="Bibliography" w:semiHidden="1" w:uiPriority="37" w:unhideWhenUsed="1"/>
-    <w:lsdException w:name="TOC Heading" w:semiHidden="1" w:uiPriority="39" w:unhideWhenUsed="1" w:qFormat="1"/>
-    <w:lsdException w:name="Plain Table 1" w:uiPriority="41"/>
-    <w:lsdException w:name="Plain Table 2" w:uiPriority="42"/>
-    <w:lsdException w:name="Plain Table 3" w:uiPriority="43"/>
-    <w:lsdException w:name="Plain Table 4" w:uiPriority="44"/>
-    <w:lsdException w:name="Plain Table 5" w:uiPriority="45"/>
-    <w:lsdException w:name="Grid Table Light" w:uiPriority="40"/>
-    <w:lsdException w:name="Grid Table 1 Light" w:uiPriority="46"/>
-    <w:lsdException w:name="Grid Table 2" w:uiPriority="47"/>
-    <w:lsdException w:name="Grid Table 3" w:uiPriority="48"/>
-    <w:lsdException w:name="Grid Table 4" w:uiPriority="49"/>
-    <w:lsdException w:name="Grid Table 5 Dark" w:uiPriority="50"/>
-    <w:lsdException w:name="Grid Table 6 Colorful" w:uiPriority="51"/>
-    <w:lsdException w:name="Grid Table 7 Colorful" w:uiPriority="52"/>
-    <w:lsdException w:name="Grid Table 1 Light Accent 1" w:uiPriority="46"/>
-    <w:lsdException w:name="Grid Table 2 Accent 1" w:uiPriority="47"/>
-    <w:lsdException w:name="Grid Table 3 Accent 1" w:uiPriority="48"/>
-    <w:lsdException w:name="Grid Table 4 Accent 1" w:uiPriority="49"/>
-    <w:lsdException w:name="Grid Table 5 Dark Accent 1" w:uiPriority="50"/>
-    <w:lsdException w:name="Grid Table 6 Colorful Accent 1" w:uiPriority="51"/>
-    <w:lsdException w:name="Grid Table 7 Colorful Accent 1" w:uiPriority="52"/>
-    <w:lsdException w:name="Grid Table 1 Light Accent 2" w:uiPriority="46"/>
-    <w:lsdException w:name="Grid Table 2 Accent 2" w:uiPriority="47"/>
-    <w:lsdException w:name="Grid Table 3 Accent 2" w:uiPriority="48"/>
-    <w:lsdException w:name="Grid Table 4 Accent 2" w:uiPriority="49"/>
-    <w:lsdException w:name="Grid Table 5 Dark Accent 2" w:uiPriority="50"/>
-    <w:lsdException w:name="Grid Table 6 Colorful Accent 2" w:uiPriority="51"/>
-    <w:lsdException w:name="Grid Table 7 Colorful Accent 2" w:uiPriority="52"/>
-    <w:lsdException w:name="Grid Table 1 Light Accent 3" w:uiPriority="46"/>
-    <w:lsdException w:name="Grid Table 2 Accent 3" w:uiPriority="47"/>
-    <w:lsdException w:name="Grid Table 3 Accent 3" w:uiPriority="48"/>
-    <w:lsdException w:name="Grid Table 4 Accent 3" w:uiPriority="49"/>
-    <w:lsdException w:name="Grid Table 5 Dark Accent 3" w:uiPriority="50"/>
-    <w:lsdException w:name="Grid Table 6 Colorful Accent 3" w:uiPriority="51"/>
-    <w:lsdException w:name="Grid Table 7 Colorful Accent 3" w:uiPriority="52"/>
-    <w:lsdException w:name="Grid Table 1 Light Accent 4" w:uiPriority="46"/>
-    <w:lsdException w:name="Grid Table 2 Accent 4" w:uiPriority="47"/>
-    <w:lsdException w:name="Grid Table 3 Accent 4" w:uiPriority="48"/>
-    <w:lsdException w:name="Grid Table 4 Accent 4" w:uiPriority="49"/>
-    <w:lsdException w:name="Grid Table 5 Dark Accent 4" w:uiPriority="50"/>
-    <w:lsdException w:name="Grid Table 6 Colorful Accent 4" w:uiPriority="51"/>
-    <w:lsdException w:name="Grid Table 7 Colorful Accent 4" w:uiPriority="52"/>
-    <w:lsdException w:name="Grid Table 1 Light Accent 5" w:uiPriority="46"/>
-    <w:lsdException w:name="Grid Table 2 Accent 5" w:uiPriority="47"/>
-    <w:lsdException w:name="Grid Table 3 Accent 5" w:uiPriority="48"/>
-    <w:lsdException w:name="Grid Table 4 Accent 5" w:uiPriority="49"/>
-    <w:lsdException w:name="Grid Table 5 Dark Accent 5" w:uiPriority="50"/>
-    <w:lsdException w:name="Grid Table 6 Colorful Accent 5" w:uiPriority="51"/>
-    <w:lsdException w:name="Grid Table 7 Colorful Accent 5" w:uiPriority="52"/>
-    <w:lsdException w:name="Grid Table 1 Light Accent 6" w:uiPriority="46"/>
-    <w:lsdException w:name="Grid Table 2 Accent 6" w:uiPriority="47"/>
-    <w:lsdException w:name="Grid Table 3 Accent 6" w:uiPriority="48"/>
-    <w:lsdException w:name="Grid Table 4 Accent 6" w:uiPriority="49"/>
-    <w:lsdException w:name="Grid Table 5 Dark Accent 6" w:uiPriority="50"/>
-    <w:lsdException w:name="Grid Table 6 Colorful Accent 6" w:uiPriority="51"/>
-    <w:lsdException w:name="Grid Table 7 Colorful Accent 6" w:uiPriority="52"/>
-    <w:lsdException w:name="List Table 1 Light" w:uiPriority="46"/>
-    <w:lsdException w:name="List Table 2" w:uiPriority="47"/>
-    <w:lsdException w:name="List Table 3" w:uiPriority="48"/>
-    <w:lsdException w:name="List Table 4" w:uiPriority="49"/>
-    <w:lsdException w:name="List Table 5 Dark" w:uiPriority="50"/>
-    <w:lsdException w:name="List Table 6 Colorful" w:uiPriority="51"/>
-    <w:lsdException w:name="List Table 7 Colorful" w:uiPriority="52"/>
-    <w:lsdException w:name="List Table 1 Light Accent 1" w:uiPriority="46"/>
-    <w:lsdException w:name="List Table 2 Accent 1" w:uiPriority="47"/>
-    <w:lsdException w:name="List Table 3 Accent 1" w:uiPriority="48"/>
-    <w:lsdException w:name="List Table 4 Accent 1" w:uiPriority="49"/>
-    <w:lsdException w:name="List Table 5 Dark Accent 1" w:uiPriority="50"/>
-    <w:lsdException w:name="List Table 6 Colorful Accent 1" w:uiPriority="51"/>
-    <w:lsdException w:name="List Table 7 Colorful Accent 1" w:uiPriority="52"/>
-    <w:lsdException w:name="List Table 1 Light Accent 2" w:uiPriority="46"/>
-    <w:lsdException w:name="List Table 2 Accent 2" w:uiPriority="47"/>
-    <w:lsdException w:name="List Table 3 Accent 2" w:uiPriority="48"/>
-    <w:lsdException w:name="List Table 4 Accent 2" w:uiPriority="49"/>
-    <w:lsdException w:name="List Table 5 Dark Accent 2" w:uiPriority="50"/>
-    <w:lsdException w:name="List Table 6 Colorful Accent 2" w:uiPriority="51"/>
-    <w:lsdException w:name="List Table 7 Colorful Accent 2" w:uiPriority="52"/>
-    <w:lsdException w:name="List Table 1 Light Accent 3" w:uiPriority="46"/>
-    <w:lsdException w:name="List Table 2 Accent 3" w:uiPriority="47"/>
-    <w:lsdException w:name="List Table 3 Accent 3" w:uiPriority="48"/>
-    <w:lsdException w:name="List Table 4 Accent 3" w:uiPriority="49"/>
-    <w:lsdException w:name="List Table 5 Dark Accent 3" w:uiPriority="50"/>
-    <w:lsdException w:name="List Table 6 Colorful Accent 3" w:uiPriority="51"/>
-    <w:lsdException w:name="List Table 7 Colorful Accent 3" w:uiPriority="52"/>
-    <w:lsdException w:name="List Table 1 Light Accent 4" w:uiPriority="46"/>
-    <w:lsdException w:name="List Table 2 Accent 4" w:uiPriority="47"/>
-    <w:lsdException w:name="List Table 3 Accent 4" w:uiPriority="48"/>
-    <w:lsdException w:name="List Table 4 Accent 4" w:uiPriority="49"/>
-    <w:lsdException w:name="List Table 5 Dark Accent 4" w:uiPriority="50"/>
-    <w:lsdException w:name="List Table 6 Colorful Accent 4" w:uiPriority="51"/>
-    <w:lsdException w:name="List Table 7 Colorful Accent 4" w:uiPriority="52"/>
-    <w:lsdException w:name="List Table 1 Light Accent 5" w:uiPriority="46"/>
-    <w:lsdException w:name="List Table 2 Accent 5" w:uiPriority="47"/>
-    <w:lsdException w:name="List Table 3 Accent 5" w:uiPriority="48"/>
-    <w:lsdException w:name="List Table 4 Accent 5" w:uiPriority="49"/>
-    <w:lsdException w:name="List Table 5 Dark Accent 5" w:uiPriority="50"/>
-    <w:lsdException w:name="List Table 6 Colorful Accent 5" w:uiPriority="51"/>
-    <w:lsdException w:name="List Table 7 Colorful Accent 5" w:uiPriority="52"/>
-    <w:lsdException w:name="List Table 1 Light Accent 6" w:uiPriority="46"/>
-    <w:lsdException w:name="List Table 2 Accent 6" w:uiPriority="47"/>
-    <w:lsdException w:name="List Table 3 Accent 6" w:uiPriority="48"/>
-    <w:lsdException w:name="List Table 4 Accent 6" w:uiPriority="49"/>
-    <w:lsdException w:name="List Table 5 Dark Accent 6" w:uiPriority="50"/>
-    <w:lsdException w:name="List Table 6 Colorful Accent 6" w:uiPriority="51"/>
-    <w:lsdException w:name="List Table 7 Colorful Accent 6" w:uiPriority="52"/>
+  <w:latentStyles w:defLockedState="0" w:defUIPriority="99" w:defSemiHidden="1" w:defUnhideWhenUsed="1" w:defQFormat="0" w:count="267">
+    <w:lsdException w:name="Normal" w:semiHidden="0" w:uiPriority="0" w:unhideWhenUsed="0" w:qFormat="1"/>
+    <w:lsdException w:name="heading 1" w:semiHidden="0" w:uiPriority="9" w:unhideWhenUsed="0" w:qFormat="1"/>
+    <w:lsdException w:name="heading 2" w:uiPriority="9" w:qFormat="1"/>
+    <w:lsdException w:name="heading 3" w:uiPriority="9" w:qFormat="1"/>
+    <w:lsdException w:name="heading 4" w:uiPriority="9" w:qFormat="1"/>
+    <w:lsdException w:name="heading 5" w:uiPriority="9" w:qFormat="1"/>
+    <w:lsdException w:name="heading 6" w:uiPriority="9" w:qFormat="1"/>
+    <w:lsdException w:name="heading 7" w:uiPriority="9" w:qFormat="1"/>
+    <w:lsdException w:name="heading 8" w:uiPriority="9" w:qFormat="1"/>
+    <w:lsdException w:name="heading 9" w:uiPriority="9" w:qFormat="1"/>
+    <w:lsdException w:name="toc 1" w:uiPriority="39"/>
+    <w:lsdException w:name="toc 2" w:uiPriority="39"/>
+    <w:lsdException w:name="toc 3" w:uiPriority="39"/>
+    <w:lsdException w:name="toc 4" w:uiPriority="39"/>
+    <w:lsdException w:name="toc 5" w:uiPriority="39"/>
+    <w:lsdException w:name="toc 6" w:uiPriority="39"/>
+    <w:lsdException w:name="toc 7" w:uiPriority="39"/>
+    <w:lsdException w:name="toc 8" w:uiPriority="39"/>
+    <w:lsdException w:name="toc 9" w:uiPriority="39"/>
+    <w:lsdException w:name="caption" w:uiPriority="35" w:qFormat="1"/>
+    <w:lsdException w:name="Title" w:semiHidden="0" w:uiPriority="10" w:unhideWhenUsed="0" w:qFormat="1"/>
+    <w:lsdException w:name="Default Paragraph Font" w:uiPriority="1"/>
+    <w:lsdException w:name="Subtitle" w:semiHidden="0" w:uiPriority="11" w:unhideWhenUsed="0" w:qFormat="1"/>
+    <w:lsdException w:name="Strong" w:semiHidden="0" w:uiPriority="22" w:unhideWhenUsed="0" w:qFormat="1"/>
+    <w:lsdException w:name="Emphasis" w:semiHidden="0" w:uiPriority="20" w:unhideWhenUsed="0" w:qFormat="1"/>
+    <w:lsdException w:name="Table Grid" w:semiHidden="0" w:uiPriority="39" w:unhideWhenUsed="0"/>
+    <w:lsdException w:name="Placeholder Text" w:unhideWhenUsed="0"/>
+    <w:lsdException w:name="No Spacing" w:semiHidden="0" w:uiPriority="1" w:unhideWhenUsed="0" w:qFormat="1"/>
+    <w:lsdException w:name="Light Shading" w:semiHidden="0" w:uiPriority="60" w:unhideWhenUsed="0"/>
+    <w:lsdException w:name="Light List" w:semiHidden="0" w:uiPriority="61" w:unhideWhenUsed="0"/>
+    <w:lsdException w:name="Light Grid" w:semiHidden="0" w:uiPriority="62" w:unhideWhenUsed="0"/>
+    <w:lsdException w:name="Medium Shading 1" w:semiHidden="0" w:uiPriority="63" w:unhideWhenUsed="0"/>
+    <w:lsdException w:name="Medium Shading 2" w:semiHidden="0" w:uiPriority="64" w:unhideWhenUsed="0"/>
+    <w:lsdException w:name="Medium List 1" w:semiHidden="0" w:uiPriority="65" w:unhideWhenUsed="0"/>
+    <w:lsdException w:name="Medium List 2" w:semiHidden="0" w:uiPriority="66" w:unhideWhenUsed="0"/>
+    <w:lsdException w:name="Medium Grid 1" w:semiHidden="0" w:uiPriority="67" w:unhideWhenUsed="0"/>
+    <w:lsdException w:name="Medium Grid 2" w:semiHidden="0" w:uiPriority="68" w:unhideWhenUsed="0"/>
+    <w:lsdException w:name="Medium Grid 3" w:semiHidden="0" w:uiPriority="69" w:unhideWhenUsed="0"/>
+    <w:lsdException w:name="Dark List" w:semiHidden="0" w:uiPriority="70" w:unhideWhenUsed="0"/>
+    <w:lsdException w:name="Colorful Shading" w:semiHidden="0" w:uiPriority="71" w:unhideWhenUsed="0"/>
+    <w:lsdException w:name="Colorful List" w:semiHidden="0" w:uiPriority="72" w:unhideWhenUsed="0"/>
+    <w:lsdException w:name="Colorful Grid" w:semiHidden="0" w:uiPriority="73" w:unhideWhenUsed="0"/>
+    <w:lsdException w:name="Light Shading Accent 1" w:semiHidden="0" w:uiPriority="60" w:unhideWhenUsed="0"/>
+    <w:lsdException w:name="Light List Accent 1" w:semiHidden="0" w:uiPriority="61" w:unhideWhenUsed="0"/>
+    <w:lsdException w:name="Light Grid Accent 1" w:semiHidden="0" w:uiPriority="62" w:unhideWhenUsed="0"/>
+    <w:lsdException w:name="Medium Shading 1 Accent 1" w:semiHidden="0" w:uiPriority="63" w:unhideWhenUsed="0"/>
+    <w:lsdException w:name="Medium Shading 2 Accent 1" w:semiHidden="0" w:uiPriority="64" w:unhideWhenUsed="0"/>
+    <w:lsdException w:name="Medium List 1 Accent 1" w:semiHidden="0" w:uiPriority="65" w:unhideWhenUsed="0"/>
+    <w:lsdException w:name="Revision" w:unhideWhenUsed="0"/>
+    <w:lsdException w:name="List Paragraph" w:semiHidden="0" w:uiPriority="34" w:unhideWhenUsed="0" w:qFormat="1"/>
+    <w:lsdException w:name="Quote" w:semiHidden="0" w:uiPriority="29" w:unhideWhenUsed="0" w:qFormat="1"/>
+    <w:lsdException w:name="Intense Quote" w:semiHidden="0" w:uiPriority="30" w:unhideWhenUsed="0" w:qFormat="1"/>
+    <w:lsdException w:name="Medium List 2 Accent 1" w:semiHidden="0" w:uiPriority="66" w:unhideWhenUsed="0"/>
+    <w:lsdException w:name="Medium Grid 1 Accent 1" w:semiHidden="0" w:uiPriority="67" w:unhideWhenUsed="0"/>
+    <w:lsdException w:name="Medium Grid 2 Accent 1" w:semiHidden="0" w:uiPriority="68" w:unhideWhenUsed="0"/>
+    <w:lsdException w:name="Medium Grid 3 Accent 1" w:semiHidden="0" w:uiPriority="69" w:unhideWhenUsed="0"/>
+    <w:lsdException w:name="Dark List Accent 1" w:semiHidden="0" w:uiPriority="70" w:unhideWhenUsed="0"/>
+    <w:lsdException w:name="Colorful Shading Accent 1" w:semiHidden="0" w:uiPriority="71" w:unhideWhenUsed="0"/>
+    <w:lsdException w:name="Colorful List Accent 1" w:semiHidden="0" w:uiPriority="72" w:unhideWhenUsed="0"/>
+    <w:lsdException w:name="Colorful Grid Accent 1" w:semiHidden="0" w:uiPriority="73" w:unhideWhenUsed="0"/>
+    <w:lsdException w:name="Light Shading Accent 2" w:semiHidden="0" w:uiPriority="60" w:unhideWhenUsed="0"/>
+    <w:lsdException w:name="Light List Accent 2" w:semiHidden="0" w:uiPriority="61" w:unhideWhenUsed="0"/>
+    <w:lsdException w:name="Light Grid Accent 2" w:semiHidden="0" w:uiPriority="62" w:unhideWhenUsed="0"/>
+    <w:lsdException w:name="Medium Shading 1 Accent 2" w:semiHidden="0" w:uiPriority="63" w:unhideWhenUsed="0"/>
+    <w:lsdException w:name="Medium Shading 2 Accent 2" w:semiHidden="0" w:uiPriority="64" w:unhideWhenUsed="0"/>
+    <w:lsdException w:name="Medium List 1 Accent 2" w:semiHidden="0" w:uiPriority="65" w:unhideWhenUsed="0"/>
+    <w:lsdException w:name="Medium List 2 Accent 2" w:semiHidden="0" w:uiPriority="66" w:unhideWhenUsed="0"/>
+    <w:lsdException w:name="Medium Grid 1 Accent 2" w:semiHidden="0" w:uiPriority="67" w:unhideWhenUsed="0"/>
+    <w:lsdException w:name="Medium Grid 2 Accent 2" w:semiHidden="0" w:uiPriority="68" w:unhideWhenUsed="0"/>
+    <w:lsdException w:name="Medium Grid 3 Accent 2" w:semiHidden="0" w:uiPriority="69" w:unhideWhenUsed="0"/>
+    <w:lsdException w:name="Dark List Accent 2" w:semiHidden="0" w:uiPriority="70" w:unhideWhenUsed="0"/>
+    <w:lsdException w:name="Colorful Shading Accent 2" w:semiHidden="0" w:uiPriority="71" w:unhideWhenUsed="0"/>
+    <w:lsdException w:name="Colorful List Accent 2" w:semiHidden="0" w:uiPriority="72" w:unhideWhenUsed="0"/>
+    <w:lsdException w:name="Colorful Grid Accent 2" w:semiHidden="0" w:uiPriority="73" w:unhideWhenUsed="0"/>
+    <w:lsdException w:name="Light Shading Accent 3" w:semiHidden="0" w:uiPriority="60" w:unhideWhenUsed="0"/>
+    <w:lsdException w:name="Light List Accent 3" w:semiHidden="0" w:uiPriority="61" w:unhideWhenUsed="0"/>
+    <w:lsdException w:name="Light Grid Accent 3" w:semiHidden="0" w:uiPriority="62" w:unhideWhenUsed="0"/>
+    <w:lsdException w:name="Medium Shading 1 Accent 3" w:semiHidden="0" w:uiPriority="63" w:unhideWhenUsed="0"/>
+    <w:lsdException w:name="Medium Shading 2 Accent 3" w:semiHidden="0" w:uiPriority="64" w:unhideWhenUsed="0"/>
+    <w:lsdException w:name="Medium List 1 Accent 3" w:semiHidden="0" w:uiPriority="65" w:unhideWhenUsed="0"/>
+    <w:lsdException w:name="Medium List 2 Accent 3" w:semiHidden="0" w:uiPriority="66" w:unhideWhenUsed="0"/>
+    <w:lsdException w:name="Medium Grid 1 Accent 3" w:semiHidden="0" w:uiPriority="67" w:unhideWhenUsed="0"/>
+    <w:lsdException w:name="Medium Grid 2 Accent 3" w:semiHidden="0" w:uiPriority="68" w:unhideWhenUsed="0"/>
+    <w:lsdException w:name="Medium Grid 3 Accent 3" w:semiHidden="0" w:uiPriority="69" w:unhideWhenUsed="0"/>
+    <w:lsdException w:name="Dark List Accent 3" w:semiHidden="0" w:uiPriority="70" w:unhideWhenUsed="0"/>
+    <w:lsdException w:name="Colorful Shading Accent 3" w:semiHidden="0" w:uiPriority="71" w:unhideWhenUsed="0"/>
+    <w:lsdException w:name="Colorful List Accent 3" w:semiHidden="0" w:uiPriority="72" w:unhideWhenUsed="0"/>
+    <w:lsdException w:name="Colorful Grid Accent 3" w:semiHidden="0" w:uiPriority="73" w:unhideWhenUsed="0"/>
+    <w:lsdException w:name="Light Shading Accent 4" w:semiHidden="0" w:uiPriority="60" w:unhideWhenUsed="0"/>
+    <w:lsdException w:name="Light List Accent 4" w:semiHidden="0" w:uiPriority="61" w:unhideWhenUsed="0"/>
+    <w:lsdException w:name="Light Grid Accent 4" w:semiHidden="0" w:uiPriority="62" w:unhideWhenUsed="0"/>
+    <w:lsdException w:name="Medium Shading 1 Accent 4" w:semiHidden="0" w:uiPriority="63" w:unhideWhenUsed="0"/>
+    <w:lsdException w:name="Medium Shading 2 Accent 4" w:semiHidden="0" w:uiPriority="64" w:unhideWhenUsed="0"/>
+    <w:lsdException w:name="Medium List 1 Accent 4" w:semiHidden="0" w:uiPriority="65" w:unhideWhenUsed="0"/>
+    <w:lsdException w:name="Medium List 2 Accent 4" w:semiHidden="0" w:uiPriority="66" w:unhideWhenUsed="0"/>
+    <w:lsdException w:name="Medium Grid 1 Accent 4" w:semiHidden="0" w:uiPriority="67" w:unhideWhenUsed="0"/>
+    <w:lsdException w:name="Medium Grid 2 Accent 4" w:semiHidden="0" w:uiPriority="68" w:unhideWhenUsed="0"/>
+    <w:lsdException w:name="Medium Grid 3 Accent 4" w:semiHidden="0" w:uiPriority="69" w:unhideWhenUsed="0"/>
+    <w:lsdException w:name="Dark List Accent 4" w:semiHidden="0" w:uiPriority="70" w:unhideWhenUsed="0"/>
+    <w:lsdException w:name="Colorful Shading Accent 4" w:semiHidden="0" w:uiPriority="71" w:unhideWhenUsed="0"/>
+    <w:lsdException w:name="Colorful List Accent 4" w:semiHidden="0" w:uiPriority="72" w:unhideWhenUsed="0"/>
+    <w:lsdException w:name="Colorful Grid Accent 4" w:semiHidden="0" w:uiPriority="73" w:unhideWhenUsed="0"/>
+    <w:lsdException w:name="Light Shading Accent 5" w:semiHidden="0" w:uiPriority="60" w:unhideWhenUsed="0"/>
+    <w:lsdException w:name="Light List Accent 5" w:semiHidden="0" w:uiPriority="61" w:unhideWhenUsed="0"/>
+    <w:lsdException w:name="Light Grid Accent 5" w:semiHidden="0" w:uiPriority="62" w:unhideWhenUsed="0"/>
+    <w:lsdException w:name="Medium Shading 1 Accent 5" w:semiHidden="0" w:uiPriority="63" w:unhideWhenUsed="0"/>
+    <w:lsdException w:name="Medium Shading 2 Accent 5" w:semiHidden="0" w:uiPriority="64" w:unhideWhenUsed="0"/>
+    <w:lsdException w:name="Medium List 1 Accent 5" w:semiHidden="0" w:uiPriority="65" w:unhideWhenUsed="0"/>
+    <w:lsdException w:name="Medium List 2 Accent 5" w:semiHidden="0" w:uiPriority="66" w:unhideWhenUsed="0"/>
+    <w:lsdException w:name="Medium Grid 1 Accent 5" w:semiHidden="0" w:uiPriority="67" w:unhideWhenUsed="0"/>
+    <w:lsdException w:name="Medium Grid 2 Accent 5" w:semiHidden="0" w:uiPriority="68" w:unhideWhenUsed="0"/>
+    <w:lsdException w:name="Medium Grid 3 Accent 5" w:semiHidden="0" w:uiPriority="69" w:unhideWhenUsed="0"/>
+    <w:lsdException w:name="Dark List Accent 5" w:semiHidden="0" w:uiPriority="70" w:unhideWhenUsed="0"/>
+    <w:lsdException w:name="Colorful Shading Accent 5" w:semiHidden="0" w:uiPriority="71" w:unhideWhenUsed="0"/>
+    <w:lsdException w:name="Colorful List Accent 5" w:semiHidden="0" w:uiPriority="72" w:unhideWhenUsed="0"/>
+    <w:lsdException w:name="Colorful Grid Accent 5" w:semiHidden="0" w:uiPriority="73" w:unhideWhenUsed="0"/>
+    <w:lsdException w:name="Light Shading Accent 6" w:semiHidden="0" w:uiPriority="60" w:unhideWhenUsed="0"/>
+    <w:lsdException w:name="Light List Accent 6" w:semiHidden="0" w:uiPriority="61" w:unhideWhenUsed="0"/>
+    <w:lsdException w:name="Light Grid Accent 6" w:semiHidden="0" w:uiPriority="62" w:unhideWhenUsed="0"/>
+    <w:lsdException w:name="Medium Shading 1 Accent 6" w:semiHidden="0" w:uiPriority="63" w:unhideWhenUsed="0"/>
+    <w:lsdException w:name="Medium Shading 2 Accent 6" w:semiHidden="0" w:uiPriority="64" w:unhideWhenUsed="0"/>
+    <w:lsdException w:name="Medium List 1 Accent 6" w:semiHidden="0" w:uiPriority="65" w:unhideWhenUsed="0"/>
+    <w:lsdException w:name="Medium List 2 Accent 6" w:semiHidden="0" w:uiPriority="66" w:unhideWhenUsed="0"/>
+    <w:lsdException w:name="Medium Grid 1 Accent 6" w:semiHidden="0" w:uiPriority="67" w:unhideWhenUsed="0"/>
+    <w:lsdException w:name="Medium Grid 2 Accent 6" w:semiHidden="0" w:uiPriority="68" w:unhideWhenUsed="0"/>
+    <w:lsdException w:name="Medium Grid 3 Accent 6" w:semiHidden="0" w:uiPriority="69" w:unhideWhenUsed="0"/>
+    <w:lsdException w:name="Dark List Accent 6" w:semiHidden="0" w:uiPriority="70" w:unhideWhenUsed="0"/>
+    <w:lsdException w:name="Colorful Shading Accent 6" w:semiHidden="0" w:uiPriority="71" w:unhideWhenUsed="0"/>
+    <w:lsdException w:name="Colorful List Accent 6" w:semiHidden="0" w:uiPriority="72" w:unhideWhenUsed="0"/>
+    <w:lsdException w:name="Colorful Grid Accent 6" w:semiHidden="0" w:uiPriority="73" w:unhideWhenUsed="0"/>
+    <w:lsdException w:name="Subtle Emphasis" w:semiHidden="0" w:uiPriority="19" w:unhideWhenUsed="0" w:qFormat="1"/>
+    <w:lsdException w:name="Intense Emphasis" w:semiHidden="0" w:uiPriority="21" w:unhideWhenUsed="0" w:qFormat="1"/>
+    <w:lsdException w:name="Subtle Reference" w:semiHidden="0" w:uiPriority="31" w:unhideWhenUsed="0" w:qFormat="1"/>
+    <w:lsdException w:name="Intense Reference" w:semiHidden="0" w:uiPriority="32" w:unhideWhenUsed="0" w:qFormat="1"/>
+    <w:lsdException w:name="Book Title" w:semiHidden="0" w:uiPriority="33" w:unhideWhenUsed="0" w:qFormat="1"/>
+    <w:lsdException w:name="Bibliography" w:uiPriority="37"/>
+    <w:lsdException w:name="TOC Heading" w:uiPriority="39" w:qFormat="1"/>
   </w:latentStyles>
-  <w:style w:type="paragraph" w:default="1" w:styleId="Normal">
+  <w:style w:type="paragraph" w:default="1" w:styleId="a">
     <w:name w:val="Normal"/>
     <w:qFormat/>
     <w:rsid w:val="00596DDB"/>
   </w:style>
-  <w:style w:type="character" w:default="1" w:styleId="DefaultParagraphFont">
+  <w:style w:type="character" w:default="1" w:styleId="a0">
     <w:name w:val="Default Paragraph Font"/>
     <w:uiPriority w:val="1"/>
     <w:semiHidden/>
     <w:unhideWhenUsed/>
   </w:style>
-  <w:style w:type="table" w:default="1" w:styleId="TableNormal">
+  <w:style w:type="table" w:default="1" w:styleId="a1">
     <w:name w:val="Normal Table"/>
     <w:uiPriority w:val="99"/>
     <w:semiHidden/>
     <w:unhideWhenUsed/>
+    <w:qFormat/>
     <w:tblPr>
       <w:tblInd w:w="0" w:type="dxa"/>
       <w:tblCellMar>
@@ -8663,7 +7830,7 @@
       </w:tblCellMar>
     </w:tblPr>
   </w:style>
-  <w:style w:type="numbering" w:default="1" w:styleId="NoList">
+  <w:style w:type="numbering" w:default="1" w:styleId="a2">
     <w:name w:val="No List"/>
     <w:uiPriority w:val="99"/>
     <w:semiHidden/>
@@ -8703,7 +7870,7 @@
 </file>
 
 <file path=word/glossary/webSettings.xml><?xml version="1.0" encoding="utf-8"?>
-<w:webSettings xmlns:mc="http://schemas.openxmlformats.org/markup-compatibility/2006" xmlns:r="http://schemas.openxmlformats.org/officeDocument/2006/relationships" xmlns:w="http://schemas.openxmlformats.org/wordprocessingml/2006/main" xmlns:w14="http://schemas.microsoft.com/office/word/2010/wordml" xmlns:w15="http://schemas.microsoft.com/office/word/2012/wordml" mc:Ignorable="w14 w15">
+<w:webSettings xmlns:r="http://schemas.openxmlformats.org/officeDocument/2006/relationships" xmlns:w="http://schemas.openxmlformats.org/wordprocessingml/2006/main">
   <w:optimizeForBrowser/>
   <w:allowPNG/>
 </w:webSettings>
@@ -8964,7 +8131,7 @@
   <a:extraClrSchemeLst/>
   <a:extLst>
     <a:ext uri="{05A4C25C-085E-4340-85A3-A5531E510DB2}">
-      <thm15:themeFamily xmlns:thm15="http://schemas.microsoft.com/office/thememl/2012/main" name="Office Theme" id="{62F939B6-93AF-4DB8-9C6B-D6C7DFDC589F}" vid="{4A3C46E8-61CC-4603-A589-7422A47A8E4A}"/>
+      <thm15:themeFamily xmlns:thm15="http://schemas.microsoft.com/office/thememl/2012/main" xmlns="" name="Office Theme" id="{62F939B6-93AF-4DB8-9C6B-D6C7DFDC589F}" vid="{4A3C46E8-61CC-4603-A589-7422A47A8E4A}"/>
     </a:ext>
   </a:extLst>
 </a:theme>
@@ -8975,7 +8142,7 @@
 </file>
 
 <file path=customXml/itemProps1.xml><?xml version="1.0" encoding="utf-8"?>
-<ds:datastoreItem xmlns:ds="http://schemas.openxmlformats.org/officeDocument/2006/customXml" ds:itemID="{59DB9DDF-75E6-48E6-9318-4C464C33CB59}">
+<ds:datastoreItem xmlns:ds="http://schemas.openxmlformats.org/officeDocument/2006/customXml" ds:itemID="{66DBAB98-C565-411A-9E8B-B295339B2ABD}">
   <ds:schemaRefs>
     <ds:schemaRef ds:uri="http://schemas.openxmlformats.org/officeDocument/2006/bibliography"/>
   </ds:schemaRefs>

</xml_diff>

<commit_message>
Add class documentation final version
</commit_message>
<xml_diff>
--- a/Documents/Design Document - almost/Document/DesignDocument.docx
+++ b/Documents/Design Document - almost/Document/DesignDocument.docx
@@ -4319,6 +4319,12 @@
           <w:noProof/>
         </w:rPr>
         <w:t>The description for the classes and members can be viewed in the separate folder Class documentation.</w:t>
+      </w:r>
+      <w:r>
+        <w:rPr>
+          <w:noProof/>
+        </w:rPr>
+        <w:t xml:space="preserve"> Refer to the file index.html</w:t>
       </w:r>
       <w:r>
         <w:rPr>
@@ -8142,7 +8148,7 @@
 </file>
 
 <file path=customXml/itemProps1.xml><?xml version="1.0" encoding="utf-8"?>
-<ds:datastoreItem xmlns:ds="http://schemas.openxmlformats.org/officeDocument/2006/customXml" ds:itemID="{66DBAB98-C565-411A-9E8B-B295339B2ABD}">
+<ds:datastoreItem xmlns:ds="http://schemas.openxmlformats.org/officeDocument/2006/customXml" ds:itemID="{3DB7A769-3A15-4CCF-9B97-CB0D678B5116}">
   <ds:schemaRefs>
     <ds:schemaRef ds:uri="http://schemas.openxmlformats.org/officeDocument/2006/bibliography"/>
   </ds:schemaRefs>

</xml_diff>

<commit_message>
Add final class documentation and diagram
</commit_message>
<xml_diff>
--- a/Documents/Design Document - almost/Document/DesignDocument.docx
+++ b/Documents/Design Document - almost/Document/DesignDocument.docx
@@ -39,7 +39,7 @@
                       </a:duotone>
                       <a:extLst>
                         <a:ext uri="{28A0092B-C50C-407E-A947-70E740481C1C}">
-                          <a14:useLocalDpi xmlns:a14="http://schemas.microsoft.com/office/drawing/2010/main" xmlns:wps="http://schemas.microsoft.com/office/word/2010/wordprocessingShape" xmlns:wpi="http://schemas.microsoft.com/office/word/2010/wordprocessingInk" xmlns:wpg="http://schemas.microsoft.com/office/word/2010/wordprocessingGroup" xmlns:w15="http://schemas.microsoft.com/office/word/2012/wordml" xmlns:w14="http://schemas.microsoft.com/office/word/2010/wordml" xmlns:w="http://schemas.openxmlformats.org/wordprocessingml/2006/main" xmlns:w10="urn:schemas-microsoft-com:office:word" xmlns:wp14="http://schemas.microsoft.com/office/word/2010/wordprocessingDrawing" xmlns:v="urn:schemas-microsoft-com:vml" xmlns:o="urn:schemas-microsoft-com:office:office" xmlns:mc="http://schemas.openxmlformats.org/markup-compatibility/2006" xmlns:wpc="http://schemas.microsoft.com/office/word/2010/wordprocessingCanvas" xmlns="" val="0"/>
+                          <a14:useLocalDpi xmlns="" xmlns:wpc="http://schemas.microsoft.com/office/word/2010/wordprocessingCanvas" xmlns:mc="http://schemas.openxmlformats.org/markup-compatibility/2006" xmlns:o="urn:schemas-microsoft-com:office:office" xmlns:v="urn:schemas-microsoft-com:vml" xmlns:wp14="http://schemas.microsoft.com/office/word/2010/wordprocessingDrawing" xmlns:w10="urn:schemas-microsoft-com:office:word" xmlns:w="http://schemas.openxmlformats.org/wordprocessingml/2006/main" xmlns:w14="http://schemas.microsoft.com/office/word/2010/wordml" xmlns:w15="http://schemas.microsoft.com/office/word/2012/wordml" xmlns:wpg="http://schemas.microsoft.com/office/word/2010/wordprocessingGroup" xmlns:wpi="http://schemas.microsoft.com/office/word/2010/wordprocessingInk" xmlns:wps="http://schemas.microsoft.com/office/word/2010/wordprocessingShape" xmlns:a14="http://schemas.microsoft.com/office/drawing/2010/main" val="0"/>
                         </a:ext>
                       </a:extLst>
                     </a:blip>
@@ -196,7 +196,7 @@
                       </a:duotone>
                       <a:extLst>
                         <a:ext uri="{28A0092B-C50C-407E-A947-70E740481C1C}">
-                          <a14:useLocalDpi xmlns:a14="http://schemas.microsoft.com/office/drawing/2010/main" xmlns:wps="http://schemas.microsoft.com/office/word/2010/wordprocessingShape" xmlns:wpi="http://schemas.microsoft.com/office/word/2010/wordprocessingInk" xmlns:wpg="http://schemas.microsoft.com/office/word/2010/wordprocessingGroup" xmlns:w15="http://schemas.microsoft.com/office/word/2012/wordml" xmlns:w14="http://schemas.microsoft.com/office/word/2010/wordml" xmlns:w="http://schemas.openxmlformats.org/wordprocessingml/2006/main" xmlns:w10="urn:schemas-microsoft-com:office:word" xmlns:wp14="http://schemas.microsoft.com/office/word/2010/wordprocessingDrawing" xmlns:v="urn:schemas-microsoft-com:vml" xmlns:o="urn:schemas-microsoft-com:office:office" xmlns:mc="http://schemas.openxmlformats.org/markup-compatibility/2006" xmlns:wpc="http://schemas.microsoft.com/office/word/2010/wordprocessingCanvas" xmlns="" val="0"/>
+                          <a14:useLocalDpi xmlns="" xmlns:wpc="http://schemas.microsoft.com/office/word/2010/wordprocessingCanvas" xmlns:mc="http://schemas.openxmlformats.org/markup-compatibility/2006" xmlns:o="urn:schemas-microsoft-com:office:office" xmlns:v="urn:schemas-microsoft-com:vml" xmlns:wp14="http://schemas.microsoft.com/office/word/2010/wordprocessingDrawing" xmlns:w10="urn:schemas-microsoft-com:office:word" xmlns:w="http://schemas.openxmlformats.org/wordprocessingml/2006/main" xmlns:w14="http://schemas.microsoft.com/office/word/2010/wordml" xmlns:w15="http://schemas.microsoft.com/office/word/2012/wordml" xmlns:wpg="http://schemas.microsoft.com/office/word/2010/wordprocessingGroup" xmlns:wpi="http://schemas.microsoft.com/office/word/2010/wordprocessingInk" xmlns:wps="http://schemas.microsoft.com/office/word/2010/wordprocessingShape" xmlns:a14="http://schemas.microsoft.com/office/drawing/2010/main" val="0"/>
                         </a:ext>
                       </a:extLst>
                     </a:blip>
@@ -3560,18 +3560,18 @@
           <wp:anchor distT="0" distB="0" distL="114300" distR="114300" simplePos="0" relativeHeight="251649536" behindDoc="1" locked="0" layoutInCell="1" allowOverlap="1">
             <wp:simplePos x="0" y="0"/>
             <wp:positionH relativeFrom="column">
-              <wp:posOffset>-274320</wp:posOffset>
+              <wp:posOffset>-273685</wp:posOffset>
             </wp:positionH>
             <wp:positionV relativeFrom="paragraph">
-              <wp:posOffset>439420</wp:posOffset>
+              <wp:posOffset>510540</wp:posOffset>
             </wp:positionV>
-            <wp:extent cx="6330315" cy="3195955"/>
+            <wp:extent cx="6330315" cy="3050540"/>
             <wp:effectExtent l="19050" t="0" r="0" b="0"/>
             <wp:wrapTight wrapText="bothSides">
               <wp:wrapPolygon edited="0">
                 <wp:start x="-65" y="0"/>
-                <wp:lineTo x="-65" y="21501"/>
-                <wp:lineTo x="21580" y="21501"/>
+                <wp:lineTo x="-65" y="21447"/>
+                <wp:lineTo x="21580" y="21447"/>
                 <wp:lineTo x="21580" y="0"/>
                 <wp:lineTo x="-65" y="0"/>
               </wp:wrapPolygon>
@@ -3598,7 +3598,7 @@
                   <pic:spPr bwMode="auto">
                     <a:xfrm>
                       <a:off x="0" y="0"/>
-                      <a:ext cx="6330315" cy="3195955"/>
+                      <a:ext cx="6330315" cy="3050540"/>
                     </a:xfrm>
                     <a:prstGeom prst="rect">
                       <a:avLst/>
@@ -3647,18 +3647,18 @@
           <wp:anchor distT="0" distB="0" distL="114300" distR="114300" simplePos="0" relativeHeight="251652608" behindDoc="1" locked="0" layoutInCell="1" allowOverlap="1">
             <wp:simplePos x="0" y="0"/>
             <wp:positionH relativeFrom="column">
-              <wp:posOffset>-352425</wp:posOffset>
+              <wp:posOffset>-354330</wp:posOffset>
             </wp:positionH>
             <wp:positionV relativeFrom="paragraph">
-              <wp:posOffset>196850</wp:posOffset>
+              <wp:posOffset>357505</wp:posOffset>
             </wp:positionV>
-            <wp:extent cx="5979795" cy="4324350"/>
+            <wp:extent cx="5979795" cy="4003040"/>
             <wp:effectExtent l="19050" t="0" r="1905" b="0"/>
             <wp:wrapTight wrapText="bothSides">
               <wp:wrapPolygon edited="0">
                 <wp:start x="-69" y="0"/>
-                <wp:lineTo x="-69" y="21505"/>
-                <wp:lineTo x="21607" y="21505"/>
+                <wp:lineTo x="-69" y="21484"/>
+                <wp:lineTo x="21607" y="21484"/>
                 <wp:lineTo x="21607" y="0"/>
                 <wp:lineTo x="-69" y="0"/>
               </wp:wrapPolygon>
@@ -3685,7 +3685,7 @@
                   <pic:spPr bwMode="auto">
                     <a:xfrm>
                       <a:off x="0" y="0"/>
-                      <a:ext cx="5979795" cy="4324350"/>
+                      <a:ext cx="5979795" cy="4003040"/>
                     </a:xfrm>
                     <a:prstGeom prst="rect">
                       <a:avLst/>
@@ -3732,15 +3732,15 @@
               <wp:posOffset>-895350</wp:posOffset>
             </wp:positionH>
             <wp:positionV relativeFrom="paragraph">
-              <wp:posOffset>297180</wp:posOffset>
+              <wp:posOffset>1841500</wp:posOffset>
             </wp:positionV>
-            <wp:extent cx="7124700" cy="7248525"/>
+            <wp:extent cx="7124700" cy="4154805"/>
             <wp:effectExtent l="19050" t="0" r="0" b="0"/>
             <wp:wrapTight wrapText="bothSides">
               <wp:wrapPolygon edited="0">
                 <wp:start x="-58" y="0"/>
-                <wp:lineTo x="-58" y="21572"/>
-                <wp:lineTo x="21600" y="21572"/>
+                <wp:lineTo x="-58" y="21491"/>
+                <wp:lineTo x="21600" y="21491"/>
                 <wp:lineTo x="21600" y="0"/>
                 <wp:lineTo x="-58" y="0"/>
               </wp:wrapPolygon>
@@ -3767,7 +3767,7 @@
                   <pic:spPr bwMode="auto">
                     <a:xfrm>
                       <a:off x="0" y="0"/>
-                      <a:ext cx="7124700" cy="7248525"/>
+                      <a:ext cx="7124700" cy="4154805"/>
                     </a:xfrm>
                     <a:prstGeom prst="rect">
                       <a:avLst/>
@@ -3817,20 +3817,20 @@
           <wp:anchor distT="0" distB="0" distL="114300" distR="114300" simplePos="0" relativeHeight="251658752" behindDoc="1" locked="0" layoutInCell="1" allowOverlap="1">
             <wp:simplePos x="0" y="0"/>
             <wp:positionH relativeFrom="column">
-              <wp:posOffset>-866775</wp:posOffset>
+              <wp:posOffset>-562610</wp:posOffset>
             </wp:positionH>
             <wp:positionV relativeFrom="paragraph">
-              <wp:posOffset>81280</wp:posOffset>
+              <wp:posOffset>80645</wp:posOffset>
             </wp:positionV>
-            <wp:extent cx="5885815" cy="6819265"/>
-            <wp:effectExtent l="0" t="0" r="0" b="0"/>
+            <wp:extent cx="5283200" cy="6819265"/>
+            <wp:effectExtent l="19050" t="0" r="0" b="0"/>
             <wp:wrapTight wrapText="bothSides">
               <wp:wrapPolygon edited="0">
-                <wp:start x="0" y="0"/>
-                <wp:lineTo x="0" y="21542"/>
-                <wp:lineTo x="21532" y="21542"/>
-                <wp:lineTo x="21532" y="0"/>
-                <wp:lineTo x="0" y="0"/>
+                <wp:start x="-78" y="0"/>
+                <wp:lineTo x="-78" y="21542"/>
+                <wp:lineTo x="21574" y="21542"/>
+                <wp:lineTo x="21574" y="0"/>
+                <wp:lineTo x="-78" y="0"/>
               </wp:wrapPolygon>
             </wp:wrapTight>
             <wp:docPr id="11" name="Картина 11"/>
@@ -3847,13 +3847,7 @@
                     </pic:cNvPicPr>
                   </pic:nvPicPr>
                   <pic:blipFill>
-                    <a:blip r:embed="rId13" cstate="print">
-                      <a:extLst>
-                        <a:ext uri="{28A0092B-C50C-407E-A947-70E740481C1C}">
-                          <a14:useLocalDpi xmlns:a14="http://schemas.microsoft.com/office/drawing/2010/main" xmlns:wps="http://schemas.microsoft.com/office/word/2010/wordprocessingShape" xmlns:wpi="http://schemas.microsoft.com/office/word/2010/wordprocessingInk" xmlns:wpg="http://schemas.microsoft.com/office/word/2010/wordprocessingGroup" xmlns:w15="http://schemas.microsoft.com/office/word/2012/wordml" xmlns:w14="http://schemas.microsoft.com/office/word/2010/wordml" xmlns:w="http://schemas.openxmlformats.org/wordprocessingml/2006/main" xmlns:w10="urn:schemas-microsoft-com:office:word" xmlns:wp14="http://schemas.microsoft.com/office/word/2010/wordprocessingDrawing" xmlns:v="urn:schemas-microsoft-com:vml" xmlns:o="urn:schemas-microsoft-com:office:office" xmlns:mc="http://schemas.openxmlformats.org/markup-compatibility/2006" xmlns:wpc="http://schemas.microsoft.com/office/word/2010/wordprocessingCanvas" xmlns="" val="0"/>
-                        </a:ext>
-                      </a:extLst>
-                    </a:blip>
+                    <a:blip r:embed="rId13" cstate="print"/>
                     <a:stretch>
                       <a:fillRect/>
                     </a:stretch>
@@ -3861,7 +3855,7 @@
                   <pic:spPr bwMode="auto">
                     <a:xfrm>
                       <a:off x="0" y="0"/>
-                      <a:ext cx="5885815" cy="6819265"/>
+                      <a:ext cx="5283200" cy="6819265"/>
                     </a:xfrm>
                     <a:prstGeom prst="rect">
                       <a:avLst/>
@@ -3921,20 +3915,20 @@
           <wp:anchor distT="0" distB="0" distL="114300" distR="114300" simplePos="0" relativeHeight="251661824" behindDoc="1" locked="0" layoutInCell="1" allowOverlap="1">
             <wp:simplePos x="0" y="0"/>
             <wp:positionH relativeFrom="column">
-              <wp:posOffset>739140</wp:posOffset>
+              <wp:posOffset>738505</wp:posOffset>
             </wp:positionH>
             <wp:positionV relativeFrom="paragraph">
-              <wp:posOffset>172085</wp:posOffset>
+              <wp:posOffset>203200</wp:posOffset>
             </wp:positionV>
-            <wp:extent cx="4001770" cy="3322955"/>
-            <wp:effectExtent l="0" t="0" r="0" b="0"/>
+            <wp:extent cx="4001770" cy="3256915"/>
+            <wp:effectExtent l="19050" t="0" r="0" b="0"/>
             <wp:wrapTight wrapText="bothSides">
               <wp:wrapPolygon edited="0">
-                <wp:start x="0" y="0"/>
-                <wp:lineTo x="0" y="21423"/>
-                <wp:lineTo x="21490" y="21423"/>
-                <wp:lineTo x="21490" y="0"/>
-                <wp:lineTo x="0" y="0"/>
+                <wp:start x="-103" y="0"/>
+                <wp:lineTo x="-103" y="21478"/>
+                <wp:lineTo x="21593" y="21478"/>
+                <wp:lineTo x="21593" y="0"/>
+                <wp:lineTo x="-103" y="0"/>
               </wp:wrapPolygon>
             </wp:wrapTight>
             <wp:docPr id="12" name="Картина 12"/>
@@ -3951,13 +3945,7 @@
                     </pic:cNvPicPr>
                   </pic:nvPicPr>
                   <pic:blipFill>
-                    <a:blip r:embed="rId14" cstate="print">
-                      <a:extLst>
-                        <a:ext uri="{28A0092B-C50C-407E-A947-70E740481C1C}">
-                          <a14:useLocalDpi xmlns:a14="http://schemas.microsoft.com/office/drawing/2010/main" xmlns:wps="http://schemas.microsoft.com/office/word/2010/wordprocessingShape" xmlns:wpi="http://schemas.microsoft.com/office/word/2010/wordprocessingInk" xmlns:wpg="http://schemas.microsoft.com/office/word/2010/wordprocessingGroup" xmlns:w15="http://schemas.microsoft.com/office/word/2012/wordml" xmlns:w14="http://schemas.microsoft.com/office/word/2010/wordml" xmlns:w="http://schemas.openxmlformats.org/wordprocessingml/2006/main" xmlns:w10="urn:schemas-microsoft-com:office:word" xmlns:wp14="http://schemas.microsoft.com/office/word/2010/wordprocessingDrawing" xmlns:v="urn:schemas-microsoft-com:vml" xmlns:o="urn:schemas-microsoft-com:office:office" xmlns:mc="http://schemas.openxmlformats.org/markup-compatibility/2006" xmlns:wpc="http://schemas.microsoft.com/office/word/2010/wordprocessingCanvas" xmlns="" val="0"/>
-                        </a:ext>
-                      </a:extLst>
-                    </a:blip>
+                    <a:blip r:embed="rId14" cstate="print"/>
                     <a:stretch>
                       <a:fillRect/>
                     </a:stretch>
@@ -3965,7 +3953,7 @@
                   <pic:spPr bwMode="auto">
                     <a:xfrm>
                       <a:off x="0" y="0"/>
-                      <a:ext cx="4001770" cy="3322955"/>
+                      <a:ext cx="4001770" cy="3256915"/>
                     </a:xfrm>
                     <a:prstGeom prst="rect">
                       <a:avLst/>
@@ -4099,20 +4087,20 @@
           <wp:anchor distT="0" distB="0" distL="114300" distR="114300" simplePos="0" relativeHeight="251664896" behindDoc="1" locked="0" layoutInCell="1" allowOverlap="1">
             <wp:simplePos x="0" y="0"/>
             <wp:positionH relativeFrom="column">
-              <wp:posOffset>-748030</wp:posOffset>
+              <wp:posOffset>-744220</wp:posOffset>
             </wp:positionH>
             <wp:positionV relativeFrom="paragraph">
-              <wp:posOffset>35560</wp:posOffset>
+              <wp:posOffset>32385</wp:posOffset>
             </wp:positionV>
-            <wp:extent cx="6466205" cy="4390390"/>
-            <wp:effectExtent l="0" t="0" r="0" b="0"/>
+            <wp:extent cx="6461760" cy="4390390"/>
+            <wp:effectExtent l="19050" t="0" r="0" b="0"/>
             <wp:wrapTight wrapText="bothSides">
               <wp:wrapPolygon edited="0">
-                <wp:start x="0" y="0"/>
-                <wp:lineTo x="0" y="21463"/>
-                <wp:lineTo x="21509" y="21463"/>
-                <wp:lineTo x="21509" y="0"/>
-                <wp:lineTo x="0" y="0"/>
+                <wp:start x="-64" y="0"/>
+                <wp:lineTo x="-64" y="21463"/>
+                <wp:lineTo x="21587" y="21463"/>
+                <wp:lineTo x="21587" y="0"/>
+                <wp:lineTo x="-64" y="0"/>
               </wp:wrapPolygon>
             </wp:wrapTight>
             <wp:docPr id="13" name="Картина 13"/>
@@ -4129,13 +4117,7 @@
                     </pic:cNvPicPr>
                   </pic:nvPicPr>
                   <pic:blipFill>
-                    <a:blip r:embed="rId15" cstate="print">
-                      <a:extLst>
-                        <a:ext uri="{28A0092B-C50C-407E-A947-70E740481C1C}">
-                          <a14:useLocalDpi xmlns:a14="http://schemas.microsoft.com/office/drawing/2010/main" xmlns:wps="http://schemas.microsoft.com/office/word/2010/wordprocessingShape" xmlns:wpi="http://schemas.microsoft.com/office/word/2010/wordprocessingInk" xmlns:wpg="http://schemas.microsoft.com/office/word/2010/wordprocessingGroup" xmlns:w15="http://schemas.microsoft.com/office/word/2012/wordml" xmlns:w14="http://schemas.microsoft.com/office/word/2010/wordml" xmlns:w="http://schemas.openxmlformats.org/wordprocessingml/2006/main" xmlns:w10="urn:schemas-microsoft-com:office:word" xmlns:wp14="http://schemas.microsoft.com/office/word/2010/wordprocessingDrawing" xmlns:v="urn:schemas-microsoft-com:vml" xmlns:o="urn:schemas-microsoft-com:office:office" xmlns:mc="http://schemas.openxmlformats.org/markup-compatibility/2006" xmlns:wpc="http://schemas.microsoft.com/office/word/2010/wordprocessingCanvas" xmlns="" val="0"/>
-                        </a:ext>
-                      </a:extLst>
-                    </a:blip>
+                    <a:blip r:embed="rId15" cstate="print"/>
                     <a:stretch>
                       <a:fillRect/>
                     </a:stretch>
@@ -4143,7 +4125,7 @@
                   <pic:spPr bwMode="auto">
                     <a:xfrm>
                       <a:off x="0" y="0"/>
-                      <a:ext cx="6466205" cy="4390390"/>
+                      <a:ext cx="6461760" cy="4390390"/>
                     </a:xfrm>
                     <a:prstGeom prst="rect">
                       <a:avLst/>
@@ -4203,20 +4185,20 @@
           <wp:anchor distT="0" distB="0" distL="114300" distR="114300" simplePos="0" relativeHeight="251667968" behindDoc="1" locked="0" layoutInCell="1" allowOverlap="1">
             <wp:simplePos x="0" y="0"/>
             <wp:positionH relativeFrom="column">
-              <wp:posOffset>-748030</wp:posOffset>
+              <wp:posOffset>372745</wp:posOffset>
             </wp:positionH>
             <wp:positionV relativeFrom="paragraph">
-              <wp:posOffset>287655</wp:posOffset>
+              <wp:posOffset>285750</wp:posOffset>
             </wp:positionV>
-            <wp:extent cx="7517130" cy="5169535"/>
-            <wp:effectExtent l="0" t="0" r="0" b="0"/>
+            <wp:extent cx="5278755" cy="5169535"/>
+            <wp:effectExtent l="19050" t="0" r="0" b="0"/>
             <wp:wrapTight wrapText="bothSides">
               <wp:wrapPolygon edited="0">
-                <wp:start x="0" y="0"/>
-                <wp:lineTo x="0" y="21491"/>
-                <wp:lineTo x="21567" y="21491"/>
-                <wp:lineTo x="21567" y="0"/>
-                <wp:lineTo x="0" y="0"/>
+                <wp:start x="-78" y="0"/>
+                <wp:lineTo x="-78" y="21491"/>
+                <wp:lineTo x="21592" y="21491"/>
+                <wp:lineTo x="21592" y="0"/>
+                <wp:lineTo x="-78" y="0"/>
               </wp:wrapPolygon>
             </wp:wrapTight>
             <wp:docPr id="14" name="Картина 14"/>
@@ -4233,13 +4215,7 @@
                     </pic:cNvPicPr>
                   </pic:nvPicPr>
                   <pic:blipFill>
-                    <a:blip r:embed="rId16" cstate="print">
-                      <a:extLst>
-                        <a:ext uri="{28A0092B-C50C-407E-A947-70E740481C1C}">
-                          <a14:useLocalDpi xmlns:a14="http://schemas.microsoft.com/office/drawing/2010/main" xmlns:wps="http://schemas.microsoft.com/office/word/2010/wordprocessingShape" xmlns:wpi="http://schemas.microsoft.com/office/word/2010/wordprocessingInk" xmlns:wpg="http://schemas.microsoft.com/office/word/2010/wordprocessingGroup" xmlns:w15="http://schemas.microsoft.com/office/word/2012/wordml" xmlns:w14="http://schemas.microsoft.com/office/word/2010/wordml" xmlns:w="http://schemas.openxmlformats.org/wordprocessingml/2006/main" xmlns:w10="urn:schemas-microsoft-com:office:word" xmlns:wp14="http://schemas.microsoft.com/office/word/2010/wordprocessingDrawing" xmlns:v="urn:schemas-microsoft-com:vml" xmlns:o="urn:schemas-microsoft-com:office:office" xmlns:mc="http://schemas.openxmlformats.org/markup-compatibility/2006" xmlns:wpc="http://schemas.microsoft.com/office/word/2010/wordprocessingCanvas" xmlns="" val="0"/>
-                        </a:ext>
-                      </a:extLst>
-                    </a:blip>
+                    <a:blip r:embed="rId16" cstate="print"/>
                     <a:stretch>
                       <a:fillRect/>
                     </a:stretch>
@@ -4247,7 +4223,7 @@
                   <pic:spPr bwMode="auto">
                     <a:xfrm>
                       <a:off x="0" y="0"/>
-                      <a:ext cx="7517130" cy="5169535"/>
+                      <a:ext cx="5278755" cy="5169535"/>
                     </a:xfrm>
                     <a:prstGeom prst="rect">
                       <a:avLst/>
@@ -4325,6 +4301,12 @@
           <w:noProof/>
         </w:rPr>
         <w:t xml:space="preserve"> Refer to the file index.html</w:t>
+      </w:r>
+      <w:r>
+        <w:rPr>
+          <w:noProof/>
+        </w:rPr>
+        <w:t xml:space="preserve"> in the folder Class documentation.</w:t>
       </w:r>
       <w:r>
         <w:rPr>
@@ -4386,7 +4368,7 @@
                     <a:blip r:embed="rId17" cstate="print">
                       <a:extLst>
                         <a:ext uri="{28A0092B-C50C-407E-A947-70E740481C1C}">
-                          <a14:useLocalDpi xmlns:a14="http://schemas.microsoft.com/office/drawing/2010/main" xmlns:wps="http://schemas.microsoft.com/office/word/2010/wordprocessingShape" xmlns:wpi="http://schemas.microsoft.com/office/word/2010/wordprocessingInk" xmlns:wpg="http://schemas.microsoft.com/office/word/2010/wordprocessingGroup" xmlns:w15="http://schemas.microsoft.com/office/word/2012/wordml" xmlns:w14="http://schemas.microsoft.com/office/word/2010/wordml" xmlns:w="http://schemas.openxmlformats.org/wordprocessingml/2006/main" xmlns:w10="urn:schemas-microsoft-com:office:word" xmlns:wp14="http://schemas.microsoft.com/office/word/2010/wordprocessingDrawing" xmlns:v="urn:schemas-microsoft-com:vml" xmlns:o="urn:schemas-microsoft-com:office:office" xmlns:mc="http://schemas.openxmlformats.org/markup-compatibility/2006" xmlns:wpc="http://schemas.microsoft.com/office/word/2010/wordprocessingCanvas" xmlns="" val="0"/>
+                          <a14:useLocalDpi xmlns="" xmlns:wpc="http://schemas.microsoft.com/office/word/2010/wordprocessingCanvas" xmlns:mc="http://schemas.openxmlformats.org/markup-compatibility/2006" xmlns:o="urn:schemas-microsoft-com:office:office" xmlns:v="urn:schemas-microsoft-com:vml" xmlns:wp14="http://schemas.microsoft.com/office/word/2010/wordprocessingDrawing" xmlns:w10="urn:schemas-microsoft-com:office:word" xmlns:w="http://schemas.openxmlformats.org/wordprocessingml/2006/main" xmlns:w14="http://schemas.microsoft.com/office/word/2010/wordml" xmlns:w15="http://schemas.microsoft.com/office/word/2012/wordml" xmlns:wpg="http://schemas.microsoft.com/office/word/2010/wordprocessingGroup" xmlns:wpi="http://schemas.microsoft.com/office/word/2010/wordprocessingInk" xmlns:wps="http://schemas.microsoft.com/office/word/2010/wordprocessingShape" xmlns:a14="http://schemas.microsoft.com/office/drawing/2010/main" val="0"/>
                         </a:ext>
                       </a:extLst>
                     </a:blip>
@@ -4455,7 +4437,7 @@
                     <a:blip r:embed="rId18" cstate="print">
                       <a:extLst>
                         <a:ext uri="{28A0092B-C50C-407E-A947-70E740481C1C}">
-                          <a14:useLocalDpi xmlns:a14="http://schemas.microsoft.com/office/drawing/2010/main" xmlns:wps="http://schemas.microsoft.com/office/word/2010/wordprocessingShape" xmlns:wpi="http://schemas.microsoft.com/office/word/2010/wordprocessingInk" xmlns:wpg="http://schemas.microsoft.com/office/word/2010/wordprocessingGroup" xmlns:w15="http://schemas.microsoft.com/office/word/2012/wordml" xmlns:w14="http://schemas.microsoft.com/office/word/2010/wordml" xmlns:w="http://schemas.openxmlformats.org/wordprocessingml/2006/main" xmlns:w10="urn:schemas-microsoft-com:office:word" xmlns:wp14="http://schemas.microsoft.com/office/word/2010/wordprocessingDrawing" xmlns:v="urn:schemas-microsoft-com:vml" xmlns:o="urn:schemas-microsoft-com:office:office" xmlns:mc="http://schemas.openxmlformats.org/markup-compatibility/2006" xmlns:wpc="http://schemas.microsoft.com/office/word/2010/wordprocessingCanvas" xmlns="" val="0"/>
+                          <a14:useLocalDpi xmlns="" xmlns:wpc="http://schemas.microsoft.com/office/word/2010/wordprocessingCanvas" xmlns:mc="http://schemas.openxmlformats.org/markup-compatibility/2006" xmlns:o="urn:schemas-microsoft-com:office:office" xmlns:v="urn:schemas-microsoft-com:vml" xmlns:wp14="http://schemas.microsoft.com/office/word/2010/wordprocessingDrawing" xmlns:w10="urn:schemas-microsoft-com:office:word" xmlns:w="http://schemas.openxmlformats.org/wordprocessingml/2006/main" xmlns:w14="http://schemas.microsoft.com/office/word/2010/wordml" xmlns:w15="http://schemas.microsoft.com/office/word/2012/wordml" xmlns:wpg="http://schemas.microsoft.com/office/word/2010/wordprocessingGroup" xmlns:wpi="http://schemas.microsoft.com/office/word/2010/wordprocessingInk" xmlns:wps="http://schemas.microsoft.com/office/word/2010/wordprocessingShape" xmlns:a14="http://schemas.microsoft.com/office/drawing/2010/main" val="0"/>
                         </a:ext>
                       </a:extLst>
                     </a:blip>
@@ -4591,7 +4573,7 @@
                     <a:blip r:embed="rId20" cstate="print">
                       <a:extLst>
                         <a:ext uri="{28A0092B-C50C-407E-A947-70E740481C1C}">
-                          <a14:useLocalDpi xmlns:a14="http://schemas.microsoft.com/office/drawing/2010/main" xmlns:wps="http://schemas.microsoft.com/office/word/2010/wordprocessingShape" xmlns:wpi="http://schemas.microsoft.com/office/word/2010/wordprocessingInk" xmlns:wpg="http://schemas.microsoft.com/office/word/2010/wordprocessingGroup" xmlns:w15="http://schemas.microsoft.com/office/word/2012/wordml" xmlns:w14="http://schemas.microsoft.com/office/word/2010/wordml" xmlns:w="http://schemas.openxmlformats.org/wordprocessingml/2006/main" xmlns:w10="urn:schemas-microsoft-com:office:word" xmlns:wp14="http://schemas.microsoft.com/office/word/2010/wordprocessingDrawing" xmlns:v="urn:schemas-microsoft-com:vml" xmlns:o="urn:schemas-microsoft-com:office:office" xmlns:mc="http://schemas.openxmlformats.org/markup-compatibility/2006" xmlns:wpc="http://schemas.microsoft.com/office/word/2010/wordprocessingCanvas" xmlns="" val="0"/>
+                          <a14:useLocalDpi xmlns="" xmlns:wpc="http://schemas.microsoft.com/office/word/2010/wordprocessingCanvas" xmlns:mc="http://schemas.openxmlformats.org/markup-compatibility/2006" xmlns:o="urn:schemas-microsoft-com:office:office" xmlns:v="urn:schemas-microsoft-com:vml" xmlns:wp14="http://schemas.microsoft.com/office/word/2010/wordprocessingDrawing" xmlns:w10="urn:schemas-microsoft-com:office:word" xmlns:w="http://schemas.openxmlformats.org/wordprocessingml/2006/main" xmlns:w14="http://schemas.microsoft.com/office/word/2010/wordml" xmlns:w15="http://schemas.microsoft.com/office/word/2012/wordml" xmlns:wpg="http://schemas.microsoft.com/office/word/2010/wordprocessingGroup" xmlns:wpi="http://schemas.microsoft.com/office/word/2010/wordprocessingInk" xmlns:wps="http://schemas.microsoft.com/office/word/2010/wordprocessingShape" xmlns:a14="http://schemas.microsoft.com/office/drawing/2010/main" val="0"/>
                         </a:ext>
                       </a:extLst>
                     </a:blip>
@@ -4671,7 +4653,7 @@
                     <a:blip r:embed="rId21" cstate="print">
                       <a:extLst>
                         <a:ext uri="{28A0092B-C50C-407E-A947-70E740481C1C}">
-                          <a14:useLocalDpi xmlns:a14="http://schemas.microsoft.com/office/drawing/2010/main" xmlns:wps="http://schemas.microsoft.com/office/word/2010/wordprocessingShape" xmlns:wpi="http://schemas.microsoft.com/office/word/2010/wordprocessingInk" xmlns:wpg="http://schemas.microsoft.com/office/word/2010/wordprocessingGroup" xmlns:w15="http://schemas.microsoft.com/office/word/2012/wordml" xmlns:w14="http://schemas.microsoft.com/office/word/2010/wordml" xmlns:w="http://schemas.openxmlformats.org/wordprocessingml/2006/main" xmlns:w10="urn:schemas-microsoft-com:office:word" xmlns:wp14="http://schemas.microsoft.com/office/word/2010/wordprocessingDrawing" xmlns:v="urn:schemas-microsoft-com:vml" xmlns:o="urn:schemas-microsoft-com:office:office" xmlns:mc="http://schemas.openxmlformats.org/markup-compatibility/2006" xmlns:wpc="http://schemas.microsoft.com/office/word/2010/wordprocessingCanvas" xmlns="" val="0"/>
+                          <a14:useLocalDpi xmlns="" xmlns:wpc="http://schemas.microsoft.com/office/word/2010/wordprocessingCanvas" xmlns:mc="http://schemas.openxmlformats.org/markup-compatibility/2006" xmlns:o="urn:schemas-microsoft-com:office:office" xmlns:v="urn:schemas-microsoft-com:vml" xmlns:wp14="http://schemas.microsoft.com/office/word/2010/wordprocessingDrawing" xmlns:w10="urn:schemas-microsoft-com:office:word" xmlns:w="http://schemas.openxmlformats.org/wordprocessingml/2006/main" xmlns:w14="http://schemas.microsoft.com/office/word/2010/wordml" xmlns:w15="http://schemas.microsoft.com/office/word/2012/wordml" xmlns:wpg="http://schemas.microsoft.com/office/word/2010/wordprocessingGroup" xmlns:wpi="http://schemas.microsoft.com/office/word/2010/wordprocessingInk" xmlns:wps="http://schemas.microsoft.com/office/word/2010/wordprocessingShape" xmlns:a14="http://schemas.microsoft.com/office/drawing/2010/main" val="0"/>
                         </a:ext>
                       </a:extLst>
                     </a:blip>
@@ -4761,7 +4743,7 @@
                     <a:blip r:embed="rId22" cstate="print">
                       <a:extLst>
                         <a:ext uri="{28A0092B-C50C-407E-A947-70E740481C1C}">
-                          <a14:useLocalDpi xmlns:a14="http://schemas.microsoft.com/office/drawing/2010/main" xmlns:wps="http://schemas.microsoft.com/office/word/2010/wordprocessingShape" xmlns:wpi="http://schemas.microsoft.com/office/word/2010/wordprocessingInk" xmlns:wpg="http://schemas.microsoft.com/office/word/2010/wordprocessingGroup" xmlns:w15="http://schemas.microsoft.com/office/word/2012/wordml" xmlns:w14="http://schemas.microsoft.com/office/word/2010/wordml" xmlns:w="http://schemas.openxmlformats.org/wordprocessingml/2006/main" xmlns:w10="urn:schemas-microsoft-com:office:word" xmlns:wp14="http://schemas.microsoft.com/office/word/2010/wordprocessingDrawing" xmlns:v="urn:schemas-microsoft-com:vml" xmlns:o="urn:schemas-microsoft-com:office:office" xmlns:mc="http://schemas.openxmlformats.org/markup-compatibility/2006" xmlns:wpc="http://schemas.microsoft.com/office/word/2010/wordprocessingCanvas" xmlns="" val="0"/>
+                          <a14:useLocalDpi xmlns="" xmlns:wpc="http://schemas.microsoft.com/office/word/2010/wordprocessingCanvas" xmlns:mc="http://schemas.openxmlformats.org/markup-compatibility/2006" xmlns:o="urn:schemas-microsoft-com:office:office" xmlns:v="urn:schemas-microsoft-com:vml" xmlns:wp14="http://schemas.microsoft.com/office/word/2010/wordprocessingDrawing" xmlns:w10="urn:schemas-microsoft-com:office:word" xmlns:w="http://schemas.openxmlformats.org/wordprocessingml/2006/main" xmlns:w14="http://schemas.microsoft.com/office/word/2010/wordml" xmlns:w15="http://schemas.microsoft.com/office/word/2012/wordml" xmlns:wpg="http://schemas.microsoft.com/office/word/2010/wordprocessingGroup" xmlns:wpi="http://schemas.microsoft.com/office/word/2010/wordprocessingInk" xmlns:wps="http://schemas.microsoft.com/office/word/2010/wordprocessingShape" xmlns:a14="http://schemas.microsoft.com/office/drawing/2010/main" val="0"/>
                         </a:ext>
                       </a:extLst>
                     </a:blip>
@@ -4848,7 +4830,7 @@
                     <a:blip r:embed="rId23" cstate="print">
                       <a:extLst>
                         <a:ext uri="{28A0092B-C50C-407E-A947-70E740481C1C}">
-                          <a14:useLocalDpi xmlns:a14="http://schemas.microsoft.com/office/drawing/2010/main" xmlns:wps="http://schemas.microsoft.com/office/word/2010/wordprocessingShape" xmlns:wpi="http://schemas.microsoft.com/office/word/2010/wordprocessingInk" xmlns:wpg="http://schemas.microsoft.com/office/word/2010/wordprocessingGroup" xmlns:w15="http://schemas.microsoft.com/office/word/2012/wordml" xmlns:w14="http://schemas.microsoft.com/office/word/2010/wordml" xmlns:w="http://schemas.openxmlformats.org/wordprocessingml/2006/main" xmlns:w10="urn:schemas-microsoft-com:office:word" xmlns:wp14="http://schemas.microsoft.com/office/word/2010/wordprocessingDrawing" xmlns:v="urn:schemas-microsoft-com:vml" xmlns:o="urn:schemas-microsoft-com:office:office" xmlns:mc="http://schemas.openxmlformats.org/markup-compatibility/2006" xmlns:wpc="http://schemas.microsoft.com/office/word/2010/wordprocessingCanvas" xmlns="" val="0"/>
+                          <a14:useLocalDpi xmlns="" xmlns:wpc="http://schemas.microsoft.com/office/word/2010/wordprocessingCanvas" xmlns:mc="http://schemas.openxmlformats.org/markup-compatibility/2006" xmlns:o="urn:schemas-microsoft-com:office:office" xmlns:v="urn:schemas-microsoft-com:vml" xmlns:wp14="http://schemas.microsoft.com/office/word/2010/wordprocessingDrawing" xmlns:w10="urn:schemas-microsoft-com:office:word" xmlns:w="http://schemas.openxmlformats.org/wordprocessingml/2006/main" xmlns:w14="http://schemas.microsoft.com/office/word/2010/wordml" xmlns:w15="http://schemas.microsoft.com/office/word/2012/wordml" xmlns:wpg="http://schemas.microsoft.com/office/word/2010/wordprocessingGroup" xmlns:wpi="http://schemas.microsoft.com/office/word/2010/wordprocessingInk" xmlns:wps="http://schemas.microsoft.com/office/word/2010/wordprocessingShape" xmlns:a14="http://schemas.microsoft.com/office/drawing/2010/main" val="0"/>
                         </a:ext>
                       </a:extLst>
                     </a:blip>
@@ -4918,7 +4900,7 @@
                     <a:blip r:embed="rId24" cstate="print">
                       <a:extLst>
                         <a:ext uri="{28A0092B-C50C-407E-A947-70E740481C1C}">
-                          <a14:useLocalDpi xmlns:a14="http://schemas.microsoft.com/office/drawing/2010/main" xmlns:wps="http://schemas.microsoft.com/office/word/2010/wordprocessingShape" xmlns:wpi="http://schemas.microsoft.com/office/word/2010/wordprocessingInk" xmlns:wpg="http://schemas.microsoft.com/office/word/2010/wordprocessingGroup" xmlns:w15="http://schemas.microsoft.com/office/word/2012/wordml" xmlns:w14="http://schemas.microsoft.com/office/word/2010/wordml" xmlns:w="http://schemas.openxmlformats.org/wordprocessingml/2006/main" xmlns:w10="urn:schemas-microsoft-com:office:word" xmlns:wp14="http://schemas.microsoft.com/office/word/2010/wordprocessingDrawing" xmlns:v="urn:schemas-microsoft-com:vml" xmlns:o="urn:schemas-microsoft-com:office:office" xmlns:mc="http://schemas.openxmlformats.org/markup-compatibility/2006" xmlns:wpc="http://schemas.microsoft.com/office/word/2010/wordprocessingCanvas" xmlns="" val="0"/>
+                          <a14:useLocalDpi xmlns="" xmlns:wpc="http://schemas.microsoft.com/office/word/2010/wordprocessingCanvas" xmlns:mc="http://schemas.openxmlformats.org/markup-compatibility/2006" xmlns:o="urn:schemas-microsoft-com:office:office" xmlns:v="urn:schemas-microsoft-com:vml" xmlns:wp14="http://schemas.microsoft.com/office/word/2010/wordprocessingDrawing" xmlns:w10="urn:schemas-microsoft-com:office:word" xmlns:w="http://schemas.openxmlformats.org/wordprocessingml/2006/main" xmlns:w14="http://schemas.microsoft.com/office/word/2010/wordml" xmlns:w15="http://schemas.microsoft.com/office/word/2012/wordml" xmlns:wpg="http://schemas.microsoft.com/office/word/2010/wordprocessingGroup" xmlns:wpi="http://schemas.microsoft.com/office/word/2010/wordprocessingInk" xmlns:wps="http://schemas.microsoft.com/office/word/2010/wordprocessingShape" xmlns:a14="http://schemas.microsoft.com/office/drawing/2010/main" val="0"/>
                         </a:ext>
                       </a:extLst>
                     </a:blip>
@@ -4990,7 +4972,7 @@
                     <a:blip r:embed="rId25" cstate="print">
                       <a:extLst>
                         <a:ext uri="{28A0092B-C50C-407E-A947-70E740481C1C}">
-                          <a14:useLocalDpi xmlns:a14="http://schemas.microsoft.com/office/drawing/2010/main" xmlns:wps="http://schemas.microsoft.com/office/word/2010/wordprocessingShape" xmlns:wpi="http://schemas.microsoft.com/office/word/2010/wordprocessingInk" xmlns:wpg="http://schemas.microsoft.com/office/word/2010/wordprocessingGroup" xmlns:w15="http://schemas.microsoft.com/office/word/2012/wordml" xmlns:w14="http://schemas.microsoft.com/office/word/2010/wordml" xmlns:w="http://schemas.openxmlformats.org/wordprocessingml/2006/main" xmlns:w10="urn:schemas-microsoft-com:office:word" xmlns:wp14="http://schemas.microsoft.com/office/word/2010/wordprocessingDrawing" xmlns:v="urn:schemas-microsoft-com:vml" xmlns:o="urn:schemas-microsoft-com:office:office" xmlns:mc="http://schemas.openxmlformats.org/markup-compatibility/2006" xmlns:wpc="http://schemas.microsoft.com/office/word/2010/wordprocessingCanvas" xmlns="" val="0"/>
+                          <a14:useLocalDpi xmlns="" xmlns:wpc="http://schemas.microsoft.com/office/word/2010/wordprocessingCanvas" xmlns:mc="http://schemas.openxmlformats.org/markup-compatibility/2006" xmlns:o="urn:schemas-microsoft-com:office:office" xmlns:v="urn:schemas-microsoft-com:vml" xmlns:wp14="http://schemas.microsoft.com/office/word/2010/wordprocessingDrawing" xmlns:w10="urn:schemas-microsoft-com:office:word" xmlns:w="http://schemas.openxmlformats.org/wordprocessingml/2006/main" xmlns:w14="http://schemas.microsoft.com/office/word/2010/wordml" xmlns:w15="http://schemas.microsoft.com/office/word/2012/wordml" xmlns:wpg="http://schemas.microsoft.com/office/word/2010/wordprocessingGroup" xmlns:wpi="http://schemas.microsoft.com/office/word/2010/wordprocessingInk" xmlns:wps="http://schemas.microsoft.com/office/word/2010/wordprocessingShape" xmlns:a14="http://schemas.microsoft.com/office/drawing/2010/main" val="0"/>
                         </a:ext>
                       </a:extLst>
                     </a:blip>
@@ -5069,7 +5051,7 @@
                     <a:blip r:embed="rId26" cstate="print">
                       <a:extLst>
                         <a:ext uri="{28A0092B-C50C-407E-A947-70E740481C1C}">
-                          <a14:useLocalDpi xmlns:a14="http://schemas.microsoft.com/office/drawing/2010/main" xmlns:wps="http://schemas.microsoft.com/office/word/2010/wordprocessingShape" xmlns:wpi="http://schemas.microsoft.com/office/word/2010/wordprocessingInk" xmlns:wpg="http://schemas.microsoft.com/office/word/2010/wordprocessingGroup" xmlns:w15="http://schemas.microsoft.com/office/word/2012/wordml" xmlns:w14="http://schemas.microsoft.com/office/word/2010/wordml" xmlns:w="http://schemas.openxmlformats.org/wordprocessingml/2006/main" xmlns:w10="urn:schemas-microsoft-com:office:word" xmlns:wp14="http://schemas.microsoft.com/office/word/2010/wordprocessingDrawing" xmlns:v="urn:schemas-microsoft-com:vml" xmlns:o="urn:schemas-microsoft-com:office:office" xmlns:mc="http://schemas.openxmlformats.org/markup-compatibility/2006" xmlns:wpc="http://schemas.microsoft.com/office/word/2010/wordprocessingCanvas" xmlns="" val="0"/>
+                          <a14:useLocalDpi xmlns="" xmlns:wpc="http://schemas.microsoft.com/office/word/2010/wordprocessingCanvas" xmlns:mc="http://schemas.openxmlformats.org/markup-compatibility/2006" xmlns:o="urn:schemas-microsoft-com:office:office" xmlns:v="urn:schemas-microsoft-com:vml" xmlns:wp14="http://schemas.microsoft.com/office/word/2010/wordprocessingDrawing" xmlns:w10="urn:schemas-microsoft-com:office:word" xmlns:w="http://schemas.openxmlformats.org/wordprocessingml/2006/main" xmlns:w14="http://schemas.microsoft.com/office/word/2010/wordml" xmlns:w15="http://schemas.microsoft.com/office/word/2012/wordml" xmlns:wpg="http://schemas.microsoft.com/office/word/2010/wordprocessingGroup" xmlns:wpi="http://schemas.microsoft.com/office/word/2010/wordprocessingInk" xmlns:wps="http://schemas.microsoft.com/office/word/2010/wordprocessingShape" xmlns:a14="http://schemas.microsoft.com/office/drawing/2010/main" val="0"/>
                         </a:ext>
                       </a:extLst>
                     </a:blip>
@@ -5139,7 +5121,7 @@
                     <a:blip r:embed="rId27" cstate="print">
                       <a:extLst>
                         <a:ext uri="{28A0092B-C50C-407E-A947-70E740481C1C}">
-                          <a14:useLocalDpi xmlns:a14="http://schemas.microsoft.com/office/drawing/2010/main" xmlns:wps="http://schemas.microsoft.com/office/word/2010/wordprocessingShape" xmlns:wpi="http://schemas.microsoft.com/office/word/2010/wordprocessingInk" xmlns:wpg="http://schemas.microsoft.com/office/word/2010/wordprocessingGroup" xmlns:w15="http://schemas.microsoft.com/office/word/2012/wordml" xmlns:w14="http://schemas.microsoft.com/office/word/2010/wordml" xmlns:w="http://schemas.openxmlformats.org/wordprocessingml/2006/main" xmlns:w10="urn:schemas-microsoft-com:office:word" xmlns:wp14="http://schemas.microsoft.com/office/word/2010/wordprocessingDrawing" xmlns:v="urn:schemas-microsoft-com:vml" xmlns:o="urn:schemas-microsoft-com:office:office" xmlns:mc="http://schemas.openxmlformats.org/markup-compatibility/2006" xmlns:wpc="http://schemas.microsoft.com/office/word/2010/wordprocessingCanvas" xmlns="" val="0"/>
+                          <a14:useLocalDpi xmlns="" xmlns:wpc="http://schemas.microsoft.com/office/word/2010/wordprocessingCanvas" xmlns:mc="http://schemas.openxmlformats.org/markup-compatibility/2006" xmlns:o="urn:schemas-microsoft-com:office:office" xmlns:v="urn:schemas-microsoft-com:vml" xmlns:wp14="http://schemas.microsoft.com/office/word/2010/wordprocessingDrawing" xmlns:w10="urn:schemas-microsoft-com:office:word" xmlns:w="http://schemas.openxmlformats.org/wordprocessingml/2006/main" xmlns:w14="http://schemas.microsoft.com/office/word/2010/wordml" xmlns:w15="http://schemas.microsoft.com/office/word/2012/wordml" xmlns:wpg="http://schemas.microsoft.com/office/word/2010/wordprocessingGroup" xmlns:wpi="http://schemas.microsoft.com/office/word/2010/wordprocessingInk" xmlns:wps="http://schemas.microsoft.com/office/word/2010/wordprocessingShape" xmlns:a14="http://schemas.microsoft.com/office/drawing/2010/main" val="0"/>
                         </a:ext>
                       </a:extLst>
                     </a:blip>
@@ -5207,7 +5189,7 @@
                     <a:blip r:embed="rId28" cstate="print">
                       <a:extLst>
                         <a:ext uri="{28A0092B-C50C-407E-A947-70E740481C1C}">
-                          <a14:useLocalDpi xmlns:a14="http://schemas.microsoft.com/office/drawing/2010/main" xmlns:wps="http://schemas.microsoft.com/office/word/2010/wordprocessingShape" xmlns:wpi="http://schemas.microsoft.com/office/word/2010/wordprocessingInk" xmlns:wpg="http://schemas.microsoft.com/office/word/2010/wordprocessingGroup" xmlns:w15="http://schemas.microsoft.com/office/word/2012/wordml" xmlns:w14="http://schemas.microsoft.com/office/word/2010/wordml" xmlns:w="http://schemas.openxmlformats.org/wordprocessingml/2006/main" xmlns:w10="urn:schemas-microsoft-com:office:word" xmlns:wp14="http://schemas.microsoft.com/office/word/2010/wordprocessingDrawing" xmlns:v="urn:schemas-microsoft-com:vml" xmlns:o="urn:schemas-microsoft-com:office:office" xmlns:mc="http://schemas.openxmlformats.org/markup-compatibility/2006" xmlns:wpc="http://schemas.microsoft.com/office/word/2010/wordprocessingCanvas" xmlns="" val="0"/>
+                          <a14:useLocalDpi xmlns="" xmlns:wpc="http://schemas.microsoft.com/office/word/2010/wordprocessingCanvas" xmlns:mc="http://schemas.openxmlformats.org/markup-compatibility/2006" xmlns:o="urn:schemas-microsoft-com:office:office" xmlns:v="urn:schemas-microsoft-com:vml" xmlns:wp14="http://schemas.microsoft.com/office/word/2010/wordprocessingDrawing" xmlns:w10="urn:schemas-microsoft-com:office:word" xmlns:w="http://schemas.openxmlformats.org/wordprocessingml/2006/main" xmlns:w14="http://schemas.microsoft.com/office/word/2010/wordml" xmlns:w15="http://schemas.microsoft.com/office/word/2012/wordml" xmlns:wpg="http://schemas.microsoft.com/office/word/2010/wordprocessingGroup" xmlns:wpi="http://schemas.microsoft.com/office/word/2010/wordprocessingInk" xmlns:wps="http://schemas.microsoft.com/office/word/2010/wordprocessingShape" xmlns:a14="http://schemas.microsoft.com/office/drawing/2010/main" val="0"/>
                         </a:ext>
                       </a:extLst>
                     </a:blip>
@@ -5275,7 +5257,7 @@
                     <a:blip r:embed="rId29" cstate="print">
                       <a:extLst>
                         <a:ext uri="{28A0092B-C50C-407E-A947-70E740481C1C}">
-                          <a14:useLocalDpi xmlns:a14="http://schemas.microsoft.com/office/drawing/2010/main" xmlns:wps="http://schemas.microsoft.com/office/word/2010/wordprocessingShape" xmlns:wpi="http://schemas.microsoft.com/office/word/2010/wordprocessingInk" xmlns:wpg="http://schemas.microsoft.com/office/word/2010/wordprocessingGroup" xmlns:w15="http://schemas.microsoft.com/office/word/2012/wordml" xmlns:w14="http://schemas.microsoft.com/office/word/2010/wordml" xmlns:w="http://schemas.openxmlformats.org/wordprocessingml/2006/main" xmlns:w10="urn:schemas-microsoft-com:office:word" xmlns:wp14="http://schemas.microsoft.com/office/word/2010/wordprocessingDrawing" xmlns:v="urn:schemas-microsoft-com:vml" xmlns:o="urn:schemas-microsoft-com:office:office" xmlns:mc="http://schemas.openxmlformats.org/markup-compatibility/2006" xmlns:wpc="http://schemas.microsoft.com/office/word/2010/wordprocessingCanvas" xmlns="" val="0"/>
+                          <a14:useLocalDpi xmlns="" xmlns:wpc="http://schemas.microsoft.com/office/word/2010/wordprocessingCanvas" xmlns:mc="http://schemas.openxmlformats.org/markup-compatibility/2006" xmlns:o="urn:schemas-microsoft-com:office:office" xmlns:v="urn:schemas-microsoft-com:vml" xmlns:wp14="http://schemas.microsoft.com/office/word/2010/wordprocessingDrawing" xmlns:w10="urn:schemas-microsoft-com:office:word" xmlns:w="http://schemas.openxmlformats.org/wordprocessingml/2006/main" xmlns:w14="http://schemas.microsoft.com/office/word/2010/wordml" xmlns:w15="http://schemas.microsoft.com/office/word/2012/wordml" xmlns:wpg="http://schemas.microsoft.com/office/word/2010/wordprocessingGroup" xmlns:wpi="http://schemas.microsoft.com/office/word/2010/wordprocessingInk" xmlns:wps="http://schemas.microsoft.com/office/word/2010/wordprocessingShape" xmlns:a14="http://schemas.microsoft.com/office/drawing/2010/main" val="0"/>
                         </a:ext>
                       </a:extLst>
                     </a:blip>
@@ -5343,7 +5325,7 @@
                     <a:blip r:embed="rId21" cstate="print">
                       <a:extLst>
                         <a:ext uri="{28A0092B-C50C-407E-A947-70E740481C1C}">
-                          <a14:useLocalDpi xmlns:a14="http://schemas.microsoft.com/office/drawing/2010/main" xmlns:wps="http://schemas.microsoft.com/office/word/2010/wordprocessingShape" xmlns:wpi="http://schemas.microsoft.com/office/word/2010/wordprocessingInk" xmlns:wpg="http://schemas.microsoft.com/office/word/2010/wordprocessingGroup" xmlns:w15="http://schemas.microsoft.com/office/word/2012/wordml" xmlns:w14="http://schemas.microsoft.com/office/word/2010/wordml" xmlns:w="http://schemas.openxmlformats.org/wordprocessingml/2006/main" xmlns:w10="urn:schemas-microsoft-com:office:word" xmlns:wp14="http://schemas.microsoft.com/office/word/2010/wordprocessingDrawing" xmlns:v="urn:schemas-microsoft-com:vml" xmlns:o="urn:schemas-microsoft-com:office:office" xmlns:mc="http://schemas.openxmlformats.org/markup-compatibility/2006" xmlns:wpc="http://schemas.microsoft.com/office/word/2010/wordprocessingCanvas" xmlns="" val="0"/>
+                          <a14:useLocalDpi xmlns="" xmlns:wpc="http://schemas.microsoft.com/office/word/2010/wordprocessingCanvas" xmlns:mc="http://schemas.openxmlformats.org/markup-compatibility/2006" xmlns:o="urn:schemas-microsoft-com:office:office" xmlns:v="urn:schemas-microsoft-com:vml" xmlns:wp14="http://schemas.microsoft.com/office/word/2010/wordprocessingDrawing" xmlns:w10="urn:schemas-microsoft-com:office:word" xmlns:w="http://schemas.openxmlformats.org/wordprocessingml/2006/main" xmlns:w14="http://schemas.microsoft.com/office/word/2010/wordml" xmlns:w15="http://schemas.microsoft.com/office/word/2012/wordml" xmlns:wpg="http://schemas.microsoft.com/office/word/2010/wordprocessingGroup" xmlns:wpi="http://schemas.microsoft.com/office/word/2010/wordprocessingInk" xmlns:wps="http://schemas.microsoft.com/office/word/2010/wordprocessingShape" xmlns:a14="http://schemas.microsoft.com/office/drawing/2010/main" val="0"/>
                         </a:ext>
                       </a:extLst>
                     </a:blip>
@@ -5413,7 +5395,7 @@
                     <a:blip r:embed="rId30" cstate="print">
                       <a:extLst>
                         <a:ext uri="{28A0092B-C50C-407E-A947-70E740481C1C}">
-                          <a14:useLocalDpi xmlns:a14="http://schemas.microsoft.com/office/drawing/2010/main" xmlns:wps="http://schemas.microsoft.com/office/word/2010/wordprocessingShape" xmlns:wpi="http://schemas.microsoft.com/office/word/2010/wordprocessingInk" xmlns:wpg="http://schemas.microsoft.com/office/word/2010/wordprocessingGroup" xmlns:w15="http://schemas.microsoft.com/office/word/2012/wordml" xmlns:w14="http://schemas.microsoft.com/office/word/2010/wordml" xmlns:w="http://schemas.openxmlformats.org/wordprocessingml/2006/main" xmlns:w10="urn:schemas-microsoft-com:office:word" xmlns:wp14="http://schemas.microsoft.com/office/word/2010/wordprocessingDrawing" xmlns:v="urn:schemas-microsoft-com:vml" xmlns:o="urn:schemas-microsoft-com:office:office" xmlns:mc="http://schemas.openxmlformats.org/markup-compatibility/2006" xmlns:wpc="http://schemas.microsoft.com/office/word/2010/wordprocessingCanvas" xmlns="" val="0"/>
+                          <a14:useLocalDpi xmlns="" xmlns:wpc="http://schemas.microsoft.com/office/word/2010/wordprocessingCanvas" xmlns:mc="http://schemas.openxmlformats.org/markup-compatibility/2006" xmlns:o="urn:schemas-microsoft-com:office:office" xmlns:v="urn:schemas-microsoft-com:vml" xmlns:wp14="http://schemas.microsoft.com/office/word/2010/wordprocessingDrawing" xmlns:w10="urn:schemas-microsoft-com:office:word" xmlns:w="http://schemas.openxmlformats.org/wordprocessingml/2006/main" xmlns:w14="http://schemas.microsoft.com/office/word/2010/wordml" xmlns:w15="http://schemas.microsoft.com/office/word/2012/wordml" xmlns:wpg="http://schemas.microsoft.com/office/word/2010/wordprocessingGroup" xmlns:wpi="http://schemas.microsoft.com/office/word/2010/wordprocessingInk" xmlns:wps="http://schemas.microsoft.com/office/word/2010/wordprocessingShape" xmlns:a14="http://schemas.microsoft.com/office/drawing/2010/main" val="0"/>
                         </a:ext>
                       </a:extLst>
                     </a:blip>
@@ -5482,7 +5464,7 @@
                     <a:blip r:embed="rId31" cstate="print">
                       <a:extLst>
                         <a:ext uri="{28A0092B-C50C-407E-A947-70E740481C1C}">
-                          <a14:useLocalDpi xmlns:a14="http://schemas.microsoft.com/office/drawing/2010/main" xmlns:wps="http://schemas.microsoft.com/office/word/2010/wordprocessingShape" xmlns:wpi="http://schemas.microsoft.com/office/word/2010/wordprocessingInk" xmlns:wpg="http://schemas.microsoft.com/office/word/2010/wordprocessingGroup" xmlns:w15="http://schemas.microsoft.com/office/word/2012/wordml" xmlns:w14="http://schemas.microsoft.com/office/word/2010/wordml" xmlns:w="http://schemas.openxmlformats.org/wordprocessingml/2006/main" xmlns:w10="urn:schemas-microsoft-com:office:word" xmlns:wp14="http://schemas.microsoft.com/office/word/2010/wordprocessingDrawing" xmlns:v="urn:schemas-microsoft-com:vml" xmlns:o="urn:schemas-microsoft-com:office:office" xmlns:mc="http://schemas.openxmlformats.org/markup-compatibility/2006" xmlns:wpc="http://schemas.microsoft.com/office/word/2010/wordprocessingCanvas" xmlns="" val="0"/>
+                          <a14:useLocalDpi xmlns="" xmlns:wpc="http://schemas.microsoft.com/office/word/2010/wordprocessingCanvas" xmlns:mc="http://schemas.openxmlformats.org/markup-compatibility/2006" xmlns:o="urn:schemas-microsoft-com:office:office" xmlns:v="urn:schemas-microsoft-com:vml" xmlns:wp14="http://schemas.microsoft.com/office/word/2010/wordprocessingDrawing" xmlns:w10="urn:schemas-microsoft-com:office:word" xmlns:w="http://schemas.openxmlformats.org/wordprocessingml/2006/main" xmlns:w14="http://schemas.microsoft.com/office/word/2010/wordml" xmlns:w15="http://schemas.microsoft.com/office/word/2012/wordml" xmlns:wpg="http://schemas.microsoft.com/office/word/2010/wordprocessingGroup" xmlns:wpi="http://schemas.microsoft.com/office/word/2010/wordprocessingInk" xmlns:wps="http://schemas.microsoft.com/office/word/2010/wordprocessingShape" xmlns:a14="http://schemas.microsoft.com/office/drawing/2010/main" val="0"/>
                         </a:ext>
                       </a:extLst>
                     </a:blip>
@@ -5568,7 +5550,7 @@
                     <a:blip r:embed="rId32" cstate="print">
                       <a:extLst>
                         <a:ext uri="{28A0092B-C50C-407E-A947-70E740481C1C}">
-                          <a14:useLocalDpi xmlns:a14="http://schemas.microsoft.com/office/drawing/2010/main" xmlns:wps="http://schemas.microsoft.com/office/word/2010/wordprocessingShape" xmlns:wpi="http://schemas.microsoft.com/office/word/2010/wordprocessingInk" xmlns:wpg="http://schemas.microsoft.com/office/word/2010/wordprocessingGroup" xmlns:w15="http://schemas.microsoft.com/office/word/2012/wordml" xmlns:w14="http://schemas.microsoft.com/office/word/2010/wordml" xmlns:w="http://schemas.openxmlformats.org/wordprocessingml/2006/main" xmlns:w10="urn:schemas-microsoft-com:office:word" xmlns:wp14="http://schemas.microsoft.com/office/word/2010/wordprocessingDrawing" xmlns:v="urn:schemas-microsoft-com:vml" xmlns:o="urn:schemas-microsoft-com:office:office" xmlns:mc="http://schemas.openxmlformats.org/markup-compatibility/2006" xmlns:wpc="http://schemas.microsoft.com/office/word/2010/wordprocessingCanvas" xmlns="" val="0"/>
+                          <a14:useLocalDpi xmlns="" xmlns:wpc="http://schemas.microsoft.com/office/word/2010/wordprocessingCanvas" xmlns:mc="http://schemas.openxmlformats.org/markup-compatibility/2006" xmlns:o="urn:schemas-microsoft-com:office:office" xmlns:v="urn:schemas-microsoft-com:vml" xmlns:wp14="http://schemas.microsoft.com/office/word/2010/wordprocessingDrawing" xmlns:w10="urn:schemas-microsoft-com:office:word" xmlns:w="http://schemas.openxmlformats.org/wordprocessingml/2006/main" xmlns:w14="http://schemas.microsoft.com/office/word/2010/wordml" xmlns:w15="http://schemas.microsoft.com/office/word/2012/wordml" xmlns:wpg="http://schemas.microsoft.com/office/word/2010/wordprocessingGroup" xmlns:wpi="http://schemas.microsoft.com/office/word/2010/wordprocessingInk" xmlns:wps="http://schemas.microsoft.com/office/word/2010/wordprocessingShape" xmlns:a14="http://schemas.microsoft.com/office/drawing/2010/main" val="0"/>
                         </a:ext>
                       </a:extLst>
                     </a:blip>
@@ -5639,7 +5621,7 @@
                     <a:blip r:embed="rId33" cstate="print">
                       <a:extLst>
                         <a:ext uri="{28A0092B-C50C-407E-A947-70E740481C1C}">
-                          <a14:useLocalDpi xmlns:a14="http://schemas.microsoft.com/office/drawing/2010/main" xmlns:wps="http://schemas.microsoft.com/office/word/2010/wordprocessingShape" xmlns:wpi="http://schemas.microsoft.com/office/word/2010/wordprocessingInk" xmlns:wpg="http://schemas.microsoft.com/office/word/2010/wordprocessingGroup" xmlns:w15="http://schemas.microsoft.com/office/word/2012/wordml" xmlns:w14="http://schemas.microsoft.com/office/word/2010/wordml" xmlns:w="http://schemas.openxmlformats.org/wordprocessingml/2006/main" xmlns:w10="urn:schemas-microsoft-com:office:word" xmlns:wp14="http://schemas.microsoft.com/office/word/2010/wordprocessingDrawing" xmlns:v="urn:schemas-microsoft-com:vml" xmlns:o="urn:schemas-microsoft-com:office:office" xmlns:mc="http://schemas.openxmlformats.org/markup-compatibility/2006" xmlns:wpc="http://schemas.microsoft.com/office/word/2010/wordprocessingCanvas" xmlns="" val="0"/>
+                          <a14:useLocalDpi xmlns="" xmlns:wpc="http://schemas.microsoft.com/office/word/2010/wordprocessingCanvas" xmlns:mc="http://schemas.openxmlformats.org/markup-compatibility/2006" xmlns:o="urn:schemas-microsoft-com:office:office" xmlns:v="urn:schemas-microsoft-com:vml" xmlns:wp14="http://schemas.microsoft.com/office/word/2010/wordprocessingDrawing" xmlns:w10="urn:schemas-microsoft-com:office:word" xmlns:w="http://schemas.openxmlformats.org/wordprocessingml/2006/main" xmlns:w14="http://schemas.microsoft.com/office/word/2010/wordml" xmlns:w15="http://schemas.microsoft.com/office/word/2012/wordml" xmlns:wpg="http://schemas.microsoft.com/office/word/2010/wordprocessingGroup" xmlns:wpi="http://schemas.microsoft.com/office/word/2010/wordprocessingInk" xmlns:wps="http://schemas.microsoft.com/office/word/2010/wordprocessingShape" xmlns:a14="http://schemas.microsoft.com/office/drawing/2010/main" val="0"/>
                         </a:ext>
                       </a:extLst>
                     </a:blip>
@@ -5708,7 +5690,7 @@
                     <a:blip r:embed="rId34" cstate="print">
                       <a:extLst>
                         <a:ext uri="{28A0092B-C50C-407E-A947-70E740481C1C}">
-                          <a14:useLocalDpi xmlns:a14="http://schemas.microsoft.com/office/drawing/2010/main" xmlns:wps="http://schemas.microsoft.com/office/word/2010/wordprocessingShape" xmlns:wpi="http://schemas.microsoft.com/office/word/2010/wordprocessingInk" xmlns:wpg="http://schemas.microsoft.com/office/word/2010/wordprocessingGroup" xmlns:w15="http://schemas.microsoft.com/office/word/2012/wordml" xmlns:w14="http://schemas.microsoft.com/office/word/2010/wordml" xmlns:w="http://schemas.openxmlformats.org/wordprocessingml/2006/main" xmlns:w10="urn:schemas-microsoft-com:office:word" xmlns:wp14="http://schemas.microsoft.com/office/word/2010/wordprocessingDrawing" xmlns:v="urn:schemas-microsoft-com:vml" xmlns:o="urn:schemas-microsoft-com:office:office" xmlns:mc="http://schemas.openxmlformats.org/markup-compatibility/2006" xmlns:wpc="http://schemas.microsoft.com/office/word/2010/wordprocessingCanvas" xmlns="" val="0"/>
+                          <a14:useLocalDpi xmlns="" xmlns:wpc="http://schemas.microsoft.com/office/word/2010/wordprocessingCanvas" xmlns:mc="http://schemas.openxmlformats.org/markup-compatibility/2006" xmlns:o="urn:schemas-microsoft-com:office:office" xmlns:v="urn:schemas-microsoft-com:vml" xmlns:wp14="http://schemas.microsoft.com/office/word/2010/wordprocessingDrawing" xmlns:w10="urn:schemas-microsoft-com:office:word" xmlns:w="http://schemas.openxmlformats.org/wordprocessingml/2006/main" xmlns:w14="http://schemas.microsoft.com/office/word/2010/wordml" xmlns:w15="http://schemas.microsoft.com/office/word/2012/wordml" xmlns:wpg="http://schemas.microsoft.com/office/word/2010/wordprocessingGroup" xmlns:wpi="http://schemas.microsoft.com/office/word/2010/wordprocessingInk" xmlns:wps="http://schemas.microsoft.com/office/word/2010/wordprocessingShape" xmlns:a14="http://schemas.microsoft.com/office/drawing/2010/main" val="0"/>
                         </a:ext>
                       </a:extLst>
                     </a:blip>
@@ -5777,7 +5759,7 @@
                     <a:blip r:embed="rId35" cstate="print">
                       <a:extLst>
                         <a:ext uri="{28A0092B-C50C-407E-A947-70E740481C1C}">
-                          <a14:useLocalDpi xmlns:a14="http://schemas.microsoft.com/office/drawing/2010/main" xmlns:wps="http://schemas.microsoft.com/office/word/2010/wordprocessingShape" xmlns:wpi="http://schemas.microsoft.com/office/word/2010/wordprocessingInk" xmlns:wpg="http://schemas.microsoft.com/office/word/2010/wordprocessingGroup" xmlns:w15="http://schemas.microsoft.com/office/word/2012/wordml" xmlns:w14="http://schemas.microsoft.com/office/word/2010/wordml" xmlns:w="http://schemas.openxmlformats.org/wordprocessingml/2006/main" xmlns:w10="urn:schemas-microsoft-com:office:word" xmlns:wp14="http://schemas.microsoft.com/office/word/2010/wordprocessingDrawing" xmlns:v="urn:schemas-microsoft-com:vml" xmlns:o="urn:schemas-microsoft-com:office:office" xmlns:mc="http://schemas.openxmlformats.org/markup-compatibility/2006" xmlns:wpc="http://schemas.microsoft.com/office/word/2010/wordprocessingCanvas" xmlns="" val="0"/>
+                          <a14:useLocalDpi xmlns="" xmlns:wpc="http://schemas.microsoft.com/office/word/2010/wordprocessingCanvas" xmlns:mc="http://schemas.openxmlformats.org/markup-compatibility/2006" xmlns:o="urn:schemas-microsoft-com:office:office" xmlns:v="urn:schemas-microsoft-com:vml" xmlns:wp14="http://schemas.microsoft.com/office/word/2010/wordprocessingDrawing" xmlns:w10="urn:schemas-microsoft-com:office:word" xmlns:w="http://schemas.openxmlformats.org/wordprocessingml/2006/main" xmlns:w14="http://schemas.microsoft.com/office/word/2010/wordml" xmlns:w15="http://schemas.microsoft.com/office/word/2012/wordml" xmlns:wpg="http://schemas.microsoft.com/office/word/2010/wordprocessingGroup" xmlns:wpi="http://schemas.microsoft.com/office/word/2010/wordprocessingInk" xmlns:wps="http://schemas.microsoft.com/office/word/2010/wordprocessingShape" xmlns:a14="http://schemas.microsoft.com/office/drawing/2010/main" val="0"/>
                         </a:ext>
                       </a:extLst>
                     </a:blip>
@@ -5845,7 +5827,7 @@
                     <a:blip r:embed="rId36" cstate="print">
                       <a:extLst>
                         <a:ext uri="{28A0092B-C50C-407E-A947-70E740481C1C}">
-                          <a14:useLocalDpi xmlns:a14="http://schemas.microsoft.com/office/drawing/2010/main" xmlns:wps="http://schemas.microsoft.com/office/word/2010/wordprocessingShape" xmlns:wpi="http://schemas.microsoft.com/office/word/2010/wordprocessingInk" xmlns:wpg="http://schemas.microsoft.com/office/word/2010/wordprocessingGroup" xmlns:w15="http://schemas.microsoft.com/office/word/2012/wordml" xmlns:w14="http://schemas.microsoft.com/office/word/2010/wordml" xmlns:w="http://schemas.openxmlformats.org/wordprocessingml/2006/main" xmlns:w10="urn:schemas-microsoft-com:office:word" xmlns:wp14="http://schemas.microsoft.com/office/word/2010/wordprocessingDrawing" xmlns:v="urn:schemas-microsoft-com:vml" xmlns:o="urn:schemas-microsoft-com:office:office" xmlns:mc="http://schemas.openxmlformats.org/markup-compatibility/2006" xmlns:wpc="http://schemas.microsoft.com/office/word/2010/wordprocessingCanvas" xmlns="" val="0"/>
+                          <a14:useLocalDpi xmlns="" xmlns:wpc="http://schemas.microsoft.com/office/word/2010/wordprocessingCanvas" xmlns:mc="http://schemas.openxmlformats.org/markup-compatibility/2006" xmlns:o="urn:schemas-microsoft-com:office:office" xmlns:v="urn:schemas-microsoft-com:vml" xmlns:wp14="http://schemas.microsoft.com/office/word/2010/wordprocessingDrawing" xmlns:w10="urn:schemas-microsoft-com:office:word" xmlns:w="http://schemas.openxmlformats.org/wordprocessingml/2006/main" xmlns:w14="http://schemas.microsoft.com/office/word/2010/wordml" xmlns:w15="http://schemas.microsoft.com/office/word/2012/wordml" xmlns:wpg="http://schemas.microsoft.com/office/word/2010/wordprocessingGroup" xmlns:wpi="http://schemas.microsoft.com/office/word/2010/wordprocessingInk" xmlns:wps="http://schemas.microsoft.com/office/word/2010/wordprocessingShape" xmlns:a14="http://schemas.microsoft.com/office/drawing/2010/main" val="0"/>
                         </a:ext>
                       </a:extLst>
                     </a:blip>
@@ -5934,7 +5916,7 @@
                     <a:blip r:embed="rId37" cstate="print">
                       <a:extLst>
                         <a:ext uri="{28A0092B-C50C-407E-A947-70E740481C1C}">
-                          <a14:useLocalDpi xmlns:a14="http://schemas.microsoft.com/office/drawing/2010/main" xmlns:wps="http://schemas.microsoft.com/office/word/2010/wordprocessingShape" xmlns:wpi="http://schemas.microsoft.com/office/word/2010/wordprocessingInk" xmlns:wpg="http://schemas.microsoft.com/office/word/2010/wordprocessingGroup" xmlns:w15="http://schemas.microsoft.com/office/word/2012/wordml" xmlns:w14="http://schemas.microsoft.com/office/word/2010/wordml" xmlns:w="http://schemas.openxmlformats.org/wordprocessingml/2006/main" xmlns:w10="urn:schemas-microsoft-com:office:word" xmlns:wp14="http://schemas.microsoft.com/office/word/2010/wordprocessingDrawing" xmlns:v="urn:schemas-microsoft-com:vml" xmlns:o="urn:schemas-microsoft-com:office:office" xmlns:mc="http://schemas.openxmlformats.org/markup-compatibility/2006" xmlns:wpc="http://schemas.microsoft.com/office/word/2010/wordprocessingCanvas" xmlns="" val="0"/>
+                          <a14:useLocalDpi xmlns="" xmlns:wpc="http://schemas.microsoft.com/office/word/2010/wordprocessingCanvas" xmlns:mc="http://schemas.openxmlformats.org/markup-compatibility/2006" xmlns:o="urn:schemas-microsoft-com:office:office" xmlns:v="urn:schemas-microsoft-com:vml" xmlns:wp14="http://schemas.microsoft.com/office/word/2010/wordprocessingDrawing" xmlns:w10="urn:schemas-microsoft-com:office:word" xmlns:w="http://schemas.openxmlformats.org/wordprocessingml/2006/main" xmlns:w14="http://schemas.microsoft.com/office/word/2010/wordml" xmlns:w15="http://schemas.microsoft.com/office/word/2012/wordml" xmlns:wpg="http://schemas.microsoft.com/office/word/2010/wordprocessingGroup" xmlns:wpi="http://schemas.microsoft.com/office/word/2010/wordprocessingInk" xmlns:wps="http://schemas.microsoft.com/office/word/2010/wordprocessingShape" xmlns:a14="http://schemas.microsoft.com/office/drawing/2010/main" val="0"/>
                         </a:ext>
                       </a:extLst>
                     </a:blip>
@@ -6022,7 +6004,7 @@
                     <a:blip r:embed="rId38" cstate="print">
                       <a:extLst>
                         <a:ext uri="{28A0092B-C50C-407E-A947-70E740481C1C}">
-                          <a14:useLocalDpi xmlns:a14="http://schemas.microsoft.com/office/drawing/2010/main" xmlns:wps="http://schemas.microsoft.com/office/word/2010/wordprocessingShape" xmlns:wpi="http://schemas.microsoft.com/office/word/2010/wordprocessingInk" xmlns:wpg="http://schemas.microsoft.com/office/word/2010/wordprocessingGroup" xmlns:w15="http://schemas.microsoft.com/office/word/2012/wordml" xmlns:w14="http://schemas.microsoft.com/office/word/2010/wordml" xmlns:w="http://schemas.openxmlformats.org/wordprocessingml/2006/main" xmlns:w10="urn:schemas-microsoft-com:office:word" xmlns:wp14="http://schemas.microsoft.com/office/word/2010/wordprocessingDrawing" xmlns:v="urn:schemas-microsoft-com:vml" xmlns:o="urn:schemas-microsoft-com:office:office" xmlns:mc="http://schemas.openxmlformats.org/markup-compatibility/2006" xmlns:wpc="http://schemas.microsoft.com/office/word/2010/wordprocessingCanvas" xmlns="" val="0"/>
+                          <a14:useLocalDpi xmlns="" xmlns:wpc="http://schemas.microsoft.com/office/word/2010/wordprocessingCanvas" xmlns:mc="http://schemas.openxmlformats.org/markup-compatibility/2006" xmlns:o="urn:schemas-microsoft-com:office:office" xmlns:v="urn:schemas-microsoft-com:vml" xmlns:wp14="http://schemas.microsoft.com/office/word/2010/wordprocessingDrawing" xmlns:w10="urn:schemas-microsoft-com:office:word" xmlns:w="http://schemas.openxmlformats.org/wordprocessingml/2006/main" xmlns:w14="http://schemas.microsoft.com/office/word/2010/wordml" xmlns:w15="http://schemas.microsoft.com/office/word/2012/wordml" xmlns:wpg="http://schemas.microsoft.com/office/word/2010/wordprocessingGroup" xmlns:wpi="http://schemas.microsoft.com/office/word/2010/wordprocessingInk" xmlns:wps="http://schemas.microsoft.com/office/word/2010/wordprocessingShape" xmlns:a14="http://schemas.microsoft.com/office/drawing/2010/main" val="0"/>
                         </a:ext>
                       </a:extLst>
                     </a:blip>
@@ -6092,7 +6074,7 @@
                     <a:blip r:embed="rId39" cstate="print">
                       <a:extLst>
                         <a:ext uri="{28A0092B-C50C-407E-A947-70E740481C1C}">
-                          <a14:useLocalDpi xmlns:a14="http://schemas.microsoft.com/office/drawing/2010/main" xmlns:wps="http://schemas.microsoft.com/office/word/2010/wordprocessingShape" xmlns:wpi="http://schemas.microsoft.com/office/word/2010/wordprocessingInk" xmlns:wpg="http://schemas.microsoft.com/office/word/2010/wordprocessingGroup" xmlns:w15="http://schemas.microsoft.com/office/word/2012/wordml" xmlns:w14="http://schemas.microsoft.com/office/word/2010/wordml" xmlns:w="http://schemas.openxmlformats.org/wordprocessingml/2006/main" xmlns:w10="urn:schemas-microsoft-com:office:word" xmlns:wp14="http://schemas.microsoft.com/office/word/2010/wordprocessingDrawing" xmlns:v="urn:schemas-microsoft-com:vml" xmlns:o="urn:schemas-microsoft-com:office:office" xmlns:mc="http://schemas.openxmlformats.org/markup-compatibility/2006" xmlns:wpc="http://schemas.microsoft.com/office/word/2010/wordprocessingCanvas" xmlns="" val="0"/>
+                          <a14:useLocalDpi xmlns="" xmlns:wpc="http://schemas.microsoft.com/office/word/2010/wordprocessingCanvas" xmlns:mc="http://schemas.openxmlformats.org/markup-compatibility/2006" xmlns:o="urn:schemas-microsoft-com:office:office" xmlns:v="urn:schemas-microsoft-com:vml" xmlns:wp14="http://schemas.microsoft.com/office/word/2010/wordprocessingDrawing" xmlns:w10="urn:schemas-microsoft-com:office:word" xmlns:w="http://schemas.openxmlformats.org/wordprocessingml/2006/main" xmlns:w14="http://schemas.microsoft.com/office/word/2010/wordml" xmlns:w15="http://schemas.microsoft.com/office/word/2012/wordml" xmlns:wpg="http://schemas.microsoft.com/office/word/2010/wordprocessingGroup" xmlns:wpi="http://schemas.microsoft.com/office/word/2010/wordprocessingInk" xmlns:wps="http://schemas.microsoft.com/office/word/2010/wordprocessingShape" xmlns:a14="http://schemas.microsoft.com/office/drawing/2010/main" val="0"/>
                         </a:ext>
                       </a:extLst>
                     </a:blip>
@@ -7620,6 +7602,7 @@
     <w:rsid w:val="00A55652"/>
     <w:rsid w:val="00A7606D"/>
     <w:rsid w:val="00A9240B"/>
+    <w:rsid w:val="00B042FF"/>
     <w:rsid w:val="00B35973"/>
     <w:rsid w:val="00B56D0B"/>
     <w:rsid w:val="00BE6DB3"/>
@@ -8137,7 +8120,7 @@
   <a:extraClrSchemeLst/>
   <a:extLst>
     <a:ext uri="{05A4C25C-085E-4340-85A3-A5531E510DB2}">
-      <thm15:themeFamily xmlns:thm15="http://schemas.microsoft.com/office/thememl/2012/main" xmlns="" name="Office Theme" id="{62F939B6-93AF-4DB8-9C6B-D6C7DFDC589F}" vid="{4A3C46E8-61CC-4603-A589-7422A47A8E4A}"/>
+      <thm15:themeFamily xmlns="" xmlns:thm15="http://schemas.microsoft.com/office/thememl/2012/main" name="Office Theme" id="{62F939B6-93AF-4DB8-9C6B-D6C7DFDC589F}" vid="{4A3C46E8-61CC-4603-A589-7422A47A8E4A}"/>
     </a:ext>
   </a:extLst>
 </a:theme>
@@ -8148,7 +8131,7 @@
 </file>
 
 <file path=customXml/itemProps1.xml><?xml version="1.0" encoding="utf-8"?>
-<ds:datastoreItem xmlns:ds="http://schemas.openxmlformats.org/officeDocument/2006/customXml" ds:itemID="{3DB7A769-3A15-4CCF-9B97-CB0D678B5116}">
+<ds:datastoreItem xmlns:ds="http://schemas.openxmlformats.org/officeDocument/2006/customXml" ds:itemID="{80C291DC-2EDC-4F51-A776-3A5FAE33E65B}">
   <ds:schemaRefs>
     <ds:schemaRef ds:uri="http://schemas.openxmlformats.org/officeDocument/2006/bibliography"/>
   </ds:schemaRefs>

</xml_diff>